<commit_message>
Updated Formatting for GDD now with automatic TOC and headers
</commit_message>
<xml_diff>
--- a/GDD.docx
+++ b/GDD.docx
@@ -213,6 +213,7 @@
         </w:rPr>
       </w:pPr>
       <w:bookmarkStart w:id="0" w:name="_GoBack"/>
+      <w:bookmarkEnd w:id="0"/>
       <w:r>
         <w:rPr>
           <w:b/>
@@ -382,12 +383,1840 @@
         </w:rPr>
         <w:t>Kaden Nugent</w:t>
       </w:r>
-      <w:bookmarkEnd w:id="0"/>
+    </w:p>
+    <w:sdt>
+      <w:sdtPr>
+        <w:id w:val="-872067802"/>
+        <w:docPartObj>
+          <w:docPartGallery w:val="Table of Contents"/>
+          <w:docPartUnique/>
+        </w:docPartObj>
+      </w:sdtPr>
+      <w:sdtEndPr>
+        <w:rPr>
+          <w:rFonts w:asciiTheme="minorHAnsi" w:eastAsiaTheme="minorEastAsia" w:hAnsiTheme="minorHAnsi" w:cstheme="minorBidi"/>
+          <w:b/>
+          <w:bCs/>
+          <w:noProof/>
+          <w:color w:val="auto"/>
+          <w:sz w:val="21"/>
+          <w:szCs w:val="21"/>
+        </w:rPr>
+      </w:sdtEndPr>
+      <w:sdtContent>
+        <w:p>
+          <w:pPr>
+            <w:pStyle w:val="TOCHeading"/>
+            <w:rPr>
+              <w:rFonts w:asciiTheme="minorHAnsi" w:hAnsiTheme="minorHAnsi"/>
+              <w:color w:val="000000" w:themeColor="text1"/>
+            </w:rPr>
+          </w:pPr>
+          <w:r>
+            <w:rPr>
+              <w:rFonts w:asciiTheme="minorHAnsi" w:hAnsiTheme="minorHAnsi"/>
+              <w:color w:val="000000" w:themeColor="text1"/>
+            </w:rPr>
+            <w:t>Table of Contents</w:t>
+          </w:r>
+        </w:p>
+        <w:p/>
+        <w:p>
+          <w:pPr>
+            <w:pStyle w:val="TOC1"/>
+            <w:tabs>
+              <w:tab w:val="right" w:leader="dot" w:pos="9350"/>
+            </w:tabs>
+            <w:rPr>
+              <w:noProof/>
+              <w:sz w:val="24"/>
+              <w:szCs w:val="24"/>
+            </w:rPr>
+          </w:pPr>
+          <w:r>
+            <w:rPr>
+              <w:sz w:val="24"/>
+              <w:szCs w:val="24"/>
+            </w:rPr>
+            <w:fldChar w:fldCharType="begin"/>
+          </w:r>
+          <w:r>
+            <w:rPr>
+              <w:sz w:val="24"/>
+              <w:szCs w:val="24"/>
+            </w:rPr>
+            <w:instrText xml:space="preserve"> TOC \o "3-3" \h \z \t "GDD,1" </w:instrText>
+          </w:r>
+          <w:r>
+            <w:rPr>
+              <w:sz w:val="24"/>
+              <w:szCs w:val="24"/>
+            </w:rPr>
+            <w:fldChar w:fldCharType="separate"/>
+          </w:r>
+          <w:hyperlink w:anchor="_Toc377218694" w:history="1">
+            <w:r>
+              <w:rPr>
+                <w:rStyle w:val="Hyperlink"/>
+                <w:noProof/>
+                <w:sz w:val="24"/>
+                <w:szCs w:val="24"/>
+              </w:rPr>
+              <w:t>High Concept:</w:t>
+            </w:r>
+            <w:r>
+              <w:rPr>
+                <w:noProof/>
+                <w:webHidden/>
+                <w:sz w:val="24"/>
+                <w:szCs w:val="24"/>
+              </w:rPr>
+              <w:tab/>
+            </w:r>
+            <w:r>
+              <w:rPr>
+                <w:noProof/>
+                <w:webHidden/>
+                <w:sz w:val="24"/>
+                <w:szCs w:val="24"/>
+              </w:rPr>
+              <w:fldChar w:fldCharType="begin"/>
+            </w:r>
+            <w:r>
+              <w:rPr>
+                <w:noProof/>
+                <w:webHidden/>
+                <w:sz w:val="24"/>
+                <w:szCs w:val="24"/>
+              </w:rPr>
+              <w:instrText xml:space="preserve"> PAGEREF _Toc377218694 \h </w:instrText>
+            </w:r>
+            <w:r>
+              <w:rPr>
+                <w:noProof/>
+                <w:webHidden/>
+                <w:sz w:val="24"/>
+                <w:szCs w:val="24"/>
+              </w:rPr>
+            </w:r>
+            <w:r>
+              <w:rPr>
+                <w:noProof/>
+                <w:webHidden/>
+                <w:sz w:val="24"/>
+                <w:szCs w:val="24"/>
+              </w:rPr>
+              <w:fldChar w:fldCharType="separate"/>
+            </w:r>
+            <w:r>
+              <w:rPr>
+                <w:noProof/>
+                <w:webHidden/>
+                <w:sz w:val="24"/>
+                <w:szCs w:val="24"/>
+              </w:rPr>
+              <w:t>2</w:t>
+            </w:r>
+            <w:r>
+              <w:rPr>
+                <w:noProof/>
+                <w:webHidden/>
+                <w:sz w:val="24"/>
+                <w:szCs w:val="24"/>
+              </w:rPr>
+              <w:fldChar w:fldCharType="end"/>
+            </w:r>
+          </w:hyperlink>
+        </w:p>
+        <w:p>
+          <w:pPr>
+            <w:pStyle w:val="TOC1"/>
+            <w:tabs>
+              <w:tab w:val="right" w:leader="dot" w:pos="9350"/>
+            </w:tabs>
+            <w:rPr>
+              <w:noProof/>
+              <w:sz w:val="24"/>
+              <w:szCs w:val="24"/>
+            </w:rPr>
+          </w:pPr>
+          <w:hyperlink w:anchor="_Toc377218695" w:history="1">
+            <w:r>
+              <w:rPr>
+                <w:rStyle w:val="Hyperlink"/>
+                <w:noProof/>
+                <w:sz w:val="24"/>
+                <w:szCs w:val="24"/>
+              </w:rPr>
+              <w:t>Summary:</w:t>
+            </w:r>
+            <w:r>
+              <w:rPr>
+                <w:noProof/>
+                <w:webHidden/>
+                <w:sz w:val="24"/>
+                <w:szCs w:val="24"/>
+              </w:rPr>
+              <w:tab/>
+            </w:r>
+            <w:r>
+              <w:rPr>
+                <w:noProof/>
+                <w:webHidden/>
+                <w:sz w:val="24"/>
+                <w:szCs w:val="24"/>
+              </w:rPr>
+              <w:fldChar w:fldCharType="begin"/>
+            </w:r>
+            <w:r>
+              <w:rPr>
+                <w:noProof/>
+                <w:webHidden/>
+                <w:sz w:val="24"/>
+                <w:szCs w:val="24"/>
+              </w:rPr>
+              <w:instrText xml:space="preserve"> PAGEREF _Toc377218695 \h </w:instrText>
+            </w:r>
+            <w:r>
+              <w:rPr>
+                <w:noProof/>
+                <w:webHidden/>
+                <w:sz w:val="24"/>
+                <w:szCs w:val="24"/>
+              </w:rPr>
+            </w:r>
+            <w:r>
+              <w:rPr>
+                <w:noProof/>
+                <w:webHidden/>
+                <w:sz w:val="24"/>
+                <w:szCs w:val="24"/>
+              </w:rPr>
+              <w:fldChar w:fldCharType="separate"/>
+            </w:r>
+            <w:r>
+              <w:rPr>
+                <w:noProof/>
+                <w:webHidden/>
+                <w:sz w:val="24"/>
+                <w:szCs w:val="24"/>
+              </w:rPr>
+              <w:t>2</w:t>
+            </w:r>
+            <w:r>
+              <w:rPr>
+                <w:noProof/>
+                <w:webHidden/>
+                <w:sz w:val="24"/>
+                <w:szCs w:val="24"/>
+              </w:rPr>
+              <w:fldChar w:fldCharType="end"/>
+            </w:r>
+          </w:hyperlink>
+        </w:p>
+        <w:p>
+          <w:pPr>
+            <w:pStyle w:val="TOC1"/>
+            <w:tabs>
+              <w:tab w:val="right" w:leader="dot" w:pos="9350"/>
+            </w:tabs>
+            <w:rPr>
+              <w:noProof/>
+              <w:sz w:val="24"/>
+              <w:szCs w:val="24"/>
+            </w:rPr>
+          </w:pPr>
+          <w:hyperlink w:anchor="_Toc377218696" w:history="1">
+            <w:r>
+              <w:rPr>
+                <w:rStyle w:val="Hyperlink"/>
+                <w:noProof/>
+                <w:sz w:val="24"/>
+                <w:szCs w:val="24"/>
+              </w:rPr>
+              <w:t>Story:</w:t>
+            </w:r>
+            <w:r>
+              <w:rPr>
+                <w:noProof/>
+                <w:webHidden/>
+                <w:sz w:val="24"/>
+                <w:szCs w:val="24"/>
+              </w:rPr>
+              <w:tab/>
+            </w:r>
+            <w:r>
+              <w:rPr>
+                <w:noProof/>
+                <w:webHidden/>
+                <w:sz w:val="24"/>
+                <w:szCs w:val="24"/>
+              </w:rPr>
+              <w:fldChar w:fldCharType="begin"/>
+            </w:r>
+            <w:r>
+              <w:rPr>
+                <w:noProof/>
+                <w:webHidden/>
+                <w:sz w:val="24"/>
+                <w:szCs w:val="24"/>
+              </w:rPr>
+              <w:instrText xml:space="preserve"> PAGEREF _Toc377218696 \h </w:instrText>
+            </w:r>
+            <w:r>
+              <w:rPr>
+                <w:noProof/>
+                <w:webHidden/>
+                <w:sz w:val="24"/>
+                <w:szCs w:val="24"/>
+              </w:rPr>
+            </w:r>
+            <w:r>
+              <w:rPr>
+                <w:noProof/>
+                <w:webHidden/>
+                <w:sz w:val="24"/>
+                <w:szCs w:val="24"/>
+              </w:rPr>
+              <w:fldChar w:fldCharType="separate"/>
+            </w:r>
+            <w:r>
+              <w:rPr>
+                <w:noProof/>
+                <w:webHidden/>
+                <w:sz w:val="24"/>
+                <w:szCs w:val="24"/>
+              </w:rPr>
+              <w:t>2</w:t>
+            </w:r>
+            <w:r>
+              <w:rPr>
+                <w:noProof/>
+                <w:webHidden/>
+                <w:sz w:val="24"/>
+                <w:szCs w:val="24"/>
+              </w:rPr>
+              <w:fldChar w:fldCharType="end"/>
+            </w:r>
+          </w:hyperlink>
+        </w:p>
+        <w:p>
+          <w:pPr>
+            <w:pStyle w:val="TOC1"/>
+            <w:tabs>
+              <w:tab w:val="right" w:leader="dot" w:pos="9350"/>
+            </w:tabs>
+            <w:rPr>
+              <w:noProof/>
+              <w:sz w:val="24"/>
+              <w:szCs w:val="24"/>
+            </w:rPr>
+          </w:pPr>
+          <w:hyperlink w:anchor="_Toc377218697" w:history="1">
+            <w:r>
+              <w:rPr>
+                <w:rStyle w:val="Hyperlink"/>
+                <w:noProof/>
+                <w:sz w:val="24"/>
+                <w:szCs w:val="24"/>
+              </w:rPr>
+              <w:t>Game Flow:</w:t>
+            </w:r>
+            <w:r>
+              <w:rPr>
+                <w:noProof/>
+                <w:webHidden/>
+                <w:sz w:val="24"/>
+                <w:szCs w:val="24"/>
+              </w:rPr>
+              <w:tab/>
+            </w:r>
+            <w:r>
+              <w:rPr>
+                <w:noProof/>
+                <w:webHidden/>
+                <w:sz w:val="24"/>
+                <w:szCs w:val="24"/>
+              </w:rPr>
+              <w:fldChar w:fldCharType="begin"/>
+            </w:r>
+            <w:r>
+              <w:rPr>
+                <w:noProof/>
+                <w:webHidden/>
+                <w:sz w:val="24"/>
+                <w:szCs w:val="24"/>
+              </w:rPr>
+              <w:instrText xml:space="preserve"> PAGEREF _Toc377218697 \h </w:instrText>
+            </w:r>
+            <w:r>
+              <w:rPr>
+                <w:noProof/>
+                <w:webHidden/>
+                <w:sz w:val="24"/>
+                <w:szCs w:val="24"/>
+              </w:rPr>
+            </w:r>
+            <w:r>
+              <w:rPr>
+                <w:noProof/>
+                <w:webHidden/>
+                <w:sz w:val="24"/>
+                <w:szCs w:val="24"/>
+              </w:rPr>
+              <w:fldChar w:fldCharType="separate"/>
+            </w:r>
+            <w:r>
+              <w:rPr>
+                <w:noProof/>
+                <w:webHidden/>
+                <w:sz w:val="24"/>
+                <w:szCs w:val="24"/>
+              </w:rPr>
+              <w:t>2</w:t>
+            </w:r>
+            <w:r>
+              <w:rPr>
+                <w:noProof/>
+                <w:webHidden/>
+                <w:sz w:val="24"/>
+                <w:szCs w:val="24"/>
+              </w:rPr>
+              <w:fldChar w:fldCharType="end"/>
+            </w:r>
+          </w:hyperlink>
+        </w:p>
+        <w:p>
+          <w:pPr>
+            <w:pStyle w:val="TOC1"/>
+            <w:tabs>
+              <w:tab w:val="right" w:leader="dot" w:pos="9350"/>
+            </w:tabs>
+            <w:rPr>
+              <w:noProof/>
+              <w:sz w:val="24"/>
+              <w:szCs w:val="24"/>
+            </w:rPr>
+          </w:pPr>
+          <w:hyperlink w:anchor="_Toc377218698" w:history="1">
+            <w:r>
+              <w:rPr>
+                <w:rStyle w:val="Hyperlink"/>
+                <w:noProof/>
+                <w:sz w:val="24"/>
+                <w:szCs w:val="24"/>
+              </w:rPr>
+              <w:t>Game Mechanics:</w:t>
+            </w:r>
+            <w:r>
+              <w:rPr>
+                <w:noProof/>
+                <w:webHidden/>
+                <w:sz w:val="24"/>
+                <w:szCs w:val="24"/>
+              </w:rPr>
+              <w:tab/>
+            </w:r>
+            <w:r>
+              <w:rPr>
+                <w:noProof/>
+                <w:webHidden/>
+                <w:sz w:val="24"/>
+                <w:szCs w:val="24"/>
+              </w:rPr>
+              <w:fldChar w:fldCharType="begin"/>
+            </w:r>
+            <w:r>
+              <w:rPr>
+                <w:noProof/>
+                <w:webHidden/>
+                <w:sz w:val="24"/>
+                <w:szCs w:val="24"/>
+              </w:rPr>
+              <w:instrText xml:space="preserve"> PAGEREF _Toc377218698 \h </w:instrText>
+            </w:r>
+            <w:r>
+              <w:rPr>
+                <w:noProof/>
+                <w:webHidden/>
+                <w:sz w:val="24"/>
+                <w:szCs w:val="24"/>
+              </w:rPr>
+            </w:r>
+            <w:r>
+              <w:rPr>
+                <w:noProof/>
+                <w:webHidden/>
+                <w:sz w:val="24"/>
+                <w:szCs w:val="24"/>
+              </w:rPr>
+              <w:fldChar w:fldCharType="separate"/>
+            </w:r>
+            <w:r>
+              <w:rPr>
+                <w:noProof/>
+                <w:webHidden/>
+                <w:sz w:val="24"/>
+                <w:szCs w:val="24"/>
+              </w:rPr>
+              <w:t>2</w:t>
+            </w:r>
+            <w:r>
+              <w:rPr>
+                <w:noProof/>
+                <w:webHidden/>
+                <w:sz w:val="24"/>
+                <w:szCs w:val="24"/>
+              </w:rPr>
+              <w:fldChar w:fldCharType="end"/>
+            </w:r>
+          </w:hyperlink>
+        </w:p>
+        <w:p>
+          <w:pPr>
+            <w:pStyle w:val="TOC1"/>
+            <w:tabs>
+              <w:tab w:val="right" w:leader="dot" w:pos="9350"/>
+            </w:tabs>
+            <w:rPr>
+              <w:noProof/>
+              <w:sz w:val="24"/>
+              <w:szCs w:val="24"/>
+            </w:rPr>
+          </w:pPr>
+          <w:hyperlink w:anchor="_Toc377218699" w:history="1">
+            <w:r>
+              <w:rPr>
+                <w:rStyle w:val="Hyperlink"/>
+                <w:noProof/>
+                <w:sz w:val="24"/>
+                <w:szCs w:val="24"/>
+              </w:rPr>
+              <w:t>Game Characters:</w:t>
+            </w:r>
+            <w:r>
+              <w:rPr>
+                <w:noProof/>
+                <w:webHidden/>
+                <w:sz w:val="24"/>
+                <w:szCs w:val="24"/>
+              </w:rPr>
+              <w:tab/>
+            </w:r>
+            <w:r>
+              <w:rPr>
+                <w:noProof/>
+                <w:webHidden/>
+                <w:sz w:val="24"/>
+                <w:szCs w:val="24"/>
+              </w:rPr>
+              <w:fldChar w:fldCharType="begin"/>
+            </w:r>
+            <w:r>
+              <w:rPr>
+                <w:noProof/>
+                <w:webHidden/>
+                <w:sz w:val="24"/>
+                <w:szCs w:val="24"/>
+              </w:rPr>
+              <w:instrText xml:space="preserve"> PAGEREF _Toc377218699 \h </w:instrText>
+            </w:r>
+            <w:r>
+              <w:rPr>
+                <w:noProof/>
+                <w:webHidden/>
+                <w:sz w:val="24"/>
+                <w:szCs w:val="24"/>
+              </w:rPr>
+            </w:r>
+            <w:r>
+              <w:rPr>
+                <w:noProof/>
+                <w:webHidden/>
+                <w:sz w:val="24"/>
+                <w:szCs w:val="24"/>
+              </w:rPr>
+              <w:fldChar w:fldCharType="separate"/>
+            </w:r>
+            <w:r>
+              <w:rPr>
+                <w:noProof/>
+                <w:webHidden/>
+                <w:sz w:val="24"/>
+                <w:szCs w:val="24"/>
+              </w:rPr>
+              <w:t>2</w:t>
+            </w:r>
+            <w:r>
+              <w:rPr>
+                <w:noProof/>
+                <w:webHidden/>
+                <w:sz w:val="24"/>
+                <w:szCs w:val="24"/>
+              </w:rPr>
+              <w:fldChar w:fldCharType="end"/>
+            </w:r>
+          </w:hyperlink>
+        </w:p>
+        <w:p>
+          <w:pPr>
+            <w:pStyle w:val="TOC1"/>
+            <w:tabs>
+              <w:tab w:val="right" w:leader="dot" w:pos="9350"/>
+            </w:tabs>
+            <w:rPr>
+              <w:noProof/>
+              <w:sz w:val="24"/>
+              <w:szCs w:val="24"/>
+            </w:rPr>
+          </w:pPr>
+          <w:hyperlink w:anchor="_Toc377218700" w:history="1">
+            <w:r>
+              <w:rPr>
+                <w:rStyle w:val="Hyperlink"/>
+                <w:noProof/>
+                <w:sz w:val="24"/>
+                <w:szCs w:val="24"/>
+              </w:rPr>
+              <w:t>Game Resources:</w:t>
+            </w:r>
+            <w:r>
+              <w:rPr>
+                <w:noProof/>
+                <w:webHidden/>
+                <w:sz w:val="24"/>
+                <w:szCs w:val="24"/>
+              </w:rPr>
+              <w:tab/>
+            </w:r>
+            <w:r>
+              <w:rPr>
+                <w:noProof/>
+                <w:webHidden/>
+                <w:sz w:val="24"/>
+                <w:szCs w:val="24"/>
+              </w:rPr>
+              <w:fldChar w:fldCharType="begin"/>
+            </w:r>
+            <w:r>
+              <w:rPr>
+                <w:noProof/>
+                <w:webHidden/>
+                <w:sz w:val="24"/>
+                <w:szCs w:val="24"/>
+              </w:rPr>
+              <w:instrText xml:space="preserve"> PAGEREF _Toc377218700 \h </w:instrText>
+            </w:r>
+            <w:r>
+              <w:rPr>
+                <w:noProof/>
+                <w:webHidden/>
+                <w:sz w:val="24"/>
+                <w:szCs w:val="24"/>
+              </w:rPr>
+            </w:r>
+            <w:r>
+              <w:rPr>
+                <w:noProof/>
+                <w:webHidden/>
+                <w:sz w:val="24"/>
+                <w:szCs w:val="24"/>
+              </w:rPr>
+              <w:fldChar w:fldCharType="separate"/>
+            </w:r>
+            <w:r>
+              <w:rPr>
+                <w:noProof/>
+                <w:webHidden/>
+                <w:sz w:val="24"/>
+                <w:szCs w:val="24"/>
+              </w:rPr>
+              <w:t>2</w:t>
+            </w:r>
+            <w:r>
+              <w:rPr>
+                <w:noProof/>
+                <w:webHidden/>
+                <w:sz w:val="24"/>
+                <w:szCs w:val="24"/>
+              </w:rPr>
+              <w:fldChar w:fldCharType="end"/>
+            </w:r>
+          </w:hyperlink>
+        </w:p>
+        <w:p>
+          <w:pPr>
+            <w:pStyle w:val="TOC1"/>
+            <w:tabs>
+              <w:tab w:val="right" w:leader="dot" w:pos="9350"/>
+            </w:tabs>
+            <w:rPr>
+              <w:noProof/>
+              <w:sz w:val="24"/>
+              <w:szCs w:val="24"/>
+            </w:rPr>
+          </w:pPr>
+          <w:hyperlink w:anchor="_Toc377218701" w:history="1">
+            <w:r>
+              <w:rPr>
+                <w:rStyle w:val="Hyperlink"/>
+                <w:noProof/>
+                <w:sz w:val="24"/>
+                <w:szCs w:val="24"/>
+              </w:rPr>
+              <w:t>Game Environment:</w:t>
+            </w:r>
+            <w:r>
+              <w:rPr>
+                <w:noProof/>
+                <w:webHidden/>
+                <w:sz w:val="24"/>
+                <w:szCs w:val="24"/>
+              </w:rPr>
+              <w:tab/>
+            </w:r>
+            <w:r>
+              <w:rPr>
+                <w:noProof/>
+                <w:webHidden/>
+                <w:sz w:val="24"/>
+                <w:szCs w:val="24"/>
+              </w:rPr>
+              <w:fldChar w:fldCharType="begin"/>
+            </w:r>
+            <w:r>
+              <w:rPr>
+                <w:noProof/>
+                <w:webHidden/>
+                <w:sz w:val="24"/>
+                <w:szCs w:val="24"/>
+              </w:rPr>
+              <w:instrText xml:space="preserve"> PAGEREF _Toc377218701 \h </w:instrText>
+            </w:r>
+            <w:r>
+              <w:rPr>
+                <w:noProof/>
+                <w:webHidden/>
+                <w:sz w:val="24"/>
+                <w:szCs w:val="24"/>
+              </w:rPr>
+            </w:r>
+            <w:r>
+              <w:rPr>
+                <w:noProof/>
+                <w:webHidden/>
+                <w:sz w:val="24"/>
+                <w:szCs w:val="24"/>
+              </w:rPr>
+              <w:fldChar w:fldCharType="separate"/>
+            </w:r>
+            <w:r>
+              <w:rPr>
+                <w:noProof/>
+                <w:webHidden/>
+                <w:sz w:val="24"/>
+                <w:szCs w:val="24"/>
+              </w:rPr>
+              <w:t>2</w:t>
+            </w:r>
+            <w:r>
+              <w:rPr>
+                <w:noProof/>
+                <w:webHidden/>
+                <w:sz w:val="24"/>
+                <w:szCs w:val="24"/>
+              </w:rPr>
+              <w:fldChar w:fldCharType="end"/>
+            </w:r>
+          </w:hyperlink>
+        </w:p>
+        <w:p>
+          <w:pPr>
+            <w:pStyle w:val="TOC1"/>
+            <w:tabs>
+              <w:tab w:val="right" w:leader="dot" w:pos="9350"/>
+            </w:tabs>
+            <w:rPr>
+              <w:noProof/>
+              <w:sz w:val="24"/>
+              <w:szCs w:val="24"/>
+            </w:rPr>
+          </w:pPr>
+          <w:hyperlink w:anchor="_Toc377218702" w:history="1">
+            <w:r>
+              <w:rPr>
+                <w:rStyle w:val="Hyperlink"/>
+                <w:noProof/>
+                <w:sz w:val="24"/>
+                <w:szCs w:val="24"/>
+              </w:rPr>
+              <w:t>Game Controls:</w:t>
+            </w:r>
+            <w:r>
+              <w:rPr>
+                <w:noProof/>
+                <w:webHidden/>
+                <w:sz w:val="24"/>
+                <w:szCs w:val="24"/>
+              </w:rPr>
+              <w:tab/>
+            </w:r>
+            <w:r>
+              <w:rPr>
+                <w:noProof/>
+                <w:webHidden/>
+                <w:sz w:val="24"/>
+                <w:szCs w:val="24"/>
+              </w:rPr>
+              <w:fldChar w:fldCharType="begin"/>
+            </w:r>
+            <w:r>
+              <w:rPr>
+                <w:noProof/>
+                <w:webHidden/>
+                <w:sz w:val="24"/>
+                <w:szCs w:val="24"/>
+              </w:rPr>
+              <w:instrText xml:space="preserve"> PAGEREF _Toc377218702 \h </w:instrText>
+            </w:r>
+            <w:r>
+              <w:rPr>
+                <w:noProof/>
+                <w:webHidden/>
+                <w:sz w:val="24"/>
+                <w:szCs w:val="24"/>
+              </w:rPr>
+            </w:r>
+            <w:r>
+              <w:rPr>
+                <w:noProof/>
+                <w:webHidden/>
+                <w:sz w:val="24"/>
+                <w:szCs w:val="24"/>
+              </w:rPr>
+              <w:fldChar w:fldCharType="separate"/>
+            </w:r>
+            <w:r>
+              <w:rPr>
+                <w:noProof/>
+                <w:webHidden/>
+                <w:sz w:val="24"/>
+                <w:szCs w:val="24"/>
+              </w:rPr>
+              <w:t>2</w:t>
+            </w:r>
+            <w:r>
+              <w:rPr>
+                <w:noProof/>
+                <w:webHidden/>
+                <w:sz w:val="24"/>
+                <w:szCs w:val="24"/>
+              </w:rPr>
+              <w:fldChar w:fldCharType="end"/>
+            </w:r>
+          </w:hyperlink>
+        </w:p>
+        <w:p>
+          <w:pPr>
+            <w:pStyle w:val="TOC1"/>
+            <w:tabs>
+              <w:tab w:val="right" w:leader="dot" w:pos="9350"/>
+            </w:tabs>
+            <w:rPr>
+              <w:noProof/>
+              <w:sz w:val="24"/>
+              <w:szCs w:val="24"/>
+            </w:rPr>
+          </w:pPr>
+          <w:hyperlink w:anchor="_Toc377218703" w:history="1">
+            <w:r>
+              <w:rPr>
+                <w:rStyle w:val="Hyperlink"/>
+                <w:noProof/>
+                <w:sz w:val="24"/>
+                <w:szCs w:val="24"/>
+              </w:rPr>
+              <w:t>Visual Design:</w:t>
+            </w:r>
+            <w:r>
+              <w:rPr>
+                <w:noProof/>
+                <w:webHidden/>
+                <w:sz w:val="24"/>
+                <w:szCs w:val="24"/>
+              </w:rPr>
+              <w:tab/>
+            </w:r>
+            <w:r>
+              <w:rPr>
+                <w:noProof/>
+                <w:webHidden/>
+                <w:sz w:val="24"/>
+                <w:szCs w:val="24"/>
+              </w:rPr>
+              <w:fldChar w:fldCharType="begin"/>
+            </w:r>
+            <w:r>
+              <w:rPr>
+                <w:noProof/>
+                <w:webHidden/>
+                <w:sz w:val="24"/>
+                <w:szCs w:val="24"/>
+              </w:rPr>
+              <w:instrText xml:space="preserve"> PAGEREF _Toc377218703 \h </w:instrText>
+            </w:r>
+            <w:r>
+              <w:rPr>
+                <w:noProof/>
+                <w:webHidden/>
+                <w:sz w:val="24"/>
+                <w:szCs w:val="24"/>
+              </w:rPr>
+            </w:r>
+            <w:r>
+              <w:rPr>
+                <w:noProof/>
+                <w:webHidden/>
+                <w:sz w:val="24"/>
+                <w:szCs w:val="24"/>
+              </w:rPr>
+              <w:fldChar w:fldCharType="separate"/>
+            </w:r>
+            <w:r>
+              <w:rPr>
+                <w:noProof/>
+                <w:webHidden/>
+                <w:sz w:val="24"/>
+                <w:szCs w:val="24"/>
+              </w:rPr>
+              <w:t>2</w:t>
+            </w:r>
+            <w:r>
+              <w:rPr>
+                <w:noProof/>
+                <w:webHidden/>
+                <w:sz w:val="24"/>
+                <w:szCs w:val="24"/>
+              </w:rPr>
+              <w:fldChar w:fldCharType="end"/>
+            </w:r>
+          </w:hyperlink>
+        </w:p>
+        <w:p>
+          <w:pPr>
+            <w:pStyle w:val="TOC1"/>
+            <w:tabs>
+              <w:tab w:val="right" w:leader="dot" w:pos="9350"/>
+            </w:tabs>
+            <w:rPr>
+              <w:noProof/>
+              <w:sz w:val="24"/>
+              <w:szCs w:val="24"/>
+            </w:rPr>
+          </w:pPr>
+          <w:hyperlink w:anchor="_Toc377218704" w:history="1">
+            <w:r>
+              <w:rPr>
+                <w:rStyle w:val="Hyperlink"/>
+                <w:noProof/>
+                <w:sz w:val="24"/>
+                <w:szCs w:val="24"/>
+              </w:rPr>
+              <w:t>Audio Design:</w:t>
+            </w:r>
+            <w:r>
+              <w:rPr>
+                <w:noProof/>
+                <w:webHidden/>
+                <w:sz w:val="24"/>
+                <w:szCs w:val="24"/>
+              </w:rPr>
+              <w:tab/>
+            </w:r>
+            <w:r>
+              <w:rPr>
+                <w:noProof/>
+                <w:webHidden/>
+                <w:sz w:val="24"/>
+                <w:szCs w:val="24"/>
+              </w:rPr>
+              <w:fldChar w:fldCharType="begin"/>
+            </w:r>
+            <w:r>
+              <w:rPr>
+                <w:noProof/>
+                <w:webHidden/>
+                <w:sz w:val="24"/>
+                <w:szCs w:val="24"/>
+              </w:rPr>
+              <w:instrText xml:space="preserve"> PAGEREF _Toc377218704 \h </w:instrText>
+            </w:r>
+            <w:r>
+              <w:rPr>
+                <w:noProof/>
+                <w:webHidden/>
+                <w:sz w:val="24"/>
+                <w:szCs w:val="24"/>
+              </w:rPr>
+            </w:r>
+            <w:r>
+              <w:rPr>
+                <w:noProof/>
+                <w:webHidden/>
+                <w:sz w:val="24"/>
+                <w:szCs w:val="24"/>
+              </w:rPr>
+              <w:fldChar w:fldCharType="separate"/>
+            </w:r>
+            <w:r>
+              <w:rPr>
+                <w:noProof/>
+                <w:webHidden/>
+                <w:sz w:val="24"/>
+                <w:szCs w:val="24"/>
+              </w:rPr>
+              <w:t>2</w:t>
+            </w:r>
+            <w:r>
+              <w:rPr>
+                <w:noProof/>
+                <w:webHidden/>
+                <w:sz w:val="24"/>
+                <w:szCs w:val="24"/>
+              </w:rPr>
+              <w:fldChar w:fldCharType="end"/>
+            </w:r>
+          </w:hyperlink>
+        </w:p>
+        <w:p>
+          <w:pPr>
+            <w:pStyle w:val="TOC1"/>
+            <w:tabs>
+              <w:tab w:val="right" w:leader="dot" w:pos="9350"/>
+            </w:tabs>
+            <w:rPr>
+              <w:noProof/>
+              <w:sz w:val="24"/>
+              <w:szCs w:val="24"/>
+            </w:rPr>
+          </w:pPr>
+          <w:hyperlink w:anchor="_Toc377218705" w:history="1">
+            <w:r>
+              <w:rPr>
+                <w:rStyle w:val="Hyperlink"/>
+                <w:noProof/>
+                <w:sz w:val="24"/>
+                <w:szCs w:val="24"/>
+              </w:rPr>
+              <w:t>Behavior Design:</w:t>
+            </w:r>
+            <w:r>
+              <w:rPr>
+                <w:noProof/>
+                <w:webHidden/>
+                <w:sz w:val="24"/>
+                <w:szCs w:val="24"/>
+              </w:rPr>
+              <w:tab/>
+            </w:r>
+            <w:r>
+              <w:rPr>
+                <w:noProof/>
+                <w:webHidden/>
+                <w:sz w:val="24"/>
+                <w:szCs w:val="24"/>
+              </w:rPr>
+              <w:fldChar w:fldCharType="begin"/>
+            </w:r>
+            <w:r>
+              <w:rPr>
+                <w:noProof/>
+                <w:webHidden/>
+                <w:sz w:val="24"/>
+                <w:szCs w:val="24"/>
+              </w:rPr>
+              <w:instrText xml:space="preserve"> PAGEREF _Toc377218705 \h </w:instrText>
+            </w:r>
+            <w:r>
+              <w:rPr>
+                <w:noProof/>
+                <w:webHidden/>
+                <w:sz w:val="24"/>
+                <w:szCs w:val="24"/>
+              </w:rPr>
+            </w:r>
+            <w:r>
+              <w:rPr>
+                <w:noProof/>
+                <w:webHidden/>
+                <w:sz w:val="24"/>
+                <w:szCs w:val="24"/>
+              </w:rPr>
+              <w:fldChar w:fldCharType="separate"/>
+            </w:r>
+            <w:r>
+              <w:rPr>
+                <w:noProof/>
+                <w:webHidden/>
+                <w:sz w:val="24"/>
+                <w:szCs w:val="24"/>
+              </w:rPr>
+              <w:t>3</w:t>
+            </w:r>
+            <w:r>
+              <w:rPr>
+                <w:noProof/>
+                <w:webHidden/>
+                <w:sz w:val="24"/>
+                <w:szCs w:val="24"/>
+              </w:rPr>
+              <w:fldChar w:fldCharType="end"/>
+            </w:r>
+          </w:hyperlink>
+        </w:p>
+        <w:p>
+          <w:pPr>
+            <w:pStyle w:val="TOC1"/>
+            <w:tabs>
+              <w:tab w:val="right" w:leader="dot" w:pos="9350"/>
+            </w:tabs>
+            <w:rPr>
+              <w:noProof/>
+              <w:sz w:val="24"/>
+              <w:szCs w:val="24"/>
+            </w:rPr>
+          </w:pPr>
+          <w:hyperlink w:anchor="_Toc377218706" w:history="1">
+            <w:r>
+              <w:rPr>
+                <w:rStyle w:val="Hyperlink"/>
+                <w:noProof/>
+                <w:sz w:val="24"/>
+                <w:szCs w:val="24"/>
+              </w:rPr>
+              <w:t>Physics Design:</w:t>
+            </w:r>
+            <w:r>
+              <w:rPr>
+                <w:noProof/>
+                <w:webHidden/>
+                <w:sz w:val="24"/>
+                <w:szCs w:val="24"/>
+              </w:rPr>
+              <w:tab/>
+            </w:r>
+            <w:r>
+              <w:rPr>
+                <w:noProof/>
+                <w:webHidden/>
+                <w:sz w:val="24"/>
+                <w:szCs w:val="24"/>
+              </w:rPr>
+              <w:fldChar w:fldCharType="begin"/>
+            </w:r>
+            <w:r>
+              <w:rPr>
+                <w:noProof/>
+                <w:webHidden/>
+                <w:sz w:val="24"/>
+                <w:szCs w:val="24"/>
+              </w:rPr>
+              <w:instrText xml:space="preserve"> PAGEREF _Toc377218706 \h </w:instrText>
+            </w:r>
+            <w:r>
+              <w:rPr>
+                <w:noProof/>
+                <w:webHidden/>
+                <w:sz w:val="24"/>
+                <w:szCs w:val="24"/>
+              </w:rPr>
+            </w:r>
+            <w:r>
+              <w:rPr>
+                <w:noProof/>
+                <w:webHidden/>
+                <w:sz w:val="24"/>
+                <w:szCs w:val="24"/>
+              </w:rPr>
+              <w:fldChar w:fldCharType="separate"/>
+            </w:r>
+            <w:r>
+              <w:rPr>
+                <w:noProof/>
+                <w:webHidden/>
+                <w:sz w:val="24"/>
+                <w:szCs w:val="24"/>
+              </w:rPr>
+              <w:t>3</w:t>
+            </w:r>
+            <w:r>
+              <w:rPr>
+                <w:noProof/>
+                <w:webHidden/>
+                <w:sz w:val="24"/>
+                <w:szCs w:val="24"/>
+              </w:rPr>
+              <w:fldChar w:fldCharType="end"/>
+            </w:r>
+          </w:hyperlink>
+        </w:p>
+        <w:p>
+          <w:pPr>
+            <w:pStyle w:val="TOC1"/>
+            <w:tabs>
+              <w:tab w:val="right" w:leader="dot" w:pos="9350"/>
+            </w:tabs>
+            <w:rPr>
+              <w:noProof/>
+              <w:sz w:val="24"/>
+              <w:szCs w:val="24"/>
+            </w:rPr>
+          </w:pPr>
+          <w:hyperlink w:anchor="_Toc377218707" w:history="1">
+            <w:r>
+              <w:rPr>
+                <w:rStyle w:val="Hyperlink"/>
+                <w:noProof/>
+                <w:sz w:val="24"/>
+                <w:szCs w:val="24"/>
+              </w:rPr>
+              <w:t>Multiplayer Design:</w:t>
+            </w:r>
+            <w:r>
+              <w:rPr>
+                <w:noProof/>
+                <w:webHidden/>
+                <w:sz w:val="24"/>
+                <w:szCs w:val="24"/>
+              </w:rPr>
+              <w:tab/>
+            </w:r>
+            <w:r>
+              <w:rPr>
+                <w:noProof/>
+                <w:webHidden/>
+                <w:sz w:val="24"/>
+                <w:szCs w:val="24"/>
+              </w:rPr>
+              <w:fldChar w:fldCharType="begin"/>
+            </w:r>
+            <w:r>
+              <w:rPr>
+                <w:noProof/>
+                <w:webHidden/>
+                <w:sz w:val="24"/>
+                <w:szCs w:val="24"/>
+              </w:rPr>
+              <w:instrText xml:space="preserve"> PAGEREF _Toc377218707 \h </w:instrText>
+            </w:r>
+            <w:r>
+              <w:rPr>
+                <w:noProof/>
+                <w:webHidden/>
+                <w:sz w:val="24"/>
+                <w:szCs w:val="24"/>
+              </w:rPr>
+            </w:r>
+            <w:r>
+              <w:rPr>
+                <w:noProof/>
+                <w:webHidden/>
+                <w:sz w:val="24"/>
+                <w:szCs w:val="24"/>
+              </w:rPr>
+              <w:fldChar w:fldCharType="separate"/>
+            </w:r>
+            <w:r>
+              <w:rPr>
+                <w:noProof/>
+                <w:webHidden/>
+                <w:sz w:val="24"/>
+                <w:szCs w:val="24"/>
+              </w:rPr>
+              <w:t>3</w:t>
+            </w:r>
+            <w:r>
+              <w:rPr>
+                <w:noProof/>
+                <w:webHidden/>
+                <w:sz w:val="24"/>
+                <w:szCs w:val="24"/>
+              </w:rPr>
+              <w:fldChar w:fldCharType="end"/>
+            </w:r>
+          </w:hyperlink>
+        </w:p>
+        <w:p>
+          <w:pPr>
+            <w:pStyle w:val="TOC1"/>
+            <w:tabs>
+              <w:tab w:val="right" w:leader="dot" w:pos="9350"/>
+            </w:tabs>
+            <w:rPr>
+              <w:noProof/>
+              <w:sz w:val="24"/>
+              <w:szCs w:val="24"/>
+            </w:rPr>
+          </w:pPr>
+          <w:hyperlink w:anchor="_Toc377218708" w:history="1">
+            <w:r>
+              <w:rPr>
+                <w:rStyle w:val="Hyperlink"/>
+                <w:noProof/>
+                <w:sz w:val="24"/>
+                <w:szCs w:val="24"/>
+              </w:rPr>
+              <w:t>Appendices</w:t>
+            </w:r>
+            <w:r>
+              <w:rPr>
+                <w:noProof/>
+                <w:webHidden/>
+                <w:sz w:val="24"/>
+                <w:szCs w:val="24"/>
+              </w:rPr>
+              <w:tab/>
+            </w:r>
+            <w:r>
+              <w:rPr>
+                <w:noProof/>
+                <w:webHidden/>
+                <w:sz w:val="24"/>
+                <w:szCs w:val="24"/>
+              </w:rPr>
+              <w:fldChar w:fldCharType="begin"/>
+            </w:r>
+            <w:r>
+              <w:rPr>
+                <w:noProof/>
+                <w:webHidden/>
+                <w:sz w:val="24"/>
+                <w:szCs w:val="24"/>
+              </w:rPr>
+              <w:instrText xml:space="preserve"> PAGEREF _Toc377218708 \h </w:instrText>
+            </w:r>
+            <w:r>
+              <w:rPr>
+                <w:noProof/>
+                <w:webHidden/>
+                <w:sz w:val="24"/>
+                <w:szCs w:val="24"/>
+              </w:rPr>
+            </w:r>
+            <w:r>
+              <w:rPr>
+                <w:noProof/>
+                <w:webHidden/>
+                <w:sz w:val="24"/>
+                <w:szCs w:val="24"/>
+              </w:rPr>
+              <w:fldChar w:fldCharType="separate"/>
+            </w:r>
+            <w:r>
+              <w:rPr>
+                <w:noProof/>
+                <w:webHidden/>
+                <w:sz w:val="24"/>
+                <w:szCs w:val="24"/>
+              </w:rPr>
+              <w:t>4</w:t>
+            </w:r>
+            <w:r>
+              <w:rPr>
+                <w:noProof/>
+                <w:webHidden/>
+                <w:sz w:val="24"/>
+                <w:szCs w:val="24"/>
+              </w:rPr>
+              <w:fldChar w:fldCharType="end"/>
+            </w:r>
+          </w:hyperlink>
+        </w:p>
+        <w:p>
+          <w:r>
+            <w:rPr>
+              <w:sz w:val="24"/>
+              <w:szCs w:val="24"/>
+            </w:rPr>
+            <w:fldChar w:fldCharType="end"/>
+          </w:r>
+        </w:p>
+      </w:sdtContent>
+    </w:sdt>
+    <w:p>
+      <w:pPr>
+        <w:rPr>
+          <w:color w:val="000000" w:themeColor="text1"/>
+          <w:sz w:val="36"/>
+          <w:szCs w:val="36"/>
+        </w:rPr>
+      </w:pPr>
+      <w:r>
+        <w:rPr>
+          <w:color w:val="000000" w:themeColor="text1"/>
+          <w:sz w:val="36"/>
+          <w:szCs w:val="36"/>
+        </w:rPr>
+        <w:br w:type="page"/>
+      </w:r>
+    </w:p>
+    <w:p>
+      <w:pPr>
+        <w:pStyle w:val="GDD"/>
+      </w:pPr>
+      <w:bookmarkStart w:id="1" w:name="_Toc377218694"/>
+      <w:r>
+        <w:lastRenderedPageBreak/>
+        <w:t>High Concept:</w:t>
+      </w:r>
+      <w:bookmarkEnd w:id="1"/>
+    </w:p>
+    <w:p>
+      <w:pPr>
+        <w:spacing w:after="0"/>
+        <w:rPr>
+          <w:color w:val="000000" w:themeColor="text1"/>
+          <w:sz w:val="24"/>
+          <w:szCs w:val="24"/>
+        </w:rPr>
+      </w:pPr>
+      <w:r>
+        <w:rPr>
+          <w:color w:val="000000" w:themeColor="text1"/>
+          <w:sz w:val="24"/>
+          <w:szCs w:val="24"/>
+        </w:rPr>
+        <w:t>A 2-D dungeon crawler side-scroller hack and slash game</w:t>
+      </w:r>
+    </w:p>
+    <w:p>
+      <w:pPr>
+        <w:spacing w:after="0"/>
+        <w:rPr>
+          <w:color w:val="000000" w:themeColor="text1"/>
+          <w:sz w:val="28"/>
+          <w:szCs w:val="28"/>
+        </w:rPr>
+      </w:pPr>
+    </w:p>
+    <w:p>
+      <w:pPr>
+        <w:pStyle w:val="GDD"/>
+      </w:pPr>
+      <w:bookmarkStart w:id="2" w:name="_Toc377218695"/>
+      <w:r>
+        <w:t>Summary:</w:t>
+      </w:r>
+      <w:bookmarkEnd w:id="2"/>
+    </w:p>
+    <w:p>
+      <w:pPr>
+        <w:spacing w:after="0"/>
+        <w:rPr>
+          <w:color w:val="000000" w:themeColor="text1"/>
+          <w:sz w:val="24"/>
+          <w:szCs w:val="24"/>
+        </w:rPr>
+      </w:pPr>
+    </w:p>
+    <w:p>
+      <w:pPr>
+        <w:spacing w:after="0"/>
+        <w:rPr>
+          <w:color w:val="000000" w:themeColor="text1"/>
+          <w:sz w:val="28"/>
+          <w:szCs w:val="28"/>
+        </w:rPr>
+      </w:pPr>
+    </w:p>
+    <w:p>
+      <w:pPr>
+        <w:pStyle w:val="GDD"/>
+      </w:pPr>
+      <w:bookmarkStart w:id="3" w:name="_Toc377218696"/>
+      <w:r>
+        <w:t>Story:</w:t>
+      </w:r>
+      <w:bookmarkEnd w:id="3"/>
+    </w:p>
+    <w:p>
+      <w:pPr>
+        <w:spacing w:after="0"/>
+        <w:rPr>
+          <w:color w:val="000000" w:themeColor="text1"/>
+          <w:sz w:val="24"/>
+          <w:szCs w:val="24"/>
+        </w:rPr>
+      </w:pPr>
+    </w:p>
+    <w:p>
+      <w:pPr>
+        <w:spacing w:after="0"/>
+        <w:rPr>
+          <w:color w:val="000000" w:themeColor="text1"/>
+          <w:sz w:val="28"/>
+          <w:szCs w:val="28"/>
+        </w:rPr>
+      </w:pPr>
+    </w:p>
+    <w:p>
+      <w:pPr>
+        <w:pStyle w:val="GDD"/>
+      </w:pPr>
+      <w:bookmarkStart w:id="4" w:name="_Toc377218697"/>
+      <w:r>
+        <w:t>Game Flow:</w:t>
+      </w:r>
+      <w:bookmarkEnd w:id="4"/>
+    </w:p>
+    <w:p>
+      <w:pPr>
+        <w:spacing w:after="0"/>
+        <w:rPr>
+          <w:color w:val="000000" w:themeColor="text1"/>
+          <w:sz w:val="24"/>
+          <w:szCs w:val="24"/>
+        </w:rPr>
+      </w:pPr>
+    </w:p>
+    <w:p>
+      <w:pPr>
+        <w:spacing w:after="0"/>
+        <w:rPr>
+          <w:color w:val="000000" w:themeColor="text1"/>
+          <w:sz w:val="28"/>
+          <w:szCs w:val="28"/>
+        </w:rPr>
+      </w:pPr>
+    </w:p>
+    <w:p>
+      <w:pPr>
+        <w:pStyle w:val="GDD"/>
+      </w:pPr>
+      <w:bookmarkStart w:id="5" w:name="_Toc377218698"/>
+      <w:r>
+        <w:t>Game Mechanics</w:t>
+      </w:r>
+      <w:r>
+        <w:t>:</w:t>
+      </w:r>
+      <w:bookmarkEnd w:id="5"/>
+    </w:p>
+    <w:p>
+      <w:pPr>
+        <w:spacing w:after="0"/>
+        <w:rPr>
+          <w:color w:val="000000" w:themeColor="text1"/>
+          <w:sz w:val="24"/>
+          <w:szCs w:val="24"/>
+        </w:rPr>
+      </w:pPr>
+    </w:p>
+    <w:p>
+      <w:pPr>
+        <w:spacing w:after="0"/>
+        <w:rPr>
+          <w:color w:val="000000" w:themeColor="text1"/>
+          <w:sz w:val="28"/>
+          <w:szCs w:val="28"/>
+        </w:rPr>
+      </w:pPr>
+    </w:p>
+    <w:p>
+      <w:pPr>
+        <w:pStyle w:val="GDD"/>
+      </w:pPr>
+      <w:bookmarkStart w:id="6" w:name="_Toc377218699"/>
+      <w:r>
+        <w:t>Game Characters:</w:t>
+      </w:r>
+      <w:bookmarkEnd w:id="6"/>
+    </w:p>
+    <w:p>
+      <w:pPr>
+        <w:spacing w:after="0"/>
+        <w:rPr>
+          <w:color w:val="000000" w:themeColor="text1"/>
+          <w:sz w:val="24"/>
+          <w:szCs w:val="24"/>
+        </w:rPr>
+      </w:pPr>
+    </w:p>
+    <w:p>
+      <w:pPr>
+        <w:spacing w:after="0"/>
+        <w:rPr>
+          <w:color w:val="000000" w:themeColor="text1"/>
+          <w:sz w:val="28"/>
+          <w:szCs w:val="28"/>
+        </w:rPr>
+      </w:pPr>
+    </w:p>
+    <w:p>
+      <w:pPr>
+        <w:pStyle w:val="GDD"/>
+      </w:pPr>
+      <w:bookmarkStart w:id="7" w:name="_Toc377218700"/>
+      <w:r>
+        <w:t>Game Resources:</w:t>
+      </w:r>
+      <w:bookmarkEnd w:id="7"/>
+    </w:p>
+    <w:p>
+      <w:pPr>
+        <w:spacing w:after="0"/>
+        <w:rPr>
+          <w:color w:val="000000" w:themeColor="text1"/>
+          <w:sz w:val="24"/>
+          <w:szCs w:val="24"/>
+        </w:rPr>
+      </w:pPr>
+    </w:p>
+    <w:p>
+      <w:pPr>
+        <w:spacing w:after="0"/>
+        <w:rPr>
+          <w:color w:val="000000" w:themeColor="text1"/>
+          <w:sz w:val="28"/>
+          <w:szCs w:val="28"/>
+        </w:rPr>
+      </w:pPr>
+    </w:p>
+    <w:p>
+      <w:pPr>
+        <w:pStyle w:val="GDD"/>
+      </w:pPr>
+      <w:bookmarkStart w:id="8" w:name="_Toc377218701"/>
+      <w:r>
+        <w:t>Game Environment:</w:t>
+      </w:r>
+      <w:bookmarkEnd w:id="8"/>
+    </w:p>
+    <w:p>
+      <w:pPr>
+        <w:spacing w:after="0"/>
+        <w:rPr>
+          <w:color w:val="000000" w:themeColor="text1"/>
+          <w:sz w:val="24"/>
+          <w:szCs w:val="24"/>
+        </w:rPr>
+      </w:pPr>
+    </w:p>
+    <w:p>
+      <w:pPr>
+        <w:spacing w:after="0"/>
+        <w:rPr>
+          <w:color w:val="000000" w:themeColor="text1"/>
+          <w:sz w:val="28"/>
+          <w:szCs w:val="28"/>
+        </w:rPr>
+      </w:pPr>
+    </w:p>
+    <w:p>
+      <w:pPr>
+        <w:pStyle w:val="GDD"/>
+      </w:pPr>
+      <w:bookmarkStart w:id="9" w:name="_Toc377218702"/>
+      <w:r>
+        <w:t>Game Controls:</w:t>
+      </w:r>
+      <w:bookmarkEnd w:id="9"/>
+    </w:p>
+    <w:p>
+      <w:pPr>
+        <w:spacing w:after="0"/>
+        <w:rPr>
+          <w:color w:val="000000" w:themeColor="text1"/>
+          <w:sz w:val="24"/>
+          <w:szCs w:val="24"/>
+        </w:rPr>
+      </w:pPr>
+    </w:p>
+    <w:p>
+      <w:pPr>
+        <w:spacing w:after="0"/>
+        <w:rPr>
+          <w:color w:val="000000" w:themeColor="text1"/>
+          <w:sz w:val="28"/>
+          <w:szCs w:val="28"/>
+        </w:rPr>
+      </w:pPr>
+    </w:p>
+    <w:p>
+      <w:pPr>
+        <w:pStyle w:val="GDD"/>
+      </w:pPr>
+      <w:bookmarkStart w:id="10" w:name="_Toc377218703"/>
+      <w:r>
+        <w:t>Visual Design:</w:t>
+      </w:r>
+      <w:bookmarkEnd w:id="10"/>
+    </w:p>
+    <w:p>
+      <w:pPr>
+        <w:spacing w:after="0"/>
+        <w:rPr>
+          <w:color w:val="000000" w:themeColor="text1"/>
+          <w:sz w:val="24"/>
+          <w:szCs w:val="24"/>
+        </w:rPr>
+      </w:pPr>
+    </w:p>
+    <w:p>
+      <w:pPr>
+        <w:spacing w:after="0"/>
+        <w:rPr>
+          <w:color w:val="000000" w:themeColor="text1"/>
+          <w:sz w:val="28"/>
+          <w:szCs w:val="28"/>
+        </w:rPr>
+      </w:pPr>
+    </w:p>
+    <w:p>
+      <w:pPr>
+        <w:pStyle w:val="GDD"/>
+      </w:pPr>
+      <w:bookmarkStart w:id="11" w:name="_Toc377218704"/>
+      <w:r>
+        <w:t>Audio Design:</w:t>
+      </w:r>
+      <w:bookmarkEnd w:id="11"/>
+    </w:p>
+    <w:p>
+      <w:pPr>
+        <w:spacing w:after="0"/>
+        <w:rPr>
+          <w:color w:val="000000" w:themeColor="text1"/>
+          <w:sz w:val="24"/>
+          <w:szCs w:val="24"/>
+        </w:rPr>
+      </w:pPr>
+    </w:p>
+    <w:p>
+      <w:pPr>
+        <w:spacing w:after="0"/>
+        <w:rPr>
+          <w:color w:val="000000" w:themeColor="text1"/>
+          <w:sz w:val="28"/>
+          <w:szCs w:val="28"/>
+        </w:rPr>
+      </w:pPr>
+    </w:p>
+    <w:p>
+      <w:pPr>
+        <w:pStyle w:val="GDD"/>
+      </w:pPr>
+      <w:bookmarkStart w:id="12" w:name="_Toc377218705"/>
+      <w:r>
+        <w:t>Behavior Design:</w:t>
+      </w:r>
+      <w:bookmarkEnd w:id="12"/>
+    </w:p>
+    <w:p>
+      <w:pPr>
+        <w:spacing w:after="0"/>
+        <w:rPr>
+          <w:color w:val="000000" w:themeColor="text1"/>
+          <w:sz w:val="24"/>
+          <w:szCs w:val="24"/>
+        </w:rPr>
+      </w:pPr>
+    </w:p>
+    <w:p>
+      <w:pPr>
+        <w:spacing w:after="0"/>
+        <w:rPr>
+          <w:color w:val="000000" w:themeColor="text1"/>
+          <w:sz w:val="28"/>
+          <w:szCs w:val="28"/>
+        </w:rPr>
+      </w:pPr>
+    </w:p>
+    <w:p>
+      <w:pPr>
+        <w:pStyle w:val="GDD"/>
+      </w:pPr>
+      <w:bookmarkStart w:id="13" w:name="_Toc377218706"/>
+      <w:r>
+        <w:t>Physics Design:</w:t>
+      </w:r>
+      <w:bookmarkEnd w:id="13"/>
+    </w:p>
+    <w:p>
+      <w:pPr>
+        <w:spacing w:after="0"/>
+        <w:rPr>
+          <w:color w:val="000000" w:themeColor="text1"/>
+          <w:sz w:val="24"/>
+          <w:szCs w:val="24"/>
+        </w:rPr>
+      </w:pPr>
+    </w:p>
+    <w:p>
+      <w:pPr>
+        <w:spacing w:after="0"/>
+        <w:rPr>
+          <w:color w:val="000000" w:themeColor="text1"/>
+          <w:sz w:val="28"/>
+          <w:szCs w:val="28"/>
+        </w:rPr>
+      </w:pPr>
+    </w:p>
+    <w:p>
+      <w:pPr>
+        <w:pStyle w:val="GDD"/>
+      </w:pPr>
+      <w:bookmarkStart w:id="14" w:name="_Toc377218707"/>
+      <w:r>
+        <w:t>Multiplayer Design:</w:t>
+      </w:r>
+      <w:bookmarkEnd w:id="14"/>
+    </w:p>
+    <w:p>
+      <w:pPr>
+        <w:rPr>
+          <w:color w:val="000000" w:themeColor="text1"/>
+          <w:sz w:val="24"/>
+          <w:szCs w:val="24"/>
+        </w:rPr>
+      </w:pPr>
+    </w:p>
+    <w:p>
+      <w:pPr>
+        <w:rPr>
+          <w:color w:val="000000" w:themeColor="text1"/>
+          <w:sz w:val="28"/>
+          <w:szCs w:val="28"/>
+        </w:rPr>
+      </w:pPr>
+      <w:r>
+        <w:rPr>
+          <w:color w:val="000000" w:themeColor="text1"/>
+          <w:sz w:val="28"/>
+          <w:szCs w:val="28"/>
+        </w:rPr>
+        <w:br w:type="page"/>
+      </w:r>
+    </w:p>
+    <w:p>
+      <w:pPr>
+        <w:pStyle w:val="GDD"/>
+      </w:pPr>
+      <w:bookmarkStart w:id="15" w:name="_Toc377218708"/>
+      <w:r>
+        <w:lastRenderedPageBreak/>
+        <w:t>Appendices</w:t>
+      </w:r>
+      <w:bookmarkEnd w:id="15"/>
     </w:p>
     <w:sectPr>
+      <w:headerReference w:type="default" r:id="rId9"/>
+      <w:footerReference w:type="default" r:id="rId10"/>
       <w:pgSz w:w="12240" w:h="15840"/>
       <w:pgMar w:top="1440" w:right="1440" w:bottom="1440" w:left="1440" w:header="720" w:footer="720" w:gutter="0"/>
+      <w:pgNumType w:start="0"/>
       <w:cols w:space="720"/>
+      <w:titlePg/>
       <w:docGrid w:linePitch="360"/>
     </w:sectPr>
   </w:body>
@@ -419,6 +2248,44 @@
 </w:endnotes>
 </file>
 
+<file path=word/footer1.xml><?xml version="1.0" encoding="utf-8"?>
+<w:ftr xmlns:wpc="http://schemas.microsoft.com/office/word/2010/wordprocessingCanvas" xmlns:mc="http://schemas.openxmlformats.org/markup-compatibility/2006" xmlns:o="urn:schemas-microsoft-com:office:office" xmlns:r="http://schemas.openxmlformats.org/officeDocument/2006/relationships" xmlns:m="http://schemas.openxmlformats.org/officeDocument/2006/math" xmlns:v="urn:schemas-microsoft-com:vml" xmlns:wp14="http://schemas.microsoft.com/office/word/2010/wordprocessingDrawing" xmlns:wp="http://schemas.openxmlformats.org/drawingml/2006/wordprocessingDrawing" xmlns:w10="urn:schemas-microsoft-com:office:word" xmlns:w="http://schemas.openxmlformats.org/wordprocessingml/2006/main" xmlns:w14="http://schemas.microsoft.com/office/word/2010/wordml" xmlns:w15="http://schemas.microsoft.com/office/word/2012/wordml" xmlns:wpg="http://schemas.microsoft.com/office/word/2010/wordprocessingGroup" xmlns:wpi="http://schemas.microsoft.com/office/word/2010/wordprocessingInk" xmlns:wne="http://schemas.microsoft.com/office/word/2006/wordml" xmlns:wps="http://schemas.microsoft.com/office/word/2010/wordprocessingShape" mc:Ignorable="w14 w15 wp14">
+  <w:p>
+    <w:pPr>
+      <w:pStyle w:val="Footer"/>
+      <w:jc w:val="center"/>
+    </w:pPr>
+    <w:r>
+      <w:t xml:space="preserve">All content © </w:t>
+    </w:r>
+    <w:r>
+      <w:fldChar w:fldCharType="begin"/>
+    </w:r>
+    <w:r>
+      <w:instrText xml:space="preserve"> SAVEDATE  \@ "YYYY"  \* MERGEFORMAT </w:instrText>
+    </w:r>
+    <w:r>
+      <w:fldChar w:fldCharType="separate"/>
+    </w:r>
+    <w:r>
+      <w:rPr>
+        <w:noProof/>
+      </w:rPr>
+      <w:t>2014</w:t>
+    </w:r>
+    <w:r>
+      <w:rPr>
+        <w:noProof/>
+      </w:rPr>
+      <w:fldChar w:fldCharType="end"/>
+    </w:r>
+    <w:r>
+      <w:t xml:space="preserve"> DigiPen (USA) Corporation, all rights reserved.</w:t>
+    </w:r>
+  </w:p>
+</w:ftr>
+</file>
+
 <file path=word/footnotes.xml><?xml version="1.0" encoding="utf-8"?>
 <w:footnotes xmlns:wpc="http://schemas.microsoft.com/office/word/2010/wordprocessingCanvas" xmlns:mc="http://schemas.openxmlformats.org/markup-compatibility/2006" xmlns:o="urn:schemas-microsoft-com:office:office" xmlns:r="http://schemas.openxmlformats.org/officeDocument/2006/relationships" xmlns:m="http://schemas.openxmlformats.org/officeDocument/2006/math" xmlns:v="urn:schemas-microsoft-com:vml" xmlns:wp14="http://schemas.microsoft.com/office/word/2010/wordprocessingDrawing" xmlns:wp="http://schemas.openxmlformats.org/drawingml/2006/wordprocessingDrawing" xmlns:w10="urn:schemas-microsoft-com:office:word" xmlns:w="http://schemas.openxmlformats.org/wordprocessingml/2006/main" xmlns:w14="http://schemas.microsoft.com/office/word/2010/wordml" xmlns:w15="http://schemas.microsoft.com/office/word/2012/wordml" xmlns:wpg="http://schemas.microsoft.com/office/word/2010/wordprocessingGroup" xmlns:wpi="http://schemas.microsoft.com/office/word/2010/wordprocessingInk" xmlns:wne="http://schemas.microsoft.com/office/word/2006/wordml" xmlns:wps="http://schemas.microsoft.com/office/word/2010/wordprocessingShape" mc:Ignorable="w14 w15 wp14">
   <w:footnote w:type="separator" w:id="-1">
@@ -442,6 +2309,44 @@
     </w:p>
   </w:footnote>
 </w:footnotes>
+</file>
+
+<file path=word/header1.xml><?xml version="1.0" encoding="utf-8"?>
+<w:hdr xmlns:wpc="http://schemas.microsoft.com/office/word/2010/wordprocessingCanvas" xmlns:mc="http://schemas.openxmlformats.org/markup-compatibility/2006" xmlns:o="urn:schemas-microsoft-com:office:office" xmlns:r="http://schemas.openxmlformats.org/officeDocument/2006/relationships" xmlns:m="http://schemas.openxmlformats.org/officeDocument/2006/math" xmlns:v="urn:schemas-microsoft-com:vml" xmlns:wp14="http://schemas.microsoft.com/office/word/2010/wordprocessingDrawing" xmlns:wp="http://schemas.openxmlformats.org/drawingml/2006/wordprocessingDrawing" xmlns:w10="urn:schemas-microsoft-com:office:word" xmlns:w="http://schemas.openxmlformats.org/wordprocessingml/2006/main" xmlns:w14="http://schemas.microsoft.com/office/word/2010/wordml" xmlns:w15="http://schemas.microsoft.com/office/word/2012/wordml" xmlns:wpg="http://schemas.microsoft.com/office/word/2010/wordprocessingGroup" xmlns:wpi="http://schemas.microsoft.com/office/word/2010/wordprocessingInk" xmlns:wne="http://schemas.microsoft.com/office/word/2006/wordml" xmlns:wps="http://schemas.microsoft.com/office/word/2010/wordprocessingShape" mc:Ignorable="w14 w15 wp14">
+  <w:p>
+    <w:pPr>
+      <w:pStyle w:val="Header"/>
+      <w:jc w:val="right"/>
+    </w:pPr>
+    <w:r>
+      <w:t>Mansion Mashers</w:t>
+    </w:r>
+    <w:r>
+      <w:t xml:space="preserve">   Page </w:t>
+    </w:r>
+    <w:r>
+      <w:fldChar w:fldCharType="begin"/>
+    </w:r>
+    <w:r>
+      <w:instrText xml:space="preserve"> PAGE   \* MERGEFORMAT </w:instrText>
+    </w:r>
+    <w:r>
+      <w:fldChar w:fldCharType="separate"/>
+    </w:r>
+    <w:r>
+      <w:rPr>
+        <w:noProof/>
+      </w:rPr>
+      <w:t>4</w:t>
+    </w:r>
+    <w:r>
+      <w:rPr>
+        <w:noProof/>
+      </w:rPr>
+      <w:fldChar w:fldCharType="end"/>
+    </w:r>
+  </w:p>
+</w:hdr>
 </file>
 
 <file path=word/styles.xml><?xml version="1.0" encoding="utf-8"?>
@@ -1510,7 +3415,6 @@
     <w:basedOn w:val="Heading1"/>
     <w:next w:val="Normal"/>
     <w:uiPriority w:val="39"/>
-    <w:semiHidden/>
     <w:unhideWhenUsed/>
     <w:qFormat/>
     <w:rsid w:val="00CF69D7"/>
@@ -1518,7 +3422,574 @@
       <w:outlineLvl w:val="9"/>
     </w:pPr>
   </w:style>
+  <w:style w:type="paragraph" w:customStyle="1" w:styleId="GDD">
+    <w:name w:val="GDD"/>
+    <w:basedOn w:val="Normal"/>
+    <w:link w:val="GDDChar"/>
+    <w:qFormat/>
+    <w:rsid w:val="00EF705E"/>
+    <w:pPr>
+      <w:spacing w:after="0"/>
+    </w:pPr>
+    <w:rPr>
+      <w:b/>
+      <w:color w:val="000000" w:themeColor="text1"/>
+      <w:sz w:val="28"/>
+      <w:szCs w:val="28"/>
+    </w:rPr>
+  </w:style>
+  <w:style w:type="paragraph" w:styleId="TOC1">
+    <w:name w:val="toc 1"/>
+    <w:basedOn w:val="Normal"/>
+    <w:next w:val="Normal"/>
+    <w:autoRedefine/>
+    <w:uiPriority w:val="39"/>
+    <w:unhideWhenUsed/>
+    <w:rsid w:val="00EF705E"/>
+    <w:pPr>
+      <w:spacing w:after="100"/>
+    </w:pPr>
+  </w:style>
+  <w:style w:type="character" w:customStyle="1" w:styleId="GDDChar">
+    <w:name w:val="GDD Char"/>
+    <w:basedOn w:val="DefaultParagraphFont"/>
+    <w:link w:val="GDD"/>
+    <w:rsid w:val="00EF705E"/>
+    <w:rPr>
+      <w:b/>
+      <w:color w:val="000000" w:themeColor="text1"/>
+      <w:sz w:val="28"/>
+      <w:szCs w:val="28"/>
+    </w:rPr>
+  </w:style>
+  <w:style w:type="character" w:styleId="Hyperlink">
+    <w:name w:val="Hyperlink"/>
+    <w:basedOn w:val="DefaultParagraphFont"/>
+    <w:uiPriority w:val="99"/>
+    <w:unhideWhenUsed/>
+    <w:rsid w:val="00EF705E"/>
+    <w:rPr>
+      <w:color w:val="0563C1" w:themeColor="hyperlink"/>
+      <w:u w:val="single"/>
+    </w:rPr>
+  </w:style>
 </w:styles>
+</file>
+
+<file path=word/glossary/document.xml><?xml version="1.0" encoding="utf-8"?>
+<w:glossaryDocument xmlns:wpc="http://schemas.microsoft.com/office/word/2010/wordprocessingCanvas" xmlns:mc="http://schemas.openxmlformats.org/markup-compatibility/2006" xmlns:o="urn:schemas-microsoft-com:office:office" xmlns:r="http://schemas.openxmlformats.org/officeDocument/2006/relationships" xmlns:m="http://schemas.openxmlformats.org/officeDocument/2006/math" xmlns:v="urn:schemas-microsoft-com:vml" xmlns:wp14="http://schemas.microsoft.com/office/word/2010/wordprocessingDrawing" xmlns:wp="http://schemas.openxmlformats.org/drawingml/2006/wordprocessingDrawing" xmlns:w10="urn:schemas-microsoft-com:office:word" xmlns:w="http://schemas.openxmlformats.org/wordprocessingml/2006/main" xmlns:w14="http://schemas.microsoft.com/office/word/2010/wordml" xmlns:w15="http://schemas.microsoft.com/office/word/2012/wordml" xmlns:wpg="http://schemas.microsoft.com/office/word/2010/wordprocessingGroup" xmlns:wpi="http://schemas.microsoft.com/office/word/2010/wordprocessingInk" xmlns:wne="http://schemas.microsoft.com/office/word/2006/wordml" xmlns:wps="http://schemas.microsoft.com/office/word/2010/wordprocessingShape" mc:Ignorable="w14 w15 wp14"/>
+</file>
+
+<file path=word/glossary/fontTable.xml><?xml version="1.0" encoding="utf-8"?>
+<w:fonts xmlns:mc="http://schemas.openxmlformats.org/markup-compatibility/2006" xmlns:r="http://schemas.openxmlformats.org/officeDocument/2006/relationships" xmlns:w="http://schemas.openxmlformats.org/wordprocessingml/2006/main" xmlns:w14="http://schemas.microsoft.com/office/word/2010/wordml" xmlns:w15="http://schemas.microsoft.com/office/word/2012/wordml" mc:Ignorable="w14 w15">
+  <w:font w:name="Calibri">
+    <w:panose1 w:val="020F0502020204030204"/>
+    <w:charset w:val="00"/>
+    <w:family w:val="swiss"/>
+    <w:pitch w:val="variable"/>
+    <w:sig w:usb0="E00002FF" w:usb1="4000ACFF" w:usb2="00000001" w:usb3="00000000" w:csb0="0000019F" w:csb1="00000000"/>
+  </w:font>
+  <w:font w:name="Times New Roman">
+    <w:panose1 w:val="02020603050405020304"/>
+    <w:charset w:val="00"/>
+    <w:family w:val="roman"/>
+    <w:pitch w:val="variable"/>
+    <w:sig w:usb0="E0002EFF" w:usb1="C0007843" w:usb2="00000009" w:usb3="00000000" w:csb0="000001FF" w:csb1="00000000"/>
+  </w:font>
+  <w:font w:name="Calibri Light">
+    <w:panose1 w:val="020F0302020204030204"/>
+    <w:charset w:val="00"/>
+    <w:family w:val="swiss"/>
+    <w:pitch w:val="variable"/>
+    <w:sig w:usb0="A00002EF" w:usb1="4000207B" w:usb2="00000000" w:usb3="00000000" w:csb0="0000019F" w:csb1="00000000"/>
+  </w:font>
+</w:fonts>
+</file>
+
+<file path=word/glossary/settings.xml><?xml version="1.0" encoding="utf-8"?>
+<w:settings xmlns:mc="http://schemas.openxmlformats.org/markup-compatibility/2006" xmlns:o="urn:schemas-microsoft-com:office:office" xmlns:r="http://schemas.openxmlformats.org/officeDocument/2006/relationships" xmlns:m="http://schemas.openxmlformats.org/officeDocument/2006/math" xmlns:v="urn:schemas-microsoft-com:vml" xmlns:w10="urn:schemas-microsoft-com:office:word" xmlns:w="http://schemas.openxmlformats.org/wordprocessingml/2006/main" xmlns:w14="http://schemas.microsoft.com/office/word/2010/wordml" xmlns:w15="http://schemas.microsoft.com/office/word/2012/wordml" xmlns:sl="http://schemas.openxmlformats.org/schemaLibrary/2006/main" mc:Ignorable="w14 w15">
+  <w:view w:val="normal"/>
+  <w:defaultTabStop w:val="720"/>
+  <w:characterSpacingControl w:val="doNotCompress"/>
+  <w:compat>
+    <w:useFELayout/>
+    <w:compatSetting w:name="compatibilityMode" w:uri="http://schemas.microsoft.com/office/word" w:val="15"/>
+    <w:compatSetting w:name="overrideTableStyleFontSizeAndJustification" w:uri="http://schemas.microsoft.com/office/word" w:val="1"/>
+    <w:compatSetting w:name="enableOpenTypeFeatures" w:uri="http://schemas.microsoft.com/office/word" w:val="1"/>
+    <w:compatSetting w:name="doNotFlipMirrorIndents" w:uri="http://schemas.microsoft.com/office/word" w:val="1"/>
+    <w:compatSetting w:name="differentiateMultirowTableHeaders" w:uri="http://schemas.microsoft.com/office/word" w:val="1"/>
+  </w:compat>
+  <w:rsids>
+    <w:rsidRoot w:val="001F6AB0"/>
+    <w:rsid w:val="001F6AB0"/>
+    <w:rsid w:val="00C41338"/>
+  </w:rsids>
+  <m:mathPr>
+    <m:mathFont m:val="Cambria Math"/>
+    <m:brkBin m:val="before"/>
+    <m:brkBinSub m:val="--"/>
+    <m:smallFrac m:val="0"/>
+    <m:dispDef/>
+    <m:lMargin m:val="0"/>
+    <m:rMargin m:val="0"/>
+    <m:defJc m:val="centerGroup"/>
+    <m:wrapIndent m:val="1440"/>
+    <m:intLim m:val="subSup"/>
+    <m:naryLim m:val="undOvr"/>
+  </m:mathPr>
+  <w:themeFontLang w:val="en-US"/>
+  <w:clrSchemeMapping w:bg1="light1" w:t1="dark1" w:bg2="light2" w:t2="dark2" w:accent1="accent1" w:accent2="accent2" w:accent3="accent3" w:accent4="accent4" w:accent5="accent5" w:accent6="accent6" w:hyperlink="hyperlink" w:followedHyperlink="followedHyperlink"/>
+  <w:decimalSymbol w:val="."/>
+  <w:listSeparator w:val=","/>
+  <w15:chartTrackingRefBased/>
+</w:settings>
+</file>
+
+<file path=word/glossary/styles.xml><?xml version="1.0" encoding="utf-8"?>
+<w:styles xmlns:mc="http://schemas.openxmlformats.org/markup-compatibility/2006" xmlns:r="http://schemas.openxmlformats.org/officeDocument/2006/relationships" xmlns:w="http://schemas.openxmlformats.org/wordprocessingml/2006/main" xmlns:w14="http://schemas.microsoft.com/office/word/2010/wordml" xmlns:w15="http://schemas.microsoft.com/office/word/2012/wordml" mc:Ignorable="w14 w15">
+  <w:docDefaults>
+    <w:rPrDefault>
+      <w:rPr>
+        <w:rFonts w:asciiTheme="minorHAnsi" w:eastAsiaTheme="minorEastAsia" w:hAnsiTheme="minorHAnsi" w:cstheme="minorBidi"/>
+        <w:sz w:val="22"/>
+        <w:szCs w:val="22"/>
+        <w:lang w:val="en-US" w:eastAsia="en-US" w:bidi="ar-SA"/>
+      </w:rPr>
+    </w:rPrDefault>
+    <w:pPrDefault>
+      <w:pPr>
+        <w:spacing w:after="160" w:line="259" w:lineRule="auto"/>
+      </w:pPr>
+    </w:pPrDefault>
+  </w:docDefaults>
+  <w:latentStyles w:defLockedState="0" w:defUIPriority="99" w:defSemiHidden="0" w:defUnhideWhenUsed="0" w:defQFormat="0" w:count="371">
+    <w:lsdException w:name="Normal" w:uiPriority="0" w:qFormat="1"/>
+    <w:lsdException w:name="heading 1" w:uiPriority="9" w:qFormat="1"/>
+    <w:lsdException w:name="heading 2" w:semiHidden="1" w:uiPriority="9" w:unhideWhenUsed="1" w:qFormat="1"/>
+    <w:lsdException w:name="heading 3" w:semiHidden="1" w:uiPriority="9" w:unhideWhenUsed="1" w:qFormat="1"/>
+    <w:lsdException w:name="heading 4" w:semiHidden="1" w:uiPriority="9" w:unhideWhenUsed="1" w:qFormat="1"/>
+    <w:lsdException w:name="heading 5" w:semiHidden="1" w:uiPriority="9" w:unhideWhenUsed="1" w:qFormat="1"/>
+    <w:lsdException w:name="heading 6" w:semiHidden="1" w:uiPriority="9" w:unhideWhenUsed="1" w:qFormat="1"/>
+    <w:lsdException w:name="heading 7" w:semiHidden="1" w:uiPriority="9" w:unhideWhenUsed="1" w:qFormat="1"/>
+    <w:lsdException w:name="heading 8" w:semiHidden="1" w:uiPriority="9" w:unhideWhenUsed="1" w:qFormat="1"/>
+    <w:lsdException w:name="heading 9" w:semiHidden="1" w:uiPriority="9" w:unhideWhenUsed="1" w:qFormat="1"/>
+    <w:lsdException w:name="index 1" w:semiHidden="1" w:unhideWhenUsed="1"/>
+    <w:lsdException w:name="index 2" w:semiHidden="1" w:unhideWhenUsed="1"/>
+    <w:lsdException w:name="index 3" w:semiHidden="1" w:unhideWhenUsed="1"/>
+    <w:lsdException w:name="index 4" w:semiHidden="1" w:unhideWhenUsed="1"/>
+    <w:lsdException w:name="index 5" w:semiHidden="1" w:unhideWhenUsed="1"/>
+    <w:lsdException w:name="index 6" w:semiHidden="1" w:unhideWhenUsed="1"/>
+    <w:lsdException w:name="index 7" w:semiHidden="1" w:unhideWhenUsed="1"/>
+    <w:lsdException w:name="index 8" w:semiHidden="1" w:unhideWhenUsed="1"/>
+    <w:lsdException w:name="index 9" w:semiHidden="1" w:unhideWhenUsed="1"/>
+    <w:lsdException w:name="toc 1" w:semiHidden="1" w:uiPriority="39" w:unhideWhenUsed="1"/>
+    <w:lsdException w:name="toc 2" w:semiHidden="1" w:uiPriority="39" w:unhideWhenUsed="1"/>
+    <w:lsdException w:name="toc 3" w:semiHidden="1" w:uiPriority="39" w:unhideWhenUsed="1"/>
+    <w:lsdException w:name="toc 4" w:semiHidden="1" w:uiPriority="39" w:unhideWhenUsed="1"/>
+    <w:lsdException w:name="toc 5" w:semiHidden="1" w:uiPriority="39" w:unhideWhenUsed="1"/>
+    <w:lsdException w:name="toc 6" w:semiHidden="1" w:uiPriority="39" w:unhideWhenUsed="1"/>
+    <w:lsdException w:name="toc 7" w:semiHidden="1" w:uiPriority="39" w:unhideWhenUsed="1"/>
+    <w:lsdException w:name="toc 8" w:semiHidden="1" w:uiPriority="39" w:unhideWhenUsed="1"/>
+    <w:lsdException w:name="toc 9" w:semiHidden="1" w:uiPriority="39" w:unhideWhenUsed="1"/>
+    <w:lsdException w:name="Normal Indent" w:semiHidden="1" w:unhideWhenUsed="1"/>
+    <w:lsdException w:name="footnote text" w:semiHidden="1" w:unhideWhenUsed="1"/>
+    <w:lsdException w:name="annotation text" w:semiHidden="1" w:unhideWhenUsed="1"/>
+    <w:lsdException w:name="header" w:semiHidden="1" w:unhideWhenUsed="1"/>
+    <w:lsdException w:name="footer" w:semiHidden="1" w:unhideWhenUsed="1"/>
+    <w:lsdException w:name="index heading" w:semiHidden="1" w:unhideWhenUsed="1"/>
+    <w:lsdException w:name="caption" w:semiHidden="1" w:uiPriority="35" w:unhideWhenUsed="1" w:qFormat="1"/>
+    <w:lsdException w:name="table of figures" w:semiHidden="1" w:unhideWhenUsed="1"/>
+    <w:lsdException w:name="envelope address" w:semiHidden="1" w:unhideWhenUsed="1"/>
+    <w:lsdException w:name="envelope return" w:semiHidden="1" w:unhideWhenUsed="1"/>
+    <w:lsdException w:name="footnote reference" w:semiHidden="1" w:unhideWhenUsed="1"/>
+    <w:lsdException w:name="annotation reference" w:semiHidden="1" w:unhideWhenUsed="1"/>
+    <w:lsdException w:name="line number" w:semiHidden="1" w:unhideWhenUsed="1"/>
+    <w:lsdException w:name="page number" w:semiHidden="1" w:unhideWhenUsed="1"/>
+    <w:lsdException w:name="endnote reference" w:semiHidden="1" w:unhideWhenUsed="1"/>
+    <w:lsdException w:name="endnote text" w:semiHidden="1" w:unhideWhenUsed="1"/>
+    <w:lsdException w:name="table of authorities" w:semiHidden="1" w:unhideWhenUsed="1"/>
+    <w:lsdException w:name="macro" w:semiHidden="1" w:unhideWhenUsed="1"/>
+    <w:lsdException w:name="toa heading" w:semiHidden="1" w:unhideWhenUsed="1"/>
+    <w:lsdException w:name="List" w:semiHidden="1" w:unhideWhenUsed="1"/>
+    <w:lsdException w:name="List Bullet" w:semiHidden="1" w:unhideWhenUsed="1"/>
+    <w:lsdException w:name="List Number" w:semiHidden="1" w:unhideWhenUsed="1"/>
+    <w:lsdException w:name="List 2" w:semiHidden="1" w:unhideWhenUsed="1"/>
+    <w:lsdException w:name="List 3" w:semiHidden="1" w:unhideWhenUsed="1"/>
+    <w:lsdException w:name="List 4" w:semiHidden="1" w:unhideWhenUsed="1"/>
+    <w:lsdException w:name="List 5" w:semiHidden="1" w:unhideWhenUsed="1"/>
+    <w:lsdException w:name="List Bullet 2" w:semiHidden="1" w:unhideWhenUsed="1"/>
+    <w:lsdException w:name="List Bullet 3" w:semiHidden="1" w:unhideWhenUsed="1"/>
+    <w:lsdException w:name="List Bullet 4" w:semiHidden="1" w:unhideWhenUsed="1"/>
+    <w:lsdException w:name="List Bullet 5" w:semiHidden="1" w:unhideWhenUsed="1"/>
+    <w:lsdException w:name="List Number 2" w:semiHidden="1" w:unhideWhenUsed="1"/>
+    <w:lsdException w:name="List Number 3" w:semiHidden="1" w:unhideWhenUsed="1"/>
+    <w:lsdException w:name="List Number 4" w:semiHidden="1" w:unhideWhenUsed="1"/>
+    <w:lsdException w:name="List Number 5" w:semiHidden="1" w:unhideWhenUsed="1"/>
+    <w:lsdException w:name="Title" w:uiPriority="10" w:qFormat="1"/>
+    <w:lsdException w:name="Closing" w:semiHidden="1" w:unhideWhenUsed="1"/>
+    <w:lsdException w:name="Signature" w:semiHidden="1" w:unhideWhenUsed="1"/>
+    <w:lsdException w:name="Default Paragraph Font" w:semiHidden="1" w:uiPriority="1" w:unhideWhenUsed="1"/>
+    <w:lsdException w:name="Body Text" w:semiHidden="1" w:unhideWhenUsed="1"/>
+    <w:lsdException w:name="Body Text Indent" w:semiHidden="1" w:unhideWhenUsed="1"/>
+    <w:lsdException w:name="List Continue" w:semiHidden="1" w:unhideWhenUsed="1"/>
+    <w:lsdException w:name="List Continue 2" w:semiHidden="1" w:unhideWhenUsed="1"/>
+    <w:lsdException w:name="List Continue 3" w:semiHidden="1" w:unhideWhenUsed="1"/>
+    <w:lsdException w:name="List Continue 4" w:semiHidden="1" w:unhideWhenUsed="1"/>
+    <w:lsdException w:name="List Continue 5" w:semiHidden="1" w:unhideWhenUsed="1"/>
+    <w:lsdException w:name="Message Header" w:semiHidden="1" w:unhideWhenUsed="1"/>
+    <w:lsdException w:name="Subtitle" w:uiPriority="11" w:qFormat="1"/>
+    <w:lsdException w:name="Salutation" w:semiHidden="1" w:unhideWhenUsed="1"/>
+    <w:lsdException w:name="Date" w:semiHidden="1" w:unhideWhenUsed="1"/>
+    <w:lsdException w:name="Body Text First Indent" w:semiHidden="1" w:unhideWhenUsed="1"/>
+    <w:lsdException w:name="Body Text First Indent 2" w:semiHidden="1" w:unhideWhenUsed="1"/>
+    <w:lsdException w:name="Note Heading" w:semiHidden="1" w:unhideWhenUsed="1"/>
+    <w:lsdException w:name="Body Text 2" w:semiHidden="1" w:unhideWhenUsed="1"/>
+    <w:lsdException w:name="Body Text 3" w:semiHidden="1" w:unhideWhenUsed="1"/>
+    <w:lsdException w:name="Body Text Indent 2" w:semiHidden="1" w:unhideWhenUsed="1"/>
+    <w:lsdException w:name="Body Text Indent 3" w:semiHidden="1" w:unhideWhenUsed="1"/>
+    <w:lsdException w:name="Block Text" w:semiHidden="1" w:unhideWhenUsed="1"/>
+    <w:lsdException w:name="Hyperlink" w:semiHidden="1" w:unhideWhenUsed="1"/>
+    <w:lsdException w:name="FollowedHyperlink" w:semiHidden="1" w:unhideWhenUsed="1"/>
+    <w:lsdException w:name="Strong" w:uiPriority="22" w:qFormat="1"/>
+    <w:lsdException w:name="Emphasis" w:uiPriority="20" w:qFormat="1"/>
+    <w:lsdException w:name="Document Map" w:semiHidden="1" w:unhideWhenUsed="1"/>
+    <w:lsdException w:name="Plain Text" w:semiHidden="1" w:unhideWhenUsed="1"/>
+    <w:lsdException w:name="E-mail Signature" w:semiHidden="1" w:unhideWhenUsed="1"/>
+    <w:lsdException w:name="HTML Top of Form" w:semiHidden="1" w:unhideWhenUsed="1"/>
+    <w:lsdException w:name="HTML Bottom of Form" w:semiHidden="1" w:unhideWhenUsed="1"/>
+    <w:lsdException w:name="Normal (Web)" w:semiHidden="1" w:unhideWhenUsed="1"/>
+    <w:lsdException w:name="HTML Acronym" w:semiHidden="1" w:unhideWhenUsed="1"/>
+    <w:lsdException w:name="HTML Address" w:semiHidden="1" w:unhideWhenUsed="1"/>
+    <w:lsdException w:name="HTML Cite" w:semiHidden="1" w:unhideWhenUsed="1"/>
+    <w:lsdException w:name="HTML Code" w:semiHidden="1" w:unhideWhenUsed="1"/>
+    <w:lsdException w:name="HTML Definition" w:semiHidden="1" w:unhideWhenUsed="1"/>
+    <w:lsdException w:name="HTML Keyboard" w:semiHidden="1" w:unhideWhenUsed="1"/>
+    <w:lsdException w:name="HTML Preformatted" w:semiHidden="1" w:unhideWhenUsed="1"/>
+    <w:lsdException w:name="HTML Sample" w:semiHidden="1" w:unhideWhenUsed="1"/>
+    <w:lsdException w:name="HTML Typewriter" w:semiHidden="1" w:unhideWhenUsed="1"/>
+    <w:lsdException w:name="HTML Variable" w:semiHidden="1" w:unhideWhenUsed="1"/>
+    <w:lsdException w:name="Normal Table" w:semiHidden="1" w:unhideWhenUsed="1"/>
+    <w:lsdException w:name="annotation subject" w:semiHidden="1" w:unhideWhenUsed="1"/>
+    <w:lsdException w:name="No List" w:semiHidden="1" w:unhideWhenUsed="1"/>
+    <w:lsdException w:name="Outline List 1" w:semiHidden="1" w:unhideWhenUsed="1"/>
+    <w:lsdException w:name="Outline List 2" w:semiHidden="1" w:unhideWhenUsed="1"/>
+    <w:lsdException w:name="Outline List 3" w:semiHidden="1" w:unhideWhenUsed="1"/>
+    <w:lsdException w:name="Table Simple 1" w:semiHidden="1" w:unhideWhenUsed="1"/>
+    <w:lsdException w:name="Table Simple 2" w:semiHidden="1" w:unhideWhenUsed="1"/>
+    <w:lsdException w:name="Table Simple 3" w:semiHidden="1" w:unhideWhenUsed="1"/>
+    <w:lsdException w:name="Table Classic 1" w:semiHidden="1" w:unhideWhenUsed="1"/>
+    <w:lsdException w:name="Table Classic 2" w:semiHidden="1" w:unhideWhenUsed="1"/>
+    <w:lsdException w:name="Table Classic 3" w:semiHidden="1" w:unhideWhenUsed="1"/>
+    <w:lsdException w:name="Table Classic 4" w:semiHidden="1" w:unhideWhenUsed="1"/>
+    <w:lsdException w:name="Table Colorful 1" w:semiHidden="1" w:unhideWhenUsed="1"/>
+    <w:lsdException w:name="Table Colorful 2" w:semiHidden="1" w:unhideWhenUsed="1"/>
+    <w:lsdException w:name="Table Colorful 3" w:semiHidden="1" w:unhideWhenUsed="1"/>
+    <w:lsdException w:name="Table Columns 1" w:semiHidden="1" w:unhideWhenUsed="1"/>
+    <w:lsdException w:name="Table Columns 2" w:semiHidden="1" w:unhideWhenUsed="1"/>
+    <w:lsdException w:name="Table Columns 3" w:semiHidden="1" w:unhideWhenUsed="1"/>
+    <w:lsdException w:name="Table Columns 4" w:semiHidden="1" w:unhideWhenUsed="1"/>
+    <w:lsdException w:name="Table Columns 5" w:semiHidden="1" w:unhideWhenUsed="1"/>
+    <w:lsdException w:name="Table Grid 1" w:semiHidden="1" w:unhideWhenUsed="1"/>
+    <w:lsdException w:name="Table Grid 2" w:semiHidden="1" w:unhideWhenUsed="1"/>
+    <w:lsdException w:name="Table Grid 3" w:semiHidden="1" w:unhideWhenUsed="1"/>
+    <w:lsdException w:name="Table Grid 4" w:semiHidden="1" w:unhideWhenUsed="1"/>
+    <w:lsdException w:name="Table Grid 5" w:semiHidden="1" w:unhideWhenUsed="1"/>
+    <w:lsdException w:name="Table Grid 6" w:semiHidden="1" w:unhideWhenUsed="1"/>
+    <w:lsdException w:name="Table Grid 7" w:semiHidden="1" w:unhideWhenUsed="1"/>
+    <w:lsdException w:name="Table Grid 8" w:semiHidden="1" w:unhideWhenUsed="1"/>
+    <w:lsdException w:name="Table List 1" w:semiHidden="1" w:unhideWhenUsed="1"/>
+    <w:lsdException w:name="Table List 2" w:semiHidden="1" w:unhideWhenUsed="1"/>
+    <w:lsdException w:name="Table List 3" w:semiHidden="1" w:unhideWhenUsed="1"/>
+    <w:lsdException w:name="Table List 4" w:semiHidden="1" w:unhideWhenUsed="1"/>
+    <w:lsdException w:name="Table List 5" w:semiHidden="1" w:unhideWhenUsed="1"/>
+    <w:lsdException w:name="Table List 6" w:semiHidden="1" w:unhideWhenUsed="1"/>
+    <w:lsdException w:name="Table List 7" w:semiHidden="1" w:unhideWhenUsed="1"/>
+    <w:lsdException w:name="Table List 8" w:semiHidden="1" w:unhideWhenUsed="1"/>
+    <w:lsdException w:name="Table 3D effects 1" w:semiHidden="1" w:unhideWhenUsed="1"/>
+    <w:lsdException w:name="Table 3D effects 2" w:semiHidden="1" w:unhideWhenUsed="1"/>
+    <w:lsdException w:name="Table 3D effects 3" w:semiHidden="1" w:unhideWhenUsed="1"/>
+    <w:lsdException w:name="Table Contemporary" w:semiHidden="1" w:unhideWhenUsed="1"/>
+    <w:lsdException w:name="Table Elegant" w:semiHidden="1" w:unhideWhenUsed="1"/>
+    <w:lsdException w:name="Table Professional" w:semiHidden="1" w:unhideWhenUsed="1"/>
+    <w:lsdException w:name="Table Subtle 1" w:semiHidden="1" w:unhideWhenUsed="1"/>
+    <w:lsdException w:name="Table Subtle 2" w:semiHidden="1" w:unhideWhenUsed="1"/>
+    <w:lsdException w:name="Table Web 1" w:semiHidden="1" w:unhideWhenUsed="1"/>
+    <w:lsdException w:name="Table Web 2" w:semiHidden="1" w:unhideWhenUsed="1"/>
+    <w:lsdException w:name="Table Web 3" w:semiHidden="1" w:unhideWhenUsed="1"/>
+    <w:lsdException w:name="Balloon Text" w:semiHidden="1" w:unhideWhenUsed="1"/>
+    <w:lsdException w:name="Table Grid" w:uiPriority="39"/>
+    <w:lsdException w:name="Table Theme" w:semiHidden="1" w:unhideWhenUsed="1"/>
+    <w:lsdException w:name="Placeholder Text" w:semiHidden="1"/>
+    <w:lsdException w:name="No Spacing" w:uiPriority="1" w:qFormat="1"/>
+    <w:lsdException w:name="Light Shading" w:uiPriority="60"/>
+    <w:lsdException w:name="Light List" w:uiPriority="61"/>
+    <w:lsdException w:name="Light Grid" w:uiPriority="62"/>
+    <w:lsdException w:name="Medium Shading 1" w:uiPriority="63"/>
+    <w:lsdException w:name="Medium Shading 2" w:uiPriority="64"/>
+    <w:lsdException w:name="Medium List 1" w:uiPriority="65"/>
+    <w:lsdException w:name="Medium List 2" w:uiPriority="66"/>
+    <w:lsdException w:name="Medium Grid 1" w:uiPriority="67"/>
+    <w:lsdException w:name="Medium Grid 2" w:uiPriority="68"/>
+    <w:lsdException w:name="Medium Grid 3" w:uiPriority="69"/>
+    <w:lsdException w:name="Dark List" w:uiPriority="70"/>
+    <w:lsdException w:name="Colorful Shading" w:uiPriority="71"/>
+    <w:lsdException w:name="Colorful List" w:uiPriority="72"/>
+    <w:lsdException w:name="Colorful Grid" w:uiPriority="73"/>
+    <w:lsdException w:name="Light Shading Accent 1" w:uiPriority="60"/>
+    <w:lsdException w:name="Light List Accent 1" w:uiPriority="61"/>
+    <w:lsdException w:name="Light Grid Accent 1" w:uiPriority="62"/>
+    <w:lsdException w:name="Medium Shading 1 Accent 1" w:uiPriority="63"/>
+    <w:lsdException w:name="Medium Shading 2 Accent 1" w:uiPriority="64"/>
+    <w:lsdException w:name="Medium List 1 Accent 1" w:uiPriority="65"/>
+    <w:lsdException w:name="Revision" w:semiHidden="1"/>
+    <w:lsdException w:name="List Paragraph" w:uiPriority="34" w:qFormat="1"/>
+    <w:lsdException w:name="Quote" w:uiPriority="29" w:qFormat="1"/>
+    <w:lsdException w:name="Intense Quote" w:uiPriority="30" w:qFormat="1"/>
+    <w:lsdException w:name="Medium List 2 Accent 1" w:uiPriority="66"/>
+    <w:lsdException w:name="Medium Grid 1 Accent 1" w:uiPriority="67"/>
+    <w:lsdException w:name="Medium Grid 2 Accent 1" w:uiPriority="68"/>
+    <w:lsdException w:name="Medium Grid 3 Accent 1" w:uiPriority="69"/>
+    <w:lsdException w:name="Dark List Accent 1" w:uiPriority="70"/>
+    <w:lsdException w:name="Colorful Shading Accent 1" w:uiPriority="71"/>
+    <w:lsdException w:name="Colorful List Accent 1" w:uiPriority="72"/>
+    <w:lsdException w:name="Colorful Grid Accent 1" w:uiPriority="73"/>
+    <w:lsdException w:name="Light Shading Accent 2" w:uiPriority="60"/>
+    <w:lsdException w:name="Light List Accent 2" w:uiPriority="61"/>
+    <w:lsdException w:name="Light Grid Accent 2" w:uiPriority="62"/>
+    <w:lsdException w:name="Medium Shading 1 Accent 2" w:uiPriority="63"/>
+    <w:lsdException w:name="Medium Shading 2 Accent 2" w:uiPriority="64"/>
+    <w:lsdException w:name="Medium List 1 Accent 2" w:uiPriority="65"/>
+    <w:lsdException w:name="Medium List 2 Accent 2" w:uiPriority="66"/>
+    <w:lsdException w:name="Medium Grid 1 Accent 2" w:uiPriority="67"/>
+    <w:lsdException w:name="Medium Grid 2 Accent 2" w:uiPriority="68"/>
+    <w:lsdException w:name="Medium Grid 3 Accent 2" w:uiPriority="69"/>
+    <w:lsdException w:name="Dark List Accent 2" w:uiPriority="70"/>
+    <w:lsdException w:name="Colorful Shading Accent 2" w:uiPriority="71"/>
+    <w:lsdException w:name="Colorful List Accent 2" w:uiPriority="72"/>
+    <w:lsdException w:name="Colorful Grid Accent 2" w:uiPriority="73"/>
+    <w:lsdException w:name="Light Shading Accent 3" w:uiPriority="60"/>
+    <w:lsdException w:name="Light List Accent 3" w:uiPriority="61"/>
+    <w:lsdException w:name="Light Grid Accent 3" w:uiPriority="62"/>
+    <w:lsdException w:name="Medium Shading 1 Accent 3" w:uiPriority="63"/>
+    <w:lsdException w:name="Medium Shading 2 Accent 3" w:uiPriority="64"/>
+    <w:lsdException w:name="Medium List 1 Accent 3" w:uiPriority="65"/>
+    <w:lsdException w:name="Medium List 2 Accent 3" w:uiPriority="66"/>
+    <w:lsdException w:name="Medium Grid 1 Accent 3" w:uiPriority="67"/>
+    <w:lsdException w:name="Medium Grid 2 Accent 3" w:uiPriority="68"/>
+    <w:lsdException w:name="Medium Grid 3 Accent 3" w:uiPriority="69"/>
+    <w:lsdException w:name="Dark List Accent 3" w:uiPriority="70"/>
+    <w:lsdException w:name="Colorful Shading Accent 3" w:uiPriority="71"/>
+    <w:lsdException w:name="Colorful List Accent 3" w:uiPriority="72"/>
+    <w:lsdException w:name="Colorful Grid Accent 3" w:uiPriority="73"/>
+    <w:lsdException w:name="Light Shading Accent 4" w:uiPriority="60"/>
+    <w:lsdException w:name="Light List Accent 4" w:uiPriority="61"/>
+    <w:lsdException w:name="Light Grid Accent 4" w:uiPriority="62"/>
+    <w:lsdException w:name="Medium Shading 1 Accent 4" w:uiPriority="63"/>
+    <w:lsdException w:name="Medium Shading 2 Accent 4" w:uiPriority="64"/>
+    <w:lsdException w:name="Medium List 1 Accent 4" w:uiPriority="65"/>
+    <w:lsdException w:name="Medium List 2 Accent 4" w:uiPriority="66"/>
+    <w:lsdException w:name="Medium Grid 1 Accent 4" w:uiPriority="67"/>
+    <w:lsdException w:name="Medium Grid 2 Accent 4" w:uiPriority="68"/>
+    <w:lsdException w:name="Medium Grid 3 Accent 4" w:uiPriority="69"/>
+    <w:lsdException w:name="Dark List Accent 4" w:uiPriority="70"/>
+    <w:lsdException w:name="Colorful Shading Accent 4" w:uiPriority="71"/>
+    <w:lsdException w:name="Colorful List Accent 4" w:uiPriority="72"/>
+    <w:lsdException w:name="Colorful Grid Accent 4" w:uiPriority="73"/>
+    <w:lsdException w:name="Light Shading Accent 5" w:uiPriority="60"/>
+    <w:lsdException w:name="Light List Accent 5" w:uiPriority="61"/>
+    <w:lsdException w:name="Light Grid Accent 5" w:uiPriority="62"/>
+    <w:lsdException w:name="Medium Shading 1 Accent 5" w:uiPriority="63"/>
+    <w:lsdException w:name="Medium Shading 2 Accent 5" w:uiPriority="64"/>
+    <w:lsdException w:name="Medium List 1 Accent 5" w:uiPriority="65"/>
+    <w:lsdException w:name="Medium List 2 Accent 5" w:uiPriority="66"/>
+    <w:lsdException w:name="Medium Grid 1 Accent 5" w:uiPriority="67"/>
+    <w:lsdException w:name="Medium Grid 2 Accent 5" w:uiPriority="68"/>
+    <w:lsdException w:name="Medium Grid 3 Accent 5" w:uiPriority="69"/>
+    <w:lsdException w:name="Dark List Accent 5" w:uiPriority="70"/>
+    <w:lsdException w:name="Colorful Shading Accent 5" w:uiPriority="71"/>
+    <w:lsdException w:name="Colorful List Accent 5" w:uiPriority="72"/>
+    <w:lsdException w:name="Colorful Grid Accent 5" w:uiPriority="73"/>
+    <w:lsdException w:name="Light Shading Accent 6" w:uiPriority="60"/>
+    <w:lsdException w:name="Light List Accent 6" w:uiPriority="61"/>
+    <w:lsdException w:name="Light Grid Accent 6" w:uiPriority="62"/>
+    <w:lsdException w:name="Medium Shading 1 Accent 6" w:uiPriority="63"/>
+    <w:lsdException w:name="Medium Shading 2 Accent 6" w:uiPriority="64"/>
+    <w:lsdException w:name="Medium List 1 Accent 6" w:uiPriority="65"/>
+    <w:lsdException w:name="Medium List 2 Accent 6" w:uiPriority="66"/>
+    <w:lsdException w:name="Medium Grid 1 Accent 6" w:uiPriority="67"/>
+    <w:lsdException w:name="Medium Grid 2 Accent 6" w:uiPriority="68"/>
+    <w:lsdException w:name="Medium Grid 3 Accent 6" w:uiPriority="69"/>
+    <w:lsdException w:name="Dark List Accent 6" w:uiPriority="70"/>
+    <w:lsdException w:name="Colorful Shading Accent 6" w:uiPriority="71"/>
+    <w:lsdException w:name="Colorful List Accent 6" w:uiPriority="72"/>
+    <w:lsdException w:name="Colorful Grid Accent 6" w:uiPriority="73"/>
+    <w:lsdException w:name="Subtle Emphasis" w:uiPriority="19" w:qFormat="1"/>
+    <w:lsdException w:name="Intense Emphasis" w:uiPriority="21" w:qFormat="1"/>
+    <w:lsdException w:name="Subtle Reference" w:uiPriority="31" w:qFormat="1"/>
+    <w:lsdException w:name="Intense Reference" w:uiPriority="32" w:qFormat="1"/>
+    <w:lsdException w:name="Book Title" w:uiPriority="33" w:qFormat="1"/>
+    <w:lsdException w:name="Bibliography" w:semiHidden="1" w:uiPriority="37" w:unhideWhenUsed="1"/>
+    <w:lsdException w:name="TOC Heading" w:semiHidden="1" w:uiPriority="39" w:unhideWhenUsed="1" w:qFormat="1"/>
+    <w:lsdException w:name="Plain Table 1" w:uiPriority="41"/>
+    <w:lsdException w:name="Plain Table 2" w:uiPriority="42"/>
+    <w:lsdException w:name="Plain Table 3" w:uiPriority="43"/>
+    <w:lsdException w:name="Plain Table 4" w:uiPriority="44"/>
+    <w:lsdException w:name="Plain Table 5" w:uiPriority="45"/>
+    <w:lsdException w:name="Grid Table Light" w:uiPriority="40"/>
+    <w:lsdException w:name="Grid Table 1 Light" w:uiPriority="46"/>
+    <w:lsdException w:name="Grid Table 2" w:uiPriority="47"/>
+    <w:lsdException w:name="Grid Table 3" w:uiPriority="48"/>
+    <w:lsdException w:name="Grid Table 4" w:uiPriority="49"/>
+    <w:lsdException w:name="Grid Table 5 Dark" w:uiPriority="50"/>
+    <w:lsdException w:name="Grid Table 6 Colorful" w:uiPriority="51"/>
+    <w:lsdException w:name="Grid Table 7 Colorful" w:uiPriority="52"/>
+    <w:lsdException w:name="Grid Table 1 Light Accent 1" w:uiPriority="46"/>
+    <w:lsdException w:name="Grid Table 2 Accent 1" w:uiPriority="47"/>
+    <w:lsdException w:name="Grid Table 3 Accent 1" w:uiPriority="48"/>
+    <w:lsdException w:name="Grid Table 4 Accent 1" w:uiPriority="49"/>
+    <w:lsdException w:name="Grid Table 5 Dark Accent 1" w:uiPriority="50"/>
+    <w:lsdException w:name="Grid Table 6 Colorful Accent 1" w:uiPriority="51"/>
+    <w:lsdException w:name="Grid Table 7 Colorful Accent 1" w:uiPriority="52"/>
+    <w:lsdException w:name="Grid Table 1 Light Accent 2" w:uiPriority="46"/>
+    <w:lsdException w:name="Grid Table 2 Accent 2" w:uiPriority="47"/>
+    <w:lsdException w:name="Grid Table 3 Accent 2" w:uiPriority="48"/>
+    <w:lsdException w:name="Grid Table 4 Accent 2" w:uiPriority="49"/>
+    <w:lsdException w:name="Grid Table 5 Dark Accent 2" w:uiPriority="50"/>
+    <w:lsdException w:name="Grid Table 6 Colorful Accent 2" w:uiPriority="51"/>
+    <w:lsdException w:name="Grid Table 7 Colorful Accent 2" w:uiPriority="52"/>
+    <w:lsdException w:name="Grid Table 1 Light Accent 3" w:uiPriority="46"/>
+    <w:lsdException w:name="Grid Table 2 Accent 3" w:uiPriority="47"/>
+    <w:lsdException w:name="Grid Table 3 Accent 3" w:uiPriority="48"/>
+    <w:lsdException w:name="Grid Table 4 Accent 3" w:uiPriority="49"/>
+    <w:lsdException w:name="Grid Table 5 Dark Accent 3" w:uiPriority="50"/>
+    <w:lsdException w:name="Grid Table 6 Colorful Accent 3" w:uiPriority="51"/>
+    <w:lsdException w:name="Grid Table 7 Colorful Accent 3" w:uiPriority="52"/>
+    <w:lsdException w:name="Grid Table 1 Light Accent 4" w:uiPriority="46"/>
+    <w:lsdException w:name="Grid Table 2 Accent 4" w:uiPriority="47"/>
+    <w:lsdException w:name="Grid Table 3 Accent 4" w:uiPriority="48"/>
+    <w:lsdException w:name="Grid Table 4 Accent 4" w:uiPriority="49"/>
+    <w:lsdException w:name="Grid Table 5 Dark Accent 4" w:uiPriority="50"/>
+    <w:lsdException w:name="Grid Table 6 Colorful Accent 4" w:uiPriority="51"/>
+    <w:lsdException w:name="Grid Table 7 Colorful Accent 4" w:uiPriority="52"/>
+    <w:lsdException w:name="Grid Table 1 Light Accent 5" w:uiPriority="46"/>
+    <w:lsdException w:name="Grid Table 2 Accent 5" w:uiPriority="47"/>
+    <w:lsdException w:name="Grid Table 3 Accent 5" w:uiPriority="48"/>
+    <w:lsdException w:name="Grid Table 4 Accent 5" w:uiPriority="49"/>
+    <w:lsdException w:name="Grid Table 5 Dark Accent 5" w:uiPriority="50"/>
+    <w:lsdException w:name="Grid Table 6 Colorful Accent 5" w:uiPriority="51"/>
+    <w:lsdException w:name="Grid Table 7 Colorful Accent 5" w:uiPriority="52"/>
+    <w:lsdException w:name="Grid Table 1 Light Accent 6" w:uiPriority="46"/>
+    <w:lsdException w:name="Grid Table 2 Accent 6" w:uiPriority="47"/>
+    <w:lsdException w:name="Grid Table 3 Accent 6" w:uiPriority="48"/>
+    <w:lsdException w:name="Grid Table 4 Accent 6" w:uiPriority="49"/>
+    <w:lsdException w:name="Grid Table 5 Dark Accent 6" w:uiPriority="50"/>
+    <w:lsdException w:name="Grid Table 6 Colorful Accent 6" w:uiPriority="51"/>
+    <w:lsdException w:name="Grid Table 7 Colorful Accent 6" w:uiPriority="52"/>
+    <w:lsdException w:name="List Table 1 Light" w:uiPriority="46"/>
+    <w:lsdException w:name="List Table 2" w:uiPriority="47"/>
+    <w:lsdException w:name="List Table 3" w:uiPriority="48"/>
+    <w:lsdException w:name="List Table 4" w:uiPriority="49"/>
+    <w:lsdException w:name="List Table 5 Dark" w:uiPriority="50"/>
+    <w:lsdException w:name="List Table 6 Colorful" w:uiPriority="51"/>
+    <w:lsdException w:name="List Table 7 Colorful" w:uiPriority="52"/>
+    <w:lsdException w:name="List Table 1 Light Accent 1" w:uiPriority="46"/>
+    <w:lsdException w:name="List Table 2 Accent 1" w:uiPriority="47"/>
+    <w:lsdException w:name="List Table 3 Accent 1" w:uiPriority="48"/>
+    <w:lsdException w:name="List Table 4 Accent 1" w:uiPriority="49"/>
+    <w:lsdException w:name="List Table 5 Dark Accent 1" w:uiPriority="50"/>
+    <w:lsdException w:name="List Table 6 Colorful Accent 1" w:uiPriority="51"/>
+    <w:lsdException w:name="List Table 7 Colorful Accent 1" w:uiPriority="52"/>
+    <w:lsdException w:name="List Table 1 Light Accent 2" w:uiPriority="46"/>
+    <w:lsdException w:name="List Table 2 Accent 2" w:uiPriority="47"/>
+    <w:lsdException w:name="List Table 3 Accent 2" w:uiPriority="48"/>
+    <w:lsdException w:name="List Table 4 Accent 2" w:uiPriority="49"/>
+    <w:lsdException w:name="List Table 5 Dark Accent 2" w:uiPriority="50"/>
+    <w:lsdException w:name="List Table 6 Colorful Accent 2" w:uiPriority="51"/>
+    <w:lsdException w:name="List Table 7 Colorful Accent 2" w:uiPriority="52"/>
+    <w:lsdException w:name="List Table 1 Light Accent 3" w:uiPriority="46"/>
+    <w:lsdException w:name="List Table 2 Accent 3" w:uiPriority="47"/>
+    <w:lsdException w:name="List Table 3 Accent 3" w:uiPriority="48"/>
+    <w:lsdException w:name="List Table 4 Accent 3" w:uiPriority="49"/>
+    <w:lsdException w:name="List Table 5 Dark Accent 3" w:uiPriority="50"/>
+    <w:lsdException w:name="List Table 6 Colorful Accent 3" w:uiPriority="51"/>
+    <w:lsdException w:name="List Table 7 Colorful Accent 3" w:uiPriority="52"/>
+    <w:lsdException w:name="List Table 1 Light Accent 4" w:uiPriority="46"/>
+    <w:lsdException w:name="List Table 2 Accent 4" w:uiPriority="47"/>
+    <w:lsdException w:name="List Table 3 Accent 4" w:uiPriority="48"/>
+    <w:lsdException w:name="List Table 4 Accent 4" w:uiPriority="49"/>
+    <w:lsdException w:name="List Table 5 Dark Accent 4" w:uiPriority="50"/>
+    <w:lsdException w:name="List Table 6 Colorful Accent 4" w:uiPriority="51"/>
+    <w:lsdException w:name="List Table 7 Colorful Accent 4" w:uiPriority="52"/>
+    <w:lsdException w:name="List Table 1 Light Accent 5" w:uiPriority="46"/>
+    <w:lsdException w:name="List Table 2 Accent 5" w:uiPriority="47"/>
+    <w:lsdException w:name="List Table 3 Accent 5" w:uiPriority="48"/>
+    <w:lsdException w:name="List Table 4 Accent 5" w:uiPriority="49"/>
+    <w:lsdException w:name="List Table 5 Dark Accent 5" w:uiPriority="50"/>
+    <w:lsdException w:name="List Table 6 Colorful Accent 5" w:uiPriority="51"/>
+    <w:lsdException w:name="List Table 7 Colorful Accent 5" w:uiPriority="52"/>
+    <w:lsdException w:name="List Table 1 Light Accent 6" w:uiPriority="46"/>
+    <w:lsdException w:name="List Table 2 Accent 6" w:uiPriority="47"/>
+    <w:lsdException w:name="List Table 3 Accent 6" w:uiPriority="48"/>
+    <w:lsdException w:name="List Table 4 Accent 6" w:uiPriority="49"/>
+    <w:lsdException w:name="List Table 5 Dark Accent 6" w:uiPriority="50"/>
+    <w:lsdException w:name="List Table 6 Colorful Accent 6" w:uiPriority="51"/>
+    <w:lsdException w:name="List Table 7 Colorful Accent 6" w:uiPriority="52"/>
+  </w:latentStyles>
+  <w:style w:type="paragraph" w:default="1" w:styleId="Normal">
+    <w:name w:val="Normal"/>
+    <w:qFormat/>
+  </w:style>
+  <w:style w:type="character" w:default="1" w:styleId="DefaultParagraphFont">
+    <w:name w:val="Default Paragraph Font"/>
+    <w:uiPriority w:val="1"/>
+    <w:semiHidden/>
+    <w:unhideWhenUsed/>
+  </w:style>
+  <w:style w:type="table" w:default="1" w:styleId="TableNormal">
+    <w:name w:val="Normal Table"/>
+    <w:uiPriority w:val="99"/>
+    <w:semiHidden/>
+    <w:unhideWhenUsed/>
+    <w:tblPr>
+      <w:tblInd w:w="0" w:type="dxa"/>
+      <w:tblCellMar>
+        <w:top w:w="0" w:type="dxa"/>
+        <w:left w:w="108" w:type="dxa"/>
+        <w:bottom w:w="0" w:type="dxa"/>
+        <w:right w:w="108" w:type="dxa"/>
+      </w:tblCellMar>
+    </w:tblPr>
+  </w:style>
+  <w:style w:type="numbering" w:default="1" w:styleId="NoList">
+    <w:name w:val="No List"/>
+    <w:uiPriority w:val="99"/>
+    <w:semiHidden/>
+    <w:unhideWhenUsed/>
+  </w:style>
+  <w:style w:type="paragraph" w:customStyle="1" w:styleId="EABE08C3EB5B40CCB4B664E8E878B81E">
+    <w:name w:val="EABE08C3EB5B40CCB4B664E8E878B81E"/>
+    <w:rsid w:val="001F6AB0"/>
+  </w:style>
+  <w:style w:type="paragraph" w:customStyle="1" w:styleId="058D5FBA87CE439EAEBD166610F28BC5">
+    <w:name w:val="058D5FBA87CE439EAEBD166610F28BC5"/>
+    <w:rsid w:val="001F6AB0"/>
+  </w:style>
+  <w:style w:type="paragraph" w:customStyle="1" w:styleId="AD7109F6B0674F99B3D8167F5B78CC85">
+    <w:name w:val="AD7109F6B0674F99B3D8167F5B78CC85"/>
+    <w:rsid w:val="001F6AB0"/>
+  </w:style>
+  <w:style w:type="paragraph" w:customStyle="1" w:styleId="283A1B763EB7487EA14F4E65D9D93D17">
+    <w:name w:val="283A1B763EB7487EA14F4E65D9D93D17"/>
+    <w:rsid w:val="001F6AB0"/>
+  </w:style>
+</w:styles>
+</file>
+
+<file path=word/glossary/webSettings.xml><?xml version="1.0" encoding="utf-8"?>
+<w:webSettings xmlns:mc="http://schemas.openxmlformats.org/markup-compatibility/2006" xmlns:r="http://schemas.openxmlformats.org/officeDocument/2006/relationships" xmlns:w="http://schemas.openxmlformats.org/wordprocessingml/2006/main" xmlns:w14="http://schemas.microsoft.com/office/word/2010/wordml" xmlns:w15="http://schemas.microsoft.com/office/word/2012/wordml" mc:Ignorable="w14 w15">
+  <w:optimizeForBrowser/>
+  <w:allowPNG/>
+</w:webSettings>
 </file>
 
 <file path=word/theme/theme1.xml><?xml version="1.0" encoding="utf-8"?>
@@ -1787,7 +4258,7 @@
 </file>
 
 <file path=customXml/itemProps1.xml><?xml version="1.0" encoding="utf-8"?>
-<ds:datastoreItem xmlns:ds="http://schemas.openxmlformats.org/officeDocument/2006/customXml" ds:itemID="{8C4CC724-6A27-454B-8FC1-74777A37FAE3}">
+<ds:datastoreItem xmlns:ds="http://schemas.openxmlformats.org/officeDocument/2006/customXml" ds:itemID="{CF1FDCD7-B494-4E0C-8FB5-0D8001D2E93C}">
   <ds:schemaRefs>
     <ds:schemaRef ds:uri="http://schemas.openxmlformats.org/officeDocument/2006/bibliography"/>
   </ds:schemaRefs>

</xml_diff>

<commit_message>
Working on docs and trying to pull boo internet
</commit_message>
<xml_diff>
--- a/GDD.docx
+++ b/GDD.docx
@@ -1815,9 +1815,7 @@
       <w:r>
         <w:t>Summary:</w:t>
       </w:r>
-      <w:bookmarkStart w:id="2" w:name="_GoBack"/>
       <w:bookmarkEnd w:id="1"/>
-      <w:bookmarkEnd w:id="2"/>
     </w:p>
     <w:p>
       <w:pPr>
@@ -1828,6 +1826,121 @@
           <w:szCs w:val="24"/>
         </w:rPr>
       </w:pPr>
+      <w:r>
+        <w:rPr>
+          <w:color w:val="000000" w:themeColor="text1"/>
+          <w:sz w:val="24"/>
+          <w:szCs w:val="24"/>
+        </w:rPr>
+        <w:tab/>
+        <w:t xml:space="preserve">The </w:t>
+      </w:r>
+      <w:r>
+        <w:rPr>
+          <w:color w:val="000000" w:themeColor="text1"/>
+          <w:sz w:val="24"/>
+          <w:szCs w:val="24"/>
+        </w:rPr>
+        <w:t xml:space="preserve">mighty </w:t>
+      </w:r>
+      <w:r>
+        <w:rPr>
+          <w:color w:val="000000" w:themeColor="text1"/>
+          <w:sz w:val="24"/>
+          <w:szCs w:val="24"/>
+        </w:rPr>
+        <w:t>princesses of the Fox Clan are sent out</w:t>
+      </w:r>
+      <w:r>
+        <w:rPr>
+          <w:color w:val="000000" w:themeColor="text1"/>
+          <w:sz w:val="24"/>
+          <w:szCs w:val="24"/>
+        </w:rPr>
+        <w:t xml:space="preserve"> to rescue the clan’s princes who have been</w:t>
+      </w:r>
+      <w:r>
+        <w:rPr>
+          <w:color w:val="000000" w:themeColor="text1"/>
+          <w:sz w:val="24"/>
+          <w:szCs w:val="24"/>
+        </w:rPr>
+        <w:t xml:space="preserve"> captured by the enemy Dog Clan. </w:t>
+      </w:r>
+      <w:r>
+        <w:rPr>
+          <w:color w:val="000000" w:themeColor="text1"/>
+          <w:sz w:val="24"/>
+          <w:szCs w:val="24"/>
+        </w:rPr>
+        <w:t xml:space="preserve">The player needs to successfully help the princesses hack and slash their way through enemy clan members to reach the end of each level. </w:t>
+      </w:r>
+      <w:r>
+        <w:rPr>
+          <w:color w:val="000000" w:themeColor="text1"/>
+          <w:sz w:val="24"/>
+          <w:szCs w:val="24"/>
+        </w:rPr>
+        <w:t xml:space="preserve">Each section of levels will feature a boss fight where the reward is one of the captured princes. </w:t>
+      </w:r>
+      <w:r>
+        <w:rPr>
+          <w:color w:val="000000" w:themeColor="text1"/>
+          <w:sz w:val="24"/>
+          <w:szCs w:val="24"/>
+        </w:rPr>
+        <w:t xml:space="preserve">Players will be </w:t>
+      </w:r>
+      <w:r>
+        <w:rPr>
+          <w:color w:val="000000" w:themeColor="text1"/>
+          <w:sz w:val="24"/>
+          <w:szCs w:val="24"/>
+        </w:rPr>
+        <w:t>able to customize the</w:t>
+      </w:r>
+      <w:r>
+        <w:rPr>
+          <w:color w:val="000000" w:themeColor="text1"/>
+          <w:sz w:val="24"/>
+          <w:szCs w:val="24"/>
+        </w:rPr>
+        <w:t xml:space="preserve"> princess stats, weapons, and pets as they gain abilities, money and stat points as the game progresses. Players also have the opt</w:t>
+      </w:r>
+      <w:r>
+        <w:rPr>
+          <w:color w:val="000000" w:themeColor="text1"/>
+          <w:sz w:val="24"/>
+          <w:szCs w:val="24"/>
+        </w:rPr>
+        <w:t xml:space="preserve">ion to spend money they find </w:t>
+      </w:r>
+      <w:r>
+        <w:rPr>
+          <w:color w:val="000000" w:themeColor="text1"/>
+          <w:sz w:val="24"/>
+          <w:szCs w:val="24"/>
+        </w:rPr>
+        <w:t xml:space="preserve">along </w:t>
+      </w:r>
+      <w:r>
+        <w:rPr>
+          <w:color w:val="000000" w:themeColor="text1"/>
+          <w:sz w:val="24"/>
+          <w:szCs w:val="24"/>
+        </w:rPr>
+        <w:t>the way in the game to buy new items such as weapons and pets</w:t>
+      </w:r>
+      <w:r>
+        <w:rPr>
+          <w:color w:val="000000" w:themeColor="text1"/>
+          <w:sz w:val="24"/>
+          <w:szCs w:val="24"/>
+        </w:rPr>
+        <w:t xml:space="preserve"> or buffs. </w:t>
+      </w:r>
+      <w:bookmarkStart w:id="2" w:name="_GoBack"/>
+      <w:bookmarkEnd w:id="2"/>
     </w:p>
     <w:p>
       <w:pPr>
@@ -3752,7 +3865,7 @@
 </file>
 
 <file path=customXml/itemProps1.xml><?xml version="1.0" encoding="utf-8"?>
-<ds:datastoreItem xmlns:ds="http://schemas.openxmlformats.org/officeDocument/2006/customXml" ds:itemID="{537CF0CC-D717-40AC-898D-2FEF6CEE8BF7}">
+<ds:datastoreItem xmlns:ds="http://schemas.openxmlformats.org/officeDocument/2006/customXml" ds:itemID="{0B1206AC-E395-48F2-ABCB-47BE9C453AAF}">
   <ds:schemaRefs>
     <ds:schemaRef ds:uri="http://schemas.openxmlformats.org/officeDocument/2006/bibliography"/>
   </ds:schemaRefs>

</xml_diff>

<commit_message>
GDD edits before lukes stuffz
</commit_message>
<xml_diff>
--- a/GDD.docx
+++ b/GDD.docx
@@ -429,8 +429,8 @@
             </w:tabs>
             <w:rPr>
               <w:noProof/>
-              <w:sz w:val="24"/>
-              <w:szCs w:val="24"/>
+              <w:sz w:val="22"/>
+              <w:szCs w:val="22"/>
             </w:rPr>
           </w:pPr>
           <w:r>
@@ -445,7 +445,7 @@
               <w:sz w:val="24"/>
               <w:szCs w:val="24"/>
             </w:rPr>
-            <w:instrText xml:space="preserve"> TOC \o "3-3" \h \z \t "GDD,1" </w:instrText>
+            <w:instrText xml:space="preserve"> TOC \o "3-3" \h \z \t "GDD,1,Appendixs,2" </w:instrText>
           </w:r>
           <w:r>
             <w:rPr>
@@ -454,13 +454,11 @@
             </w:rPr>
             <w:fldChar w:fldCharType="separate"/>
           </w:r>
-          <w:hyperlink w:anchor="_Toc377218694" w:history="1">
+          <w:hyperlink w:anchor="_Toc378001208" w:history="1">
             <w:r>
               <w:rPr>
                 <w:rStyle w:val="Hyperlink"/>
                 <w:noProof/>
-                <w:sz w:val="24"/>
-                <w:szCs w:val="24"/>
               </w:rPr>
               <w:t>High Concept:</w:t>
             </w:r>
@@ -468,8 +466,6 @@
               <w:rPr>
                 <w:noProof/>
                 <w:webHidden/>
-                <w:sz w:val="24"/>
-                <w:szCs w:val="24"/>
               </w:rPr>
               <w:tab/>
             </w:r>
@@ -477,8 +473,6 @@
               <w:rPr>
                 <w:noProof/>
                 <w:webHidden/>
-                <w:sz w:val="24"/>
-                <w:szCs w:val="24"/>
               </w:rPr>
               <w:fldChar w:fldCharType="begin"/>
             </w:r>
@@ -486,25 +480,19 @@
               <w:rPr>
                 <w:noProof/>
                 <w:webHidden/>
-                <w:sz w:val="24"/>
-                <w:szCs w:val="24"/>
-              </w:rPr>
-              <w:instrText xml:space="preserve"> PAGEREF _Toc377218694 \h </w:instrText>
-            </w:r>
-            <w:r>
-              <w:rPr>
-                <w:noProof/>
-                <w:webHidden/>
-                <w:sz w:val="24"/>
-                <w:szCs w:val="24"/>
-              </w:rPr>
-            </w:r>
-            <w:r>
-              <w:rPr>
-                <w:noProof/>
-                <w:webHidden/>
-                <w:sz w:val="24"/>
-                <w:szCs w:val="24"/>
+              </w:rPr>
+              <w:instrText xml:space="preserve"> PAGEREF _Toc378001208 \h </w:instrText>
+            </w:r>
+            <w:r>
+              <w:rPr>
+                <w:noProof/>
+                <w:webHidden/>
+              </w:rPr>
+            </w:r>
+            <w:r>
+              <w:rPr>
+                <w:noProof/>
+                <w:webHidden/>
               </w:rPr>
               <w:fldChar w:fldCharType="separate"/>
             </w:r>
@@ -512,8 +500,6 @@
               <w:rPr>
                 <w:noProof/>
                 <w:webHidden/>
-                <w:sz w:val="24"/>
-                <w:szCs w:val="24"/>
               </w:rPr>
               <w:t>2</w:t>
             </w:r>
@@ -521,8 +507,6 @@
               <w:rPr>
                 <w:noProof/>
                 <w:webHidden/>
-                <w:sz w:val="24"/>
-                <w:szCs w:val="24"/>
               </w:rPr>
               <w:fldChar w:fldCharType="end"/>
             </w:r>
@@ -536,17 +520,15 @@
             </w:tabs>
             <w:rPr>
               <w:noProof/>
-              <w:sz w:val="24"/>
-              <w:szCs w:val="24"/>
+              <w:sz w:val="22"/>
+              <w:szCs w:val="22"/>
             </w:rPr>
           </w:pPr>
-          <w:hyperlink w:anchor="_Toc377218695" w:history="1">
+          <w:hyperlink w:anchor="_Toc378001209" w:history="1">
             <w:r>
               <w:rPr>
                 <w:rStyle w:val="Hyperlink"/>
                 <w:noProof/>
-                <w:sz w:val="24"/>
-                <w:szCs w:val="24"/>
               </w:rPr>
               <w:t>Summary:</w:t>
             </w:r>
@@ -554,8 +536,6 @@
               <w:rPr>
                 <w:noProof/>
                 <w:webHidden/>
-                <w:sz w:val="24"/>
-                <w:szCs w:val="24"/>
               </w:rPr>
               <w:tab/>
             </w:r>
@@ -563,8 +543,6 @@
               <w:rPr>
                 <w:noProof/>
                 <w:webHidden/>
-                <w:sz w:val="24"/>
-                <w:szCs w:val="24"/>
               </w:rPr>
               <w:fldChar w:fldCharType="begin"/>
             </w:r>
@@ -572,25 +550,19 @@
               <w:rPr>
                 <w:noProof/>
                 <w:webHidden/>
-                <w:sz w:val="24"/>
-                <w:szCs w:val="24"/>
-              </w:rPr>
-              <w:instrText xml:space="preserve"> PAGEREF _Toc377218695 \h </w:instrText>
-            </w:r>
-            <w:r>
-              <w:rPr>
-                <w:noProof/>
-                <w:webHidden/>
-                <w:sz w:val="24"/>
-                <w:szCs w:val="24"/>
-              </w:rPr>
-            </w:r>
-            <w:r>
-              <w:rPr>
-                <w:noProof/>
-                <w:webHidden/>
-                <w:sz w:val="24"/>
-                <w:szCs w:val="24"/>
+              </w:rPr>
+              <w:instrText xml:space="preserve"> PAGEREF _Toc378001209 \h </w:instrText>
+            </w:r>
+            <w:r>
+              <w:rPr>
+                <w:noProof/>
+                <w:webHidden/>
+              </w:rPr>
+            </w:r>
+            <w:r>
+              <w:rPr>
+                <w:noProof/>
+                <w:webHidden/>
               </w:rPr>
               <w:fldChar w:fldCharType="separate"/>
             </w:r>
@@ -598,8 +570,6 @@
               <w:rPr>
                 <w:noProof/>
                 <w:webHidden/>
-                <w:sz w:val="24"/>
-                <w:szCs w:val="24"/>
               </w:rPr>
               <w:t>2</w:t>
             </w:r>
@@ -607,8 +577,6 @@
               <w:rPr>
                 <w:noProof/>
                 <w:webHidden/>
-                <w:sz w:val="24"/>
-                <w:szCs w:val="24"/>
               </w:rPr>
               <w:fldChar w:fldCharType="end"/>
             </w:r>
@@ -622,17 +590,15 @@
             </w:tabs>
             <w:rPr>
               <w:noProof/>
-              <w:sz w:val="24"/>
-              <w:szCs w:val="24"/>
+              <w:sz w:val="22"/>
+              <w:szCs w:val="22"/>
             </w:rPr>
           </w:pPr>
-          <w:hyperlink w:anchor="_Toc377218696" w:history="1">
+          <w:hyperlink w:anchor="_Toc378001210" w:history="1">
             <w:r>
               <w:rPr>
                 <w:rStyle w:val="Hyperlink"/>
                 <w:noProof/>
-                <w:sz w:val="24"/>
-                <w:szCs w:val="24"/>
               </w:rPr>
               <w:t>Story:</w:t>
             </w:r>
@@ -640,8 +606,6 @@
               <w:rPr>
                 <w:noProof/>
                 <w:webHidden/>
-                <w:sz w:val="24"/>
-                <w:szCs w:val="24"/>
               </w:rPr>
               <w:tab/>
             </w:r>
@@ -649,8 +613,6 @@
               <w:rPr>
                 <w:noProof/>
                 <w:webHidden/>
-                <w:sz w:val="24"/>
-                <w:szCs w:val="24"/>
               </w:rPr>
               <w:fldChar w:fldCharType="begin"/>
             </w:r>
@@ -658,25 +620,19 @@
               <w:rPr>
                 <w:noProof/>
                 <w:webHidden/>
-                <w:sz w:val="24"/>
-                <w:szCs w:val="24"/>
-              </w:rPr>
-              <w:instrText xml:space="preserve"> PAGEREF _Toc377218696 \h </w:instrText>
-            </w:r>
-            <w:r>
-              <w:rPr>
-                <w:noProof/>
-                <w:webHidden/>
-                <w:sz w:val="24"/>
-                <w:szCs w:val="24"/>
-              </w:rPr>
-            </w:r>
-            <w:r>
-              <w:rPr>
-                <w:noProof/>
-                <w:webHidden/>
-                <w:sz w:val="24"/>
-                <w:szCs w:val="24"/>
+              </w:rPr>
+              <w:instrText xml:space="preserve"> PAGEREF _Toc378001210 \h </w:instrText>
+            </w:r>
+            <w:r>
+              <w:rPr>
+                <w:noProof/>
+                <w:webHidden/>
+              </w:rPr>
+            </w:r>
+            <w:r>
+              <w:rPr>
+                <w:noProof/>
+                <w:webHidden/>
               </w:rPr>
               <w:fldChar w:fldCharType="separate"/>
             </w:r>
@@ -684,8 +640,6 @@
               <w:rPr>
                 <w:noProof/>
                 <w:webHidden/>
-                <w:sz w:val="24"/>
-                <w:szCs w:val="24"/>
               </w:rPr>
               <w:t>2</w:t>
             </w:r>
@@ -693,8 +647,6 @@
               <w:rPr>
                 <w:noProof/>
                 <w:webHidden/>
-                <w:sz w:val="24"/>
-                <w:szCs w:val="24"/>
               </w:rPr>
               <w:fldChar w:fldCharType="end"/>
             </w:r>
@@ -708,17 +660,15 @@
             </w:tabs>
             <w:rPr>
               <w:noProof/>
-              <w:sz w:val="24"/>
-              <w:szCs w:val="24"/>
+              <w:sz w:val="22"/>
+              <w:szCs w:val="22"/>
             </w:rPr>
           </w:pPr>
-          <w:hyperlink w:anchor="_Toc377218697" w:history="1">
+          <w:hyperlink w:anchor="_Toc378001211" w:history="1">
             <w:r>
               <w:rPr>
                 <w:rStyle w:val="Hyperlink"/>
                 <w:noProof/>
-                <w:sz w:val="24"/>
-                <w:szCs w:val="24"/>
               </w:rPr>
               <w:t>Game Flow:</w:t>
             </w:r>
@@ -726,8 +676,6 @@
               <w:rPr>
                 <w:noProof/>
                 <w:webHidden/>
-                <w:sz w:val="24"/>
-                <w:szCs w:val="24"/>
               </w:rPr>
               <w:tab/>
             </w:r>
@@ -735,8 +683,6 @@
               <w:rPr>
                 <w:noProof/>
                 <w:webHidden/>
-                <w:sz w:val="24"/>
-                <w:szCs w:val="24"/>
               </w:rPr>
               <w:fldChar w:fldCharType="begin"/>
             </w:r>
@@ -744,25 +690,19 @@
               <w:rPr>
                 <w:noProof/>
                 <w:webHidden/>
-                <w:sz w:val="24"/>
-                <w:szCs w:val="24"/>
-              </w:rPr>
-              <w:instrText xml:space="preserve"> PAGEREF _Toc377218697 \h </w:instrText>
-            </w:r>
-            <w:r>
-              <w:rPr>
-                <w:noProof/>
-                <w:webHidden/>
-                <w:sz w:val="24"/>
-                <w:szCs w:val="24"/>
-              </w:rPr>
-            </w:r>
-            <w:r>
-              <w:rPr>
-                <w:noProof/>
-                <w:webHidden/>
-                <w:sz w:val="24"/>
-                <w:szCs w:val="24"/>
+              </w:rPr>
+              <w:instrText xml:space="preserve"> PAGEREF _Toc378001211 \h </w:instrText>
+            </w:r>
+            <w:r>
+              <w:rPr>
+                <w:noProof/>
+                <w:webHidden/>
+              </w:rPr>
+            </w:r>
+            <w:r>
+              <w:rPr>
+                <w:noProof/>
+                <w:webHidden/>
               </w:rPr>
               <w:fldChar w:fldCharType="separate"/>
             </w:r>
@@ -770,8 +710,6 @@
               <w:rPr>
                 <w:noProof/>
                 <w:webHidden/>
-                <w:sz w:val="24"/>
-                <w:szCs w:val="24"/>
               </w:rPr>
               <w:t>2</w:t>
             </w:r>
@@ -779,8 +717,6 @@
               <w:rPr>
                 <w:noProof/>
                 <w:webHidden/>
-                <w:sz w:val="24"/>
-                <w:szCs w:val="24"/>
               </w:rPr>
               <w:fldChar w:fldCharType="end"/>
             </w:r>
@@ -794,17 +730,15 @@
             </w:tabs>
             <w:rPr>
               <w:noProof/>
-              <w:sz w:val="24"/>
-              <w:szCs w:val="24"/>
+              <w:sz w:val="22"/>
+              <w:szCs w:val="22"/>
             </w:rPr>
           </w:pPr>
-          <w:hyperlink w:anchor="_Toc377218698" w:history="1">
+          <w:hyperlink w:anchor="_Toc378001212" w:history="1">
             <w:r>
               <w:rPr>
                 <w:rStyle w:val="Hyperlink"/>
                 <w:noProof/>
-                <w:sz w:val="24"/>
-                <w:szCs w:val="24"/>
               </w:rPr>
               <w:t>Game Mechanics:</w:t>
             </w:r>
@@ -812,8 +746,6 @@
               <w:rPr>
                 <w:noProof/>
                 <w:webHidden/>
-                <w:sz w:val="24"/>
-                <w:szCs w:val="24"/>
               </w:rPr>
               <w:tab/>
             </w:r>
@@ -821,8 +753,6 @@
               <w:rPr>
                 <w:noProof/>
                 <w:webHidden/>
-                <w:sz w:val="24"/>
-                <w:szCs w:val="24"/>
               </w:rPr>
               <w:fldChar w:fldCharType="begin"/>
             </w:r>
@@ -830,25 +760,19 @@
               <w:rPr>
                 <w:noProof/>
                 <w:webHidden/>
-                <w:sz w:val="24"/>
-                <w:szCs w:val="24"/>
-              </w:rPr>
-              <w:instrText xml:space="preserve"> PAGEREF _Toc377218698 \h </w:instrText>
-            </w:r>
-            <w:r>
-              <w:rPr>
-                <w:noProof/>
-                <w:webHidden/>
-                <w:sz w:val="24"/>
-                <w:szCs w:val="24"/>
-              </w:rPr>
-            </w:r>
-            <w:r>
-              <w:rPr>
-                <w:noProof/>
-                <w:webHidden/>
-                <w:sz w:val="24"/>
-                <w:szCs w:val="24"/>
+              </w:rPr>
+              <w:instrText xml:space="preserve"> PAGEREF _Toc378001212 \h </w:instrText>
+            </w:r>
+            <w:r>
+              <w:rPr>
+                <w:noProof/>
+                <w:webHidden/>
+              </w:rPr>
+            </w:r>
+            <w:r>
+              <w:rPr>
+                <w:noProof/>
+                <w:webHidden/>
               </w:rPr>
               <w:fldChar w:fldCharType="separate"/>
             </w:r>
@@ -856,8 +780,6 @@
               <w:rPr>
                 <w:noProof/>
                 <w:webHidden/>
-                <w:sz w:val="24"/>
-                <w:szCs w:val="24"/>
               </w:rPr>
               <w:t>3</w:t>
             </w:r>
@@ -865,8 +787,6 @@
               <w:rPr>
                 <w:noProof/>
                 <w:webHidden/>
-                <w:sz w:val="24"/>
-                <w:szCs w:val="24"/>
               </w:rPr>
               <w:fldChar w:fldCharType="end"/>
             </w:r>
@@ -880,17 +800,15 @@
             </w:tabs>
             <w:rPr>
               <w:noProof/>
-              <w:sz w:val="24"/>
-              <w:szCs w:val="24"/>
+              <w:sz w:val="22"/>
+              <w:szCs w:val="22"/>
             </w:rPr>
           </w:pPr>
-          <w:hyperlink w:anchor="_Toc377218699" w:history="1">
+          <w:hyperlink w:anchor="_Toc378001223" w:history="1">
             <w:r>
               <w:rPr>
                 <w:rStyle w:val="Hyperlink"/>
                 <w:noProof/>
-                <w:sz w:val="24"/>
-                <w:szCs w:val="24"/>
               </w:rPr>
               <w:t>Game Characters:</w:t>
             </w:r>
@@ -898,8 +816,6 @@
               <w:rPr>
                 <w:noProof/>
                 <w:webHidden/>
-                <w:sz w:val="24"/>
-                <w:szCs w:val="24"/>
               </w:rPr>
               <w:tab/>
             </w:r>
@@ -907,8 +823,6 @@
               <w:rPr>
                 <w:noProof/>
                 <w:webHidden/>
-                <w:sz w:val="24"/>
-                <w:szCs w:val="24"/>
               </w:rPr>
               <w:fldChar w:fldCharType="begin"/>
             </w:r>
@@ -916,25 +830,19 @@
               <w:rPr>
                 <w:noProof/>
                 <w:webHidden/>
-                <w:sz w:val="24"/>
-                <w:szCs w:val="24"/>
-              </w:rPr>
-              <w:instrText xml:space="preserve"> PAGEREF _Toc377218699 \h </w:instrText>
-            </w:r>
-            <w:r>
-              <w:rPr>
-                <w:noProof/>
-                <w:webHidden/>
-                <w:sz w:val="24"/>
-                <w:szCs w:val="24"/>
-              </w:rPr>
-            </w:r>
-            <w:r>
-              <w:rPr>
-                <w:noProof/>
-                <w:webHidden/>
-                <w:sz w:val="24"/>
-                <w:szCs w:val="24"/>
+              </w:rPr>
+              <w:instrText xml:space="preserve"> PAGEREF _Toc378001223 \h </w:instrText>
+            </w:r>
+            <w:r>
+              <w:rPr>
+                <w:noProof/>
+                <w:webHidden/>
+              </w:rPr>
+            </w:r>
+            <w:r>
+              <w:rPr>
+                <w:noProof/>
+                <w:webHidden/>
               </w:rPr>
               <w:fldChar w:fldCharType="separate"/>
             </w:r>
@@ -942,8 +850,6 @@
               <w:rPr>
                 <w:noProof/>
                 <w:webHidden/>
-                <w:sz w:val="24"/>
-                <w:szCs w:val="24"/>
               </w:rPr>
               <w:t>3</w:t>
             </w:r>
@@ -951,8 +857,6 @@
               <w:rPr>
                 <w:noProof/>
                 <w:webHidden/>
-                <w:sz w:val="24"/>
-                <w:szCs w:val="24"/>
               </w:rPr>
               <w:fldChar w:fldCharType="end"/>
             </w:r>
@@ -966,17 +870,15 @@
             </w:tabs>
             <w:rPr>
               <w:noProof/>
-              <w:sz w:val="24"/>
-              <w:szCs w:val="24"/>
+              <w:sz w:val="22"/>
+              <w:szCs w:val="22"/>
             </w:rPr>
           </w:pPr>
-          <w:hyperlink w:anchor="_Toc377218700" w:history="1">
+          <w:hyperlink w:anchor="_Toc378001224" w:history="1">
             <w:r>
               <w:rPr>
                 <w:rStyle w:val="Hyperlink"/>
                 <w:noProof/>
-                <w:sz w:val="24"/>
-                <w:szCs w:val="24"/>
               </w:rPr>
               <w:t>Game Resources:</w:t>
             </w:r>
@@ -984,8 +886,6 @@
               <w:rPr>
                 <w:noProof/>
                 <w:webHidden/>
-                <w:sz w:val="24"/>
-                <w:szCs w:val="24"/>
               </w:rPr>
               <w:tab/>
             </w:r>
@@ -993,8 +893,6 @@
               <w:rPr>
                 <w:noProof/>
                 <w:webHidden/>
-                <w:sz w:val="24"/>
-                <w:szCs w:val="24"/>
               </w:rPr>
               <w:fldChar w:fldCharType="begin"/>
             </w:r>
@@ -1002,25 +900,19 @@
               <w:rPr>
                 <w:noProof/>
                 <w:webHidden/>
-                <w:sz w:val="24"/>
-                <w:szCs w:val="24"/>
-              </w:rPr>
-              <w:instrText xml:space="preserve"> PAGEREF _Toc377218700 \h </w:instrText>
-            </w:r>
-            <w:r>
-              <w:rPr>
-                <w:noProof/>
-                <w:webHidden/>
-                <w:sz w:val="24"/>
-                <w:szCs w:val="24"/>
-              </w:rPr>
-            </w:r>
-            <w:r>
-              <w:rPr>
-                <w:noProof/>
-                <w:webHidden/>
-                <w:sz w:val="24"/>
-                <w:szCs w:val="24"/>
+              </w:rPr>
+              <w:instrText xml:space="preserve"> PAGEREF _Toc378001224 \h </w:instrText>
+            </w:r>
+            <w:r>
+              <w:rPr>
+                <w:noProof/>
+                <w:webHidden/>
+              </w:rPr>
+            </w:r>
+            <w:r>
+              <w:rPr>
+                <w:noProof/>
+                <w:webHidden/>
               </w:rPr>
               <w:fldChar w:fldCharType="separate"/>
             </w:r>
@@ -1028,8 +920,6 @@
               <w:rPr>
                 <w:noProof/>
                 <w:webHidden/>
-                <w:sz w:val="24"/>
-                <w:szCs w:val="24"/>
               </w:rPr>
               <w:t>3</w:t>
             </w:r>
@@ -1037,8 +927,6 @@
               <w:rPr>
                 <w:noProof/>
                 <w:webHidden/>
-                <w:sz w:val="24"/>
-                <w:szCs w:val="24"/>
               </w:rPr>
               <w:fldChar w:fldCharType="end"/>
             </w:r>
@@ -1052,17 +940,15 @@
             </w:tabs>
             <w:rPr>
               <w:noProof/>
-              <w:sz w:val="24"/>
-              <w:szCs w:val="24"/>
+              <w:sz w:val="22"/>
+              <w:szCs w:val="22"/>
             </w:rPr>
           </w:pPr>
-          <w:hyperlink w:anchor="_Toc377218701" w:history="1">
+          <w:hyperlink w:anchor="_Toc378001225" w:history="1">
             <w:r>
               <w:rPr>
                 <w:rStyle w:val="Hyperlink"/>
                 <w:noProof/>
-                <w:sz w:val="24"/>
-                <w:szCs w:val="24"/>
               </w:rPr>
               <w:t>Game Environment:</w:t>
             </w:r>
@@ -1070,8 +956,6 @@
               <w:rPr>
                 <w:noProof/>
                 <w:webHidden/>
-                <w:sz w:val="24"/>
-                <w:szCs w:val="24"/>
               </w:rPr>
               <w:tab/>
             </w:r>
@@ -1079,8 +963,6 @@
               <w:rPr>
                 <w:noProof/>
                 <w:webHidden/>
-                <w:sz w:val="24"/>
-                <w:szCs w:val="24"/>
               </w:rPr>
               <w:fldChar w:fldCharType="begin"/>
             </w:r>
@@ -1088,25 +970,19 @@
               <w:rPr>
                 <w:noProof/>
                 <w:webHidden/>
-                <w:sz w:val="24"/>
-                <w:szCs w:val="24"/>
-              </w:rPr>
-              <w:instrText xml:space="preserve"> PAGEREF _Toc377218701 \h </w:instrText>
-            </w:r>
-            <w:r>
-              <w:rPr>
-                <w:noProof/>
-                <w:webHidden/>
-                <w:sz w:val="24"/>
-                <w:szCs w:val="24"/>
-              </w:rPr>
-            </w:r>
-            <w:r>
-              <w:rPr>
-                <w:noProof/>
-                <w:webHidden/>
-                <w:sz w:val="24"/>
-                <w:szCs w:val="24"/>
+              </w:rPr>
+              <w:instrText xml:space="preserve"> PAGEREF _Toc378001225 \h </w:instrText>
+            </w:r>
+            <w:r>
+              <w:rPr>
+                <w:noProof/>
+                <w:webHidden/>
+              </w:rPr>
+            </w:r>
+            <w:r>
+              <w:rPr>
+                <w:noProof/>
+                <w:webHidden/>
               </w:rPr>
               <w:fldChar w:fldCharType="separate"/>
             </w:r>
@@ -1114,8 +990,6 @@
               <w:rPr>
                 <w:noProof/>
                 <w:webHidden/>
-                <w:sz w:val="24"/>
-                <w:szCs w:val="24"/>
               </w:rPr>
               <w:t>4</w:t>
             </w:r>
@@ -1123,8 +997,6 @@
               <w:rPr>
                 <w:noProof/>
                 <w:webHidden/>
-                <w:sz w:val="24"/>
-                <w:szCs w:val="24"/>
               </w:rPr>
               <w:fldChar w:fldCharType="end"/>
             </w:r>
@@ -1138,17 +1010,15 @@
             </w:tabs>
             <w:rPr>
               <w:noProof/>
-              <w:sz w:val="24"/>
-              <w:szCs w:val="24"/>
+              <w:sz w:val="22"/>
+              <w:szCs w:val="22"/>
             </w:rPr>
           </w:pPr>
-          <w:hyperlink w:anchor="_Toc377218702" w:history="1">
+          <w:hyperlink w:anchor="_Toc378001226" w:history="1">
             <w:r>
               <w:rPr>
                 <w:rStyle w:val="Hyperlink"/>
                 <w:noProof/>
-                <w:sz w:val="24"/>
-                <w:szCs w:val="24"/>
               </w:rPr>
               <w:t>Game Controls:</w:t>
             </w:r>
@@ -1156,8 +1026,6 @@
               <w:rPr>
                 <w:noProof/>
                 <w:webHidden/>
-                <w:sz w:val="24"/>
-                <w:szCs w:val="24"/>
               </w:rPr>
               <w:tab/>
             </w:r>
@@ -1165,8 +1033,6 @@
               <w:rPr>
                 <w:noProof/>
                 <w:webHidden/>
-                <w:sz w:val="24"/>
-                <w:szCs w:val="24"/>
               </w:rPr>
               <w:fldChar w:fldCharType="begin"/>
             </w:r>
@@ -1174,25 +1040,19 @@
               <w:rPr>
                 <w:noProof/>
                 <w:webHidden/>
-                <w:sz w:val="24"/>
-                <w:szCs w:val="24"/>
-              </w:rPr>
-              <w:instrText xml:space="preserve"> PAGEREF _Toc377218702 \h </w:instrText>
-            </w:r>
-            <w:r>
-              <w:rPr>
-                <w:noProof/>
-                <w:webHidden/>
-                <w:sz w:val="24"/>
-                <w:szCs w:val="24"/>
-              </w:rPr>
-            </w:r>
-            <w:r>
-              <w:rPr>
-                <w:noProof/>
-                <w:webHidden/>
-                <w:sz w:val="24"/>
-                <w:szCs w:val="24"/>
+              </w:rPr>
+              <w:instrText xml:space="preserve"> PAGEREF _Toc378001226 \h </w:instrText>
+            </w:r>
+            <w:r>
+              <w:rPr>
+                <w:noProof/>
+                <w:webHidden/>
+              </w:rPr>
+            </w:r>
+            <w:r>
+              <w:rPr>
+                <w:noProof/>
+                <w:webHidden/>
               </w:rPr>
               <w:fldChar w:fldCharType="separate"/>
             </w:r>
@@ -1200,17 +1060,13 @@
               <w:rPr>
                 <w:noProof/>
                 <w:webHidden/>
-                <w:sz w:val="24"/>
-                <w:szCs w:val="24"/>
-              </w:rPr>
-              <w:t>4</w:t>
-            </w:r>
-            <w:r>
-              <w:rPr>
-                <w:noProof/>
-                <w:webHidden/>
-                <w:sz w:val="24"/>
-                <w:szCs w:val="24"/>
+              </w:rPr>
+              <w:t>5</w:t>
+            </w:r>
+            <w:r>
+              <w:rPr>
+                <w:noProof/>
+                <w:webHidden/>
               </w:rPr>
               <w:fldChar w:fldCharType="end"/>
             </w:r>
@@ -1224,17 +1080,15 @@
             </w:tabs>
             <w:rPr>
               <w:noProof/>
-              <w:sz w:val="24"/>
-              <w:szCs w:val="24"/>
+              <w:sz w:val="22"/>
+              <w:szCs w:val="22"/>
             </w:rPr>
           </w:pPr>
-          <w:hyperlink w:anchor="_Toc377218703" w:history="1">
+          <w:hyperlink w:anchor="_Toc378001227" w:history="1">
             <w:r>
               <w:rPr>
                 <w:rStyle w:val="Hyperlink"/>
                 <w:noProof/>
-                <w:sz w:val="24"/>
-                <w:szCs w:val="24"/>
               </w:rPr>
               <w:t>Visual Design:</w:t>
             </w:r>
@@ -1242,8 +1096,6 @@
               <w:rPr>
                 <w:noProof/>
                 <w:webHidden/>
-                <w:sz w:val="24"/>
-                <w:szCs w:val="24"/>
               </w:rPr>
               <w:tab/>
             </w:r>
@@ -1251,8 +1103,6 @@
               <w:rPr>
                 <w:noProof/>
                 <w:webHidden/>
-                <w:sz w:val="24"/>
-                <w:szCs w:val="24"/>
               </w:rPr>
               <w:fldChar w:fldCharType="begin"/>
             </w:r>
@@ -1260,25 +1110,19 @@
               <w:rPr>
                 <w:noProof/>
                 <w:webHidden/>
-                <w:sz w:val="24"/>
-                <w:szCs w:val="24"/>
-              </w:rPr>
-              <w:instrText xml:space="preserve"> PAGEREF _Toc377218703 \h </w:instrText>
-            </w:r>
-            <w:r>
-              <w:rPr>
-                <w:noProof/>
-                <w:webHidden/>
-                <w:sz w:val="24"/>
-                <w:szCs w:val="24"/>
-              </w:rPr>
-            </w:r>
-            <w:r>
-              <w:rPr>
-                <w:noProof/>
-                <w:webHidden/>
-                <w:sz w:val="24"/>
-                <w:szCs w:val="24"/>
+              </w:rPr>
+              <w:instrText xml:space="preserve"> PAGEREF _Toc378001227 \h </w:instrText>
+            </w:r>
+            <w:r>
+              <w:rPr>
+                <w:noProof/>
+                <w:webHidden/>
+              </w:rPr>
+            </w:r>
+            <w:r>
+              <w:rPr>
+                <w:noProof/>
+                <w:webHidden/>
               </w:rPr>
               <w:fldChar w:fldCharType="separate"/>
             </w:r>
@@ -1286,17 +1130,13 @@
               <w:rPr>
                 <w:noProof/>
                 <w:webHidden/>
-                <w:sz w:val="24"/>
-                <w:szCs w:val="24"/>
-              </w:rPr>
-              <w:t>4</w:t>
-            </w:r>
-            <w:r>
-              <w:rPr>
-                <w:noProof/>
-                <w:webHidden/>
-                <w:sz w:val="24"/>
-                <w:szCs w:val="24"/>
+              </w:rPr>
+              <w:t>5</w:t>
+            </w:r>
+            <w:r>
+              <w:rPr>
+                <w:noProof/>
+                <w:webHidden/>
               </w:rPr>
               <w:fldChar w:fldCharType="end"/>
             </w:r>
@@ -1310,17 +1150,15 @@
             </w:tabs>
             <w:rPr>
               <w:noProof/>
-              <w:sz w:val="24"/>
-              <w:szCs w:val="24"/>
+              <w:sz w:val="22"/>
+              <w:szCs w:val="22"/>
             </w:rPr>
           </w:pPr>
-          <w:hyperlink w:anchor="_Toc377218704" w:history="1">
+          <w:hyperlink w:anchor="_Toc378001228" w:history="1">
             <w:r>
               <w:rPr>
                 <w:rStyle w:val="Hyperlink"/>
                 <w:noProof/>
-                <w:sz w:val="24"/>
-                <w:szCs w:val="24"/>
               </w:rPr>
               <w:t>Audio Design:</w:t>
             </w:r>
@@ -1328,8 +1166,6 @@
               <w:rPr>
                 <w:noProof/>
                 <w:webHidden/>
-                <w:sz w:val="24"/>
-                <w:szCs w:val="24"/>
               </w:rPr>
               <w:tab/>
             </w:r>
@@ -1337,8 +1173,6 @@
               <w:rPr>
                 <w:noProof/>
                 <w:webHidden/>
-                <w:sz w:val="24"/>
-                <w:szCs w:val="24"/>
               </w:rPr>
               <w:fldChar w:fldCharType="begin"/>
             </w:r>
@@ -1346,25 +1180,19 @@
               <w:rPr>
                 <w:noProof/>
                 <w:webHidden/>
-                <w:sz w:val="24"/>
-                <w:szCs w:val="24"/>
-              </w:rPr>
-              <w:instrText xml:space="preserve"> PAGEREF _Toc377218704 \h </w:instrText>
-            </w:r>
-            <w:r>
-              <w:rPr>
-                <w:noProof/>
-                <w:webHidden/>
-                <w:sz w:val="24"/>
-                <w:szCs w:val="24"/>
-              </w:rPr>
-            </w:r>
-            <w:r>
-              <w:rPr>
-                <w:noProof/>
-                <w:webHidden/>
-                <w:sz w:val="24"/>
-                <w:szCs w:val="24"/>
+              </w:rPr>
+              <w:instrText xml:space="preserve"> PAGEREF _Toc378001228 \h </w:instrText>
+            </w:r>
+            <w:r>
+              <w:rPr>
+                <w:noProof/>
+                <w:webHidden/>
+              </w:rPr>
+            </w:r>
+            <w:r>
+              <w:rPr>
+                <w:noProof/>
+                <w:webHidden/>
               </w:rPr>
               <w:fldChar w:fldCharType="separate"/>
             </w:r>
@@ -1372,8 +1200,6 @@
               <w:rPr>
                 <w:noProof/>
                 <w:webHidden/>
-                <w:sz w:val="24"/>
-                <w:szCs w:val="24"/>
               </w:rPr>
               <w:t>5</w:t>
             </w:r>
@@ -1381,8 +1207,6 @@
               <w:rPr>
                 <w:noProof/>
                 <w:webHidden/>
-                <w:sz w:val="24"/>
-                <w:szCs w:val="24"/>
               </w:rPr>
               <w:fldChar w:fldCharType="end"/>
             </w:r>
@@ -1396,17 +1220,15 @@
             </w:tabs>
             <w:rPr>
               <w:noProof/>
-              <w:sz w:val="24"/>
-              <w:szCs w:val="24"/>
+              <w:sz w:val="22"/>
+              <w:szCs w:val="22"/>
             </w:rPr>
           </w:pPr>
-          <w:hyperlink w:anchor="_Toc377218705" w:history="1">
+          <w:hyperlink w:anchor="_Toc378001229" w:history="1">
             <w:r>
               <w:rPr>
                 <w:rStyle w:val="Hyperlink"/>
                 <w:noProof/>
-                <w:sz w:val="24"/>
-                <w:szCs w:val="24"/>
               </w:rPr>
               <w:t>Behavior Design:</w:t>
             </w:r>
@@ -1414,8 +1236,6 @@
               <w:rPr>
                 <w:noProof/>
                 <w:webHidden/>
-                <w:sz w:val="24"/>
-                <w:szCs w:val="24"/>
               </w:rPr>
               <w:tab/>
             </w:r>
@@ -1423,8 +1243,6 @@
               <w:rPr>
                 <w:noProof/>
                 <w:webHidden/>
-                <w:sz w:val="24"/>
-                <w:szCs w:val="24"/>
               </w:rPr>
               <w:fldChar w:fldCharType="begin"/>
             </w:r>
@@ -1432,25 +1250,19 @@
               <w:rPr>
                 <w:noProof/>
                 <w:webHidden/>
-                <w:sz w:val="24"/>
-                <w:szCs w:val="24"/>
-              </w:rPr>
-              <w:instrText xml:space="preserve"> PAGEREF _Toc377218705 \h </w:instrText>
-            </w:r>
-            <w:r>
-              <w:rPr>
-                <w:noProof/>
-                <w:webHidden/>
-                <w:sz w:val="24"/>
-                <w:szCs w:val="24"/>
-              </w:rPr>
-            </w:r>
-            <w:r>
-              <w:rPr>
-                <w:noProof/>
-                <w:webHidden/>
-                <w:sz w:val="24"/>
-                <w:szCs w:val="24"/>
+              </w:rPr>
+              <w:instrText xml:space="preserve"> PAGEREF _Toc378001229 \h </w:instrText>
+            </w:r>
+            <w:r>
+              <w:rPr>
+                <w:noProof/>
+                <w:webHidden/>
+              </w:rPr>
+            </w:r>
+            <w:r>
+              <w:rPr>
+                <w:noProof/>
+                <w:webHidden/>
               </w:rPr>
               <w:fldChar w:fldCharType="separate"/>
             </w:r>
@@ -1458,8 +1270,6 @@
               <w:rPr>
                 <w:noProof/>
                 <w:webHidden/>
-                <w:sz w:val="24"/>
-                <w:szCs w:val="24"/>
               </w:rPr>
               <w:t>5</w:t>
             </w:r>
@@ -1467,8 +1277,6 @@
               <w:rPr>
                 <w:noProof/>
                 <w:webHidden/>
-                <w:sz w:val="24"/>
-                <w:szCs w:val="24"/>
               </w:rPr>
               <w:fldChar w:fldCharType="end"/>
             </w:r>
@@ -1482,17 +1290,15 @@
             </w:tabs>
             <w:rPr>
               <w:noProof/>
-              <w:sz w:val="24"/>
-              <w:szCs w:val="24"/>
+              <w:sz w:val="22"/>
+              <w:szCs w:val="22"/>
             </w:rPr>
           </w:pPr>
-          <w:hyperlink w:anchor="_Toc377218706" w:history="1">
+          <w:hyperlink w:anchor="_Toc378001230" w:history="1">
             <w:r>
               <w:rPr>
                 <w:rStyle w:val="Hyperlink"/>
                 <w:noProof/>
-                <w:sz w:val="24"/>
-                <w:szCs w:val="24"/>
               </w:rPr>
               <w:t>Physics Design:</w:t>
             </w:r>
@@ -1500,8 +1306,6 @@
               <w:rPr>
                 <w:noProof/>
                 <w:webHidden/>
-                <w:sz w:val="24"/>
-                <w:szCs w:val="24"/>
               </w:rPr>
               <w:tab/>
             </w:r>
@@ -1509,8 +1313,6 @@
               <w:rPr>
                 <w:noProof/>
                 <w:webHidden/>
-                <w:sz w:val="24"/>
-                <w:szCs w:val="24"/>
               </w:rPr>
               <w:fldChar w:fldCharType="begin"/>
             </w:r>
@@ -1518,25 +1320,19 @@
               <w:rPr>
                 <w:noProof/>
                 <w:webHidden/>
-                <w:sz w:val="24"/>
-                <w:szCs w:val="24"/>
-              </w:rPr>
-              <w:instrText xml:space="preserve"> PAGEREF _Toc377218706 \h </w:instrText>
-            </w:r>
-            <w:r>
-              <w:rPr>
-                <w:noProof/>
-                <w:webHidden/>
-                <w:sz w:val="24"/>
-                <w:szCs w:val="24"/>
-              </w:rPr>
-            </w:r>
-            <w:r>
-              <w:rPr>
-                <w:noProof/>
-                <w:webHidden/>
-                <w:sz w:val="24"/>
-                <w:szCs w:val="24"/>
+              </w:rPr>
+              <w:instrText xml:space="preserve"> PAGEREF _Toc378001230 \h </w:instrText>
+            </w:r>
+            <w:r>
+              <w:rPr>
+                <w:noProof/>
+                <w:webHidden/>
+              </w:rPr>
+            </w:r>
+            <w:r>
+              <w:rPr>
+                <w:noProof/>
+                <w:webHidden/>
               </w:rPr>
               <w:fldChar w:fldCharType="separate"/>
             </w:r>
@@ -1544,8 +1340,6 @@
               <w:rPr>
                 <w:noProof/>
                 <w:webHidden/>
-                <w:sz w:val="24"/>
-                <w:szCs w:val="24"/>
               </w:rPr>
               <w:t>5</w:t>
             </w:r>
@@ -1553,8 +1347,6 @@
               <w:rPr>
                 <w:noProof/>
                 <w:webHidden/>
-                <w:sz w:val="24"/>
-                <w:szCs w:val="24"/>
               </w:rPr>
               <w:fldChar w:fldCharType="end"/>
             </w:r>
@@ -1568,17 +1360,15 @@
             </w:tabs>
             <w:rPr>
               <w:noProof/>
-              <w:sz w:val="24"/>
-              <w:szCs w:val="24"/>
+              <w:sz w:val="22"/>
+              <w:szCs w:val="22"/>
             </w:rPr>
           </w:pPr>
-          <w:hyperlink w:anchor="_Toc377218707" w:history="1">
+          <w:hyperlink w:anchor="_Toc378001231" w:history="1">
             <w:r>
               <w:rPr>
                 <w:rStyle w:val="Hyperlink"/>
                 <w:noProof/>
-                <w:sz w:val="24"/>
-                <w:szCs w:val="24"/>
               </w:rPr>
               <w:t>Multiplayer Design:</w:t>
             </w:r>
@@ -1586,8 +1376,6 @@
               <w:rPr>
                 <w:noProof/>
                 <w:webHidden/>
-                <w:sz w:val="24"/>
-                <w:szCs w:val="24"/>
               </w:rPr>
               <w:tab/>
             </w:r>
@@ -1595,8 +1383,6 @@
               <w:rPr>
                 <w:noProof/>
                 <w:webHidden/>
-                <w:sz w:val="24"/>
-                <w:szCs w:val="24"/>
               </w:rPr>
               <w:fldChar w:fldCharType="begin"/>
             </w:r>
@@ -1604,25 +1390,19 @@
               <w:rPr>
                 <w:noProof/>
                 <w:webHidden/>
-                <w:sz w:val="24"/>
-                <w:szCs w:val="24"/>
-              </w:rPr>
-              <w:instrText xml:space="preserve"> PAGEREF _Toc377218707 \h </w:instrText>
-            </w:r>
-            <w:r>
-              <w:rPr>
-                <w:noProof/>
-                <w:webHidden/>
-                <w:sz w:val="24"/>
-                <w:szCs w:val="24"/>
-              </w:rPr>
-            </w:r>
-            <w:r>
-              <w:rPr>
-                <w:noProof/>
-                <w:webHidden/>
-                <w:sz w:val="24"/>
-                <w:szCs w:val="24"/>
+              </w:rPr>
+              <w:instrText xml:space="preserve"> PAGEREF _Toc378001231 \h </w:instrText>
+            </w:r>
+            <w:r>
+              <w:rPr>
+                <w:noProof/>
+                <w:webHidden/>
+              </w:rPr>
+            </w:r>
+            <w:r>
+              <w:rPr>
+                <w:noProof/>
+                <w:webHidden/>
               </w:rPr>
               <w:fldChar w:fldCharType="separate"/>
             </w:r>
@@ -1630,17 +1410,13 @@
               <w:rPr>
                 <w:noProof/>
                 <w:webHidden/>
-                <w:sz w:val="24"/>
-                <w:szCs w:val="24"/>
-              </w:rPr>
-              <w:t>5</w:t>
-            </w:r>
-            <w:r>
-              <w:rPr>
-                <w:noProof/>
-                <w:webHidden/>
-                <w:sz w:val="24"/>
-                <w:szCs w:val="24"/>
+              </w:rPr>
+              <w:t>6</w:t>
+            </w:r>
+            <w:r>
+              <w:rPr>
+                <w:noProof/>
+                <w:webHidden/>
               </w:rPr>
               <w:fldChar w:fldCharType="end"/>
             </w:r>
@@ -1654,17 +1430,15 @@
             </w:tabs>
             <w:rPr>
               <w:noProof/>
-              <w:sz w:val="24"/>
-              <w:szCs w:val="24"/>
+              <w:sz w:val="22"/>
+              <w:szCs w:val="22"/>
             </w:rPr>
           </w:pPr>
-          <w:hyperlink w:anchor="_Toc377218708" w:history="1">
+          <w:hyperlink w:anchor="_Toc378001232" w:history="1">
             <w:r>
               <w:rPr>
                 <w:rStyle w:val="Hyperlink"/>
                 <w:noProof/>
-                <w:sz w:val="24"/>
-                <w:szCs w:val="24"/>
               </w:rPr>
               <w:t>Appendices</w:t>
             </w:r>
@@ -1672,8 +1446,6 @@
               <w:rPr>
                 <w:noProof/>
                 <w:webHidden/>
-                <w:sz w:val="24"/>
-                <w:szCs w:val="24"/>
               </w:rPr>
               <w:tab/>
             </w:r>
@@ -1681,8 +1453,6 @@
               <w:rPr>
                 <w:noProof/>
                 <w:webHidden/>
-                <w:sz w:val="24"/>
-                <w:szCs w:val="24"/>
               </w:rPr>
               <w:fldChar w:fldCharType="begin"/>
             </w:r>
@@ -1690,25 +1460,19 @@
               <w:rPr>
                 <w:noProof/>
                 <w:webHidden/>
-                <w:sz w:val="24"/>
-                <w:szCs w:val="24"/>
-              </w:rPr>
-              <w:instrText xml:space="preserve"> PAGEREF _Toc377218708 \h </w:instrText>
-            </w:r>
-            <w:r>
-              <w:rPr>
-                <w:noProof/>
-                <w:webHidden/>
-                <w:sz w:val="24"/>
-                <w:szCs w:val="24"/>
-              </w:rPr>
-            </w:r>
-            <w:r>
-              <w:rPr>
-                <w:noProof/>
-                <w:webHidden/>
-                <w:sz w:val="24"/>
-                <w:szCs w:val="24"/>
+              </w:rPr>
+              <w:instrText xml:space="preserve"> PAGEREF _Toc378001232 \h </w:instrText>
+            </w:r>
+            <w:r>
+              <w:rPr>
+                <w:noProof/>
+                <w:webHidden/>
+              </w:rPr>
+            </w:r>
+            <w:r>
+              <w:rPr>
+                <w:noProof/>
+                <w:webHidden/>
               </w:rPr>
               <w:fldChar w:fldCharType="separate"/>
             </w:r>
@@ -1716,17 +1480,293 @@
               <w:rPr>
                 <w:noProof/>
                 <w:webHidden/>
-                <w:sz w:val="24"/>
-                <w:szCs w:val="24"/>
-              </w:rPr>
-              <w:t>6</w:t>
-            </w:r>
-            <w:r>
-              <w:rPr>
-                <w:noProof/>
-                <w:webHidden/>
-                <w:sz w:val="24"/>
-                <w:szCs w:val="24"/>
+              </w:rPr>
+              <w:t>7</w:t>
+            </w:r>
+            <w:r>
+              <w:rPr>
+                <w:noProof/>
+                <w:webHidden/>
+              </w:rPr>
+              <w:fldChar w:fldCharType="end"/>
+            </w:r>
+          </w:hyperlink>
+        </w:p>
+        <w:p>
+          <w:pPr>
+            <w:pStyle w:val="TOC2"/>
+            <w:tabs>
+              <w:tab w:val="right" w:leader="dot" w:pos="9350"/>
+            </w:tabs>
+            <w:rPr>
+              <w:noProof/>
+              <w:sz w:val="22"/>
+              <w:szCs w:val="22"/>
+            </w:rPr>
+          </w:pPr>
+          <w:hyperlink w:anchor="_Toc378001233" w:history="1">
+            <w:r>
+              <w:rPr>
+                <w:rStyle w:val="Hyperlink"/>
+                <w:noProof/>
+              </w:rPr>
+              <w:t>Appendix A</w:t>
+            </w:r>
+            <w:r>
+              <w:rPr>
+                <w:noProof/>
+                <w:webHidden/>
+              </w:rPr>
+              <w:tab/>
+            </w:r>
+            <w:r>
+              <w:rPr>
+                <w:noProof/>
+                <w:webHidden/>
+              </w:rPr>
+              <w:fldChar w:fldCharType="begin"/>
+            </w:r>
+            <w:r>
+              <w:rPr>
+                <w:noProof/>
+                <w:webHidden/>
+              </w:rPr>
+              <w:instrText xml:space="preserve"> PAGEREF _Toc378001233 \h </w:instrText>
+            </w:r>
+            <w:r>
+              <w:rPr>
+                <w:noProof/>
+                <w:webHidden/>
+              </w:rPr>
+            </w:r>
+            <w:r>
+              <w:rPr>
+                <w:noProof/>
+                <w:webHidden/>
+              </w:rPr>
+              <w:fldChar w:fldCharType="separate"/>
+            </w:r>
+            <w:r>
+              <w:rPr>
+                <w:noProof/>
+                <w:webHidden/>
+              </w:rPr>
+              <w:t>7</w:t>
+            </w:r>
+            <w:r>
+              <w:rPr>
+                <w:noProof/>
+                <w:webHidden/>
+              </w:rPr>
+              <w:fldChar w:fldCharType="end"/>
+            </w:r>
+          </w:hyperlink>
+        </w:p>
+        <w:p>
+          <w:pPr>
+            <w:pStyle w:val="TOC2"/>
+            <w:tabs>
+              <w:tab w:val="right" w:leader="dot" w:pos="9350"/>
+            </w:tabs>
+            <w:rPr>
+              <w:noProof/>
+              <w:sz w:val="22"/>
+              <w:szCs w:val="22"/>
+            </w:rPr>
+          </w:pPr>
+          <w:hyperlink w:anchor="_Toc378001234" w:history="1">
+            <w:r>
+              <w:rPr>
+                <w:rStyle w:val="Hyperlink"/>
+                <w:noProof/>
+              </w:rPr>
+              <w:t>Appendix B</w:t>
+            </w:r>
+            <w:r>
+              <w:rPr>
+                <w:noProof/>
+                <w:webHidden/>
+              </w:rPr>
+              <w:tab/>
+            </w:r>
+            <w:r>
+              <w:rPr>
+                <w:noProof/>
+                <w:webHidden/>
+              </w:rPr>
+              <w:fldChar w:fldCharType="begin"/>
+            </w:r>
+            <w:r>
+              <w:rPr>
+                <w:noProof/>
+                <w:webHidden/>
+              </w:rPr>
+              <w:instrText xml:space="preserve"> PAGEREF _Toc378001234 \h </w:instrText>
+            </w:r>
+            <w:r>
+              <w:rPr>
+                <w:noProof/>
+                <w:webHidden/>
+              </w:rPr>
+            </w:r>
+            <w:r>
+              <w:rPr>
+                <w:noProof/>
+                <w:webHidden/>
+              </w:rPr>
+              <w:fldChar w:fldCharType="separate"/>
+            </w:r>
+            <w:r>
+              <w:rPr>
+                <w:noProof/>
+                <w:webHidden/>
+              </w:rPr>
+              <w:t>7</w:t>
+            </w:r>
+            <w:r>
+              <w:rPr>
+                <w:noProof/>
+                <w:webHidden/>
+              </w:rPr>
+              <w:fldChar w:fldCharType="end"/>
+            </w:r>
+          </w:hyperlink>
+        </w:p>
+        <w:p>
+          <w:pPr>
+            <w:pStyle w:val="TOC2"/>
+            <w:tabs>
+              <w:tab w:val="right" w:leader="dot" w:pos="9350"/>
+            </w:tabs>
+            <w:rPr>
+              <w:noProof/>
+              <w:sz w:val="22"/>
+              <w:szCs w:val="22"/>
+            </w:rPr>
+          </w:pPr>
+          <w:hyperlink w:anchor="_Toc378001235" w:history="1">
+            <w:r>
+              <w:rPr>
+                <w:rStyle w:val="Hyperlink"/>
+                <w:noProof/>
+              </w:rPr>
+              <w:t>Appendix C</w:t>
+            </w:r>
+            <w:r>
+              <w:rPr>
+                <w:noProof/>
+                <w:webHidden/>
+              </w:rPr>
+              <w:tab/>
+            </w:r>
+            <w:r>
+              <w:rPr>
+                <w:noProof/>
+                <w:webHidden/>
+              </w:rPr>
+              <w:fldChar w:fldCharType="begin"/>
+            </w:r>
+            <w:r>
+              <w:rPr>
+                <w:noProof/>
+                <w:webHidden/>
+              </w:rPr>
+              <w:instrText xml:space="preserve"> PAGEREF _Toc378001235 \h </w:instrText>
+            </w:r>
+            <w:r>
+              <w:rPr>
+                <w:noProof/>
+                <w:webHidden/>
+              </w:rPr>
+            </w:r>
+            <w:r>
+              <w:rPr>
+                <w:noProof/>
+                <w:webHidden/>
+              </w:rPr>
+              <w:fldChar w:fldCharType="separate"/>
+            </w:r>
+            <w:r>
+              <w:rPr>
+                <w:noProof/>
+                <w:webHidden/>
+              </w:rPr>
+              <w:t>8</w:t>
+            </w:r>
+            <w:r>
+              <w:rPr>
+                <w:noProof/>
+                <w:webHidden/>
+              </w:rPr>
+              <w:fldChar w:fldCharType="end"/>
+            </w:r>
+          </w:hyperlink>
+        </w:p>
+        <w:p>
+          <w:pPr>
+            <w:pStyle w:val="TOC2"/>
+            <w:tabs>
+              <w:tab w:val="right" w:leader="dot" w:pos="9350"/>
+            </w:tabs>
+            <w:rPr>
+              <w:noProof/>
+              <w:sz w:val="22"/>
+              <w:szCs w:val="22"/>
+            </w:rPr>
+          </w:pPr>
+          <w:hyperlink w:anchor="_Toc378001236" w:history="1">
+            <w:r>
+              <w:rPr>
+                <w:rStyle w:val="Hyperlink"/>
+                <w:noProof/>
+              </w:rPr>
+              <w:t>Appendix D</w:t>
+            </w:r>
+            <w:r>
+              <w:rPr>
+                <w:noProof/>
+                <w:webHidden/>
+              </w:rPr>
+              <w:tab/>
+            </w:r>
+            <w:r>
+              <w:rPr>
+                <w:noProof/>
+                <w:webHidden/>
+              </w:rPr>
+              <w:fldChar w:fldCharType="begin"/>
+            </w:r>
+            <w:r>
+              <w:rPr>
+                <w:noProof/>
+                <w:webHidden/>
+              </w:rPr>
+              <w:instrText xml:space="preserve"> PAGEREF _Toc378001236 \h </w:instrText>
+            </w:r>
+            <w:r>
+              <w:rPr>
+                <w:noProof/>
+                <w:webHidden/>
+              </w:rPr>
+            </w:r>
+            <w:r>
+              <w:rPr>
+                <w:noProof/>
+                <w:webHidden/>
+              </w:rPr>
+              <w:fldChar w:fldCharType="separate"/>
+            </w:r>
+            <w:r>
+              <w:rPr>
+                <w:noProof/>
+                <w:webHidden/>
+              </w:rPr>
+              <w:t>8</w:t>
+            </w:r>
+            <w:r>
+              <w:rPr>
+                <w:noProof/>
+                <w:webHidden/>
               </w:rPr>
               <w:fldChar w:fldCharType="end"/>
             </w:r>
@@ -1764,7 +1804,7 @@
       <w:pPr>
         <w:pStyle w:val="GDD"/>
       </w:pPr>
-      <w:bookmarkStart w:id="0" w:name="_Toc377218694"/>
+      <w:bookmarkStart w:id="0" w:name="_Toc378001208"/>
       <w:r>
         <w:lastRenderedPageBreak/>
         <w:t>High Concept:</w:t>
@@ -1811,7 +1851,7 @@
       <w:pPr>
         <w:pStyle w:val="GDD"/>
       </w:pPr>
-      <w:bookmarkStart w:id="1" w:name="_Toc377218695"/>
+      <w:bookmarkStart w:id="1" w:name="_Toc378001209"/>
       <w:r>
         <w:t>Summary:</w:t>
       </w:r>
@@ -2066,7 +2106,7 @@
       <w:pPr>
         <w:pStyle w:val="GDD"/>
       </w:pPr>
-      <w:bookmarkStart w:id="2" w:name="_Toc377218696"/>
+      <w:bookmarkStart w:id="2" w:name="_Toc378001210"/>
       <w:r>
         <w:t>Story:</w:t>
       </w:r>
@@ -2460,7 +2500,7 @@
       <w:pPr>
         <w:pStyle w:val="GDD"/>
       </w:pPr>
-      <w:bookmarkStart w:id="3" w:name="_Toc377218697"/>
+      <w:bookmarkStart w:id="3" w:name="_Toc378001211"/>
       <w:r>
         <w:t>Game Flow:</w:t>
       </w:r>
@@ -2791,7 +2831,7 @@
       <w:pPr>
         <w:pStyle w:val="GDD"/>
       </w:pPr>
-      <w:bookmarkStart w:id="4" w:name="_Toc377218698"/>
+      <w:bookmarkStart w:id="4" w:name="_Toc378001212"/>
       <w:r>
         <w:t>Game Mechanics</w:t>
       </w:r>
@@ -2824,6 +2864,8 @@
                 <w:szCs w:val="24"/>
               </w:rPr>
             </w:pPr>
+            <w:bookmarkStart w:id="5" w:name="_Toc378001114"/>
+            <w:bookmarkStart w:id="6" w:name="_Toc378001213"/>
             <w:r>
               <w:rPr>
                 <w:sz w:val="24"/>
@@ -2831,6 +2873,8 @@
               </w:rPr>
               <w:t>Movement</w:t>
             </w:r>
+            <w:bookmarkEnd w:id="5"/>
+            <w:bookmarkEnd w:id="6"/>
           </w:p>
         </w:tc>
         <w:tc>
@@ -2846,6 +2890,8 @@
                 <w:szCs w:val="24"/>
               </w:rPr>
             </w:pPr>
+            <w:bookmarkStart w:id="7" w:name="_Toc378001115"/>
+            <w:bookmarkStart w:id="8" w:name="_Toc378001214"/>
             <w:r>
               <w:rPr>
                 <w:b w:val="0"/>
@@ -2854,6 +2900,8 @@
               </w:rPr>
               <w:t>coordinate system, physics for slowing down/stopping</w:t>
             </w:r>
+            <w:bookmarkEnd w:id="7"/>
+            <w:bookmarkEnd w:id="8"/>
           </w:p>
         </w:tc>
       </w:tr>
@@ -2871,6 +2919,8 @@
                 <w:szCs w:val="24"/>
               </w:rPr>
             </w:pPr>
+            <w:bookmarkStart w:id="9" w:name="_Toc378001116"/>
+            <w:bookmarkStart w:id="10" w:name="_Toc378001215"/>
             <w:r>
               <w:rPr>
                 <w:sz w:val="24"/>
@@ -2878,6 +2928,8 @@
               </w:rPr>
               <w:t>Damage</w:t>
             </w:r>
+            <w:bookmarkEnd w:id="9"/>
+            <w:bookmarkEnd w:id="10"/>
           </w:p>
         </w:tc>
         <w:tc>
@@ -2893,6 +2945,8 @@
                 <w:szCs w:val="24"/>
               </w:rPr>
             </w:pPr>
+            <w:bookmarkStart w:id="11" w:name="_Toc378001117"/>
+            <w:bookmarkStart w:id="12" w:name="_Toc378001216"/>
             <w:r>
               <w:rPr>
                 <w:b w:val="0"/>
@@ -2941,6 +2995,8 @@
               </w:rPr>
               <w:t xml:space="preserve"> back</w:t>
             </w:r>
+            <w:bookmarkEnd w:id="11"/>
+            <w:bookmarkEnd w:id="12"/>
           </w:p>
         </w:tc>
       </w:tr>
@@ -2958,6 +3014,8 @@
                 <w:szCs w:val="24"/>
               </w:rPr>
             </w:pPr>
+            <w:bookmarkStart w:id="13" w:name="_Toc378001118"/>
+            <w:bookmarkStart w:id="14" w:name="_Toc378001217"/>
             <w:r>
               <w:rPr>
                 <w:sz w:val="24"/>
@@ -2972,6 +3030,8 @@
               </w:rPr>
               <w:t xml:space="preserve"> Enemies</w:t>
             </w:r>
+            <w:bookmarkEnd w:id="13"/>
+            <w:bookmarkEnd w:id="14"/>
           </w:p>
         </w:tc>
         <w:tc>
@@ -2987,6 +3047,8 @@
                 <w:szCs w:val="24"/>
               </w:rPr>
             </w:pPr>
+            <w:bookmarkStart w:id="15" w:name="_Toc378001119"/>
+            <w:bookmarkStart w:id="16" w:name="_Toc378001218"/>
             <w:r>
               <w:rPr>
                 <w:b w:val="0"/>
@@ -3027,6 +3089,8 @@
               </w:rPr>
               <w:t>or weapons</w:t>
             </w:r>
+            <w:bookmarkEnd w:id="15"/>
+            <w:bookmarkEnd w:id="16"/>
           </w:p>
         </w:tc>
       </w:tr>
@@ -3044,6 +3108,8 @@
                 <w:szCs w:val="24"/>
               </w:rPr>
             </w:pPr>
+            <w:bookmarkStart w:id="17" w:name="_Toc378001120"/>
+            <w:bookmarkStart w:id="18" w:name="_Toc378001219"/>
             <w:r>
               <w:rPr>
                 <w:sz w:val="24"/>
@@ -3051,6 +3117,8 @@
               </w:rPr>
               <w:t>Winning</w:t>
             </w:r>
+            <w:bookmarkEnd w:id="17"/>
+            <w:bookmarkEnd w:id="18"/>
           </w:p>
         </w:tc>
         <w:tc>
@@ -3066,6 +3134,8 @@
                 <w:szCs w:val="24"/>
               </w:rPr>
             </w:pPr>
+            <w:bookmarkStart w:id="19" w:name="_Toc378001121"/>
+            <w:bookmarkStart w:id="20" w:name="_Toc378001220"/>
             <w:r>
               <w:rPr>
                 <w:b w:val="0"/>
@@ -3074,6 +3144,8 @@
               </w:rPr>
               <w:t>Defeat bosses and destroy enemy mansion</w:t>
             </w:r>
+            <w:bookmarkEnd w:id="19"/>
+            <w:bookmarkEnd w:id="20"/>
           </w:p>
         </w:tc>
       </w:tr>
@@ -3091,6 +3163,8 @@
                 <w:szCs w:val="24"/>
               </w:rPr>
             </w:pPr>
+            <w:bookmarkStart w:id="21" w:name="_Toc378001122"/>
+            <w:bookmarkStart w:id="22" w:name="_Toc378001221"/>
             <w:r>
               <w:rPr>
                 <w:sz w:val="24"/>
@@ -3098,6 +3172,8 @@
               </w:rPr>
               <w:t>Lose</w:t>
             </w:r>
+            <w:bookmarkEnd w:id="21"/>
+            <w:bookmarkEnd w:id="22"/>
           </w:p>
         </w:tc>
         <w:tc>
@@ -3113,6 +3189,8 @@
                 <w:szCs w:val="24"/>
               </w:rPr>
             </w:pPr>
+            <w:bookmarkStart w:id="23" w:name="_Toc378001123"/>
+            <w:bookmarkStart w:id="24" w:name="_Toc378001222"/>
             <w:r>
               <w:rPr>
                 <w:b w:val="0"/>
@@ -3137,6 +3215,8 @@
               </w:rPr>
               <w:t>dodge stats effect hit points</w:t>
             </w:r>
+            <w:bookmarkEnd w:id="23"/>
+            <w:bookmarkEnd w:id="24"/>
           </w:p>
         </w:tc>
       </w:tr>
@@ -3155,11 +3235,11 @@
       <w:pPr>
         <w:pStyle w:val="GDD"/>
       </w:pPr>
-      <w:bookmarkStart w:id="5" w:name="_Toc377218699"/>
+      <w:bookmarkStart w:id="25" w:name="_Toc378001223"/>
       <w:r>
         <w:t>Game Characters:</w:t>
       </w:r>
-      <w:bookmarkEnd w:id="5"/>
+      <w:bookmarkEnd w:id="25"/>
     </w:p>
     <w:tbl>
       <w:tblPr>
@@ -3235,15 +3315,7 @@
                 <w:sz w:val="24"/>
                 <w:szCs w:val="24"/>
               </w:rPr>
-              <w:t>(main playable characters)</w:t>
-            </w:r>
-            <w:r>
-              <w:rPr>
-                <w:color w:val="000000" w:themeColor="text1"/>
-                <w:sz w:val="24"/>
-                <w:szCs w:val="24"/>
-              </w:rPr>
-              <w:t>:</w:t>
+              <w:t>(main playable characters):</w:t>
             </w:r>
           </w:p>
           <w:p>
@@ -3503,11 +3575,11 @@
       <w:pPr>
         <w:pStyle w:val="GDD"/>
       </w:pPr>
-      <w:bookmarkStart w:id="6" w:name="_Toc377218700"/>
+      <w:bookmarkStart w:id="26" w:name="_Toc378001224"/>
       <w:r>
         <w:t>Game Resources:</w:t>
       </w:r>
-      <w:bookmarkEnd w:id="6"/>
+      <w:bookmarkEnd w:id="26"/>
     </w:p>
     <w:tbl>
       <w:tblPr>
@@ -3733,8 +3805,8 @@
           <w:p>
             <w:pPr>
               <w:rPr>
-                <w:sz w:val="16"/>
-                <w:szCs w:val="16"/>
+                <w:sz w:val="20"/>
+                <w:szCs w:val="20"/>
               </w:rPr>
             </w:pPr>
           </w:p>
@@ -3997,8 +4069,8 @@
           <w:p>
             <w:pPr>
               <w:rPr>
-                <w:sz w:val="16"/>
-                <w:szCs w:val="16"/>
+                <w:sz w:val="20"/>
+                <w:szCs w:val="20"/>
               </w:rPr>
             </w:pPr>
           </w:p>
@@ -4042,6 +4114,7 @@
                 <w:sz w:val="24"/>
                 <w:szCs w:val="24"/>
               </w:rPr>
+              <w:lastRenderedPageBreak/>
               <w:t>*Stretch*</w:t>
             </w:r>
           </w:p>
@@ -4063,6 +4136,7 @@
                 <w:sz w:val="24"/>
                 <w:szCs w:val="24"/>
               </w:rPr>
+              <w:lastRenderedPageBreak/>
               <w:t>Bomb</w:t>
             </w:r>
           </w:p>
@@ -4155,8 +4229,8 @@
           <w:p>
             <w:pPr>
               <w:rPr>
-                <w:sz w:val="16"/>
-                <w:szCs w:val="16"/>
+                <w:sz w:val="20"/>
+                <w:szCs w:val="20"/>
               </w:rPr>
             </w:pPr>
           </w:p>
@@ -4745,8 +4819,8 @@
           <w:p>
             <w:pPr>
               <w:rPr>
-                <w:sz w:val="16"/>
-                <w:szCs w:val="16"/>
+                <w:sz w:val="20"/>
+                <w:szCs w:val="20"/>
               </w:rPr>
             </w:pPr>
             <w:r>
@@ -4932,8 +5006,8 @@
           <w:p>
             <w:pPr>
               <w:rPr>
-                <w:sz w:val="16"/>
-                <w:szCs w:val="16"/>
+                <w:sz w:val="20"/>
+                <w:szCs w:val="20"/>
               </w:rPr>
             </w:pPr>
           </w:p>
@@ -5519,8 +5593,8 @@
             <w:pPr>
               <w:jc w:val="center"/>
               <w:rPr>
-                <w:sz w:val="16"/>
-                <w:szCs w:val="16"/>
+                <w:sz w:val="20"/>
+                <w:szCs w:val="20"/>
               </w:rPr>
             </w:pPr>
           </w:p>
@@ -5602,8 +5676,8 @@
           <w:p>
             <w:pPr>
               <w:rPr>
-                <w:sz w:val="16"/>
-                <w:szCs w:val="16"/>
+                <w:sz w:val="20"/>
+                <w:szCs w:val="20"/>
               </w:rPr>
             </w:pPr>
           </w:p>
@@ -5798,11 +5872,11 @@
       <w:pPr>
         <w:pStyle w:val="GDD"/>
       </w:pPr>
-      <w:bookmarkStart w:id="7" w:name="_Toc377218701"/>
+      <w:bookmarkStart w:id="27" w:name="_Toc378001225"/>
       <w:r>
         <w:t>Game Environment:</w:t>
       </w:r>
-      <w:bookmarkEnd w:id="7"/>
+      <w:bookmarkEnd w:id="27"/>
     </w:p>
     <w:p>
       <w:pPr>
@@ -5898,7 +5972,16 @@
           <w:sz w:val="24"/>
           <w:szCs w:val="24"/>
         </w:rPr>
-        <w:t>See Appendix 1 for sample</w:t>
+        <w:t>See Appendix A</w:t>
+      </w:r>
+      <w:r>
+        <w:rPr>
+          <w:b/>
+          <w:color w:val="000000" w:themeColor="text1"/>
+          <w:sz w:val="24"/>
+          <w:szCs w:val="24"/>
+        </w:rPr>
+        <w:t xml:space="preserve"> for sample</w:t>
       </w:r>
       <w:r>
         <w:rPr>
@@ -5924,8 +6007,8 @@
         <w:spacing w:after="0"/>
         <w:rPr>
           <w:color w:val="000000" w:themeColor="text1"/>
-          <w:sz w:val="32"/>
-          <w:szCs w:val="32"/>
+          <w:sz w:val="28"/>
+          <w:szCs w:val="28"/>
         </w:rPr>
       </w:pPr>
     </w:p>
@@ -5933,12 +6016,11 @@
       <w:pPr>
         <w:pStyle w:val="GDD"/>
       </w:pPr>
-      <w:bookmarkStart w:id="8" w:name="_Toc377218702"/>
-      <w:r>
-        <w:lastRenderedPageBreak/>
+      <w:bookmarkStart w:id="28" w:name="_Toc378001226"/>
+      <w:r>
         <w:t>Game Controls:</w:t>
       </w:r>
-      <w:bookmarkEnd w:id="8"/>
+      <w:bookmarkEnd w:id="28"/>
     </w:p>
     <w:tbl>
       <w:tblPr>
@@ -6423,11 +6505,11 @@
       <w:pPr>
         <w:pStyle w:val="GDD"/>
       </w:pPr>
-      <w:bookmarkStart w:id="9" w:name="_Toc377218703"/>
+      <w:bookmarkStart w:id="29" w:name="_Toc378001227"/>
       <w:r>
         <w:t>Visual Design:</w:t>
       </w:r>
-      <w:bookmarkEnd w:id="9"/>
+      <w:bookmarkEnd w:id="29"/>
     </w:p>
     <w:p>
       <w:pPr>
@@ -6453,15 +6535,114 @@
           <w:sz w:val="24"/>
           <w:szCs w:val="24"/>
         </w:rPr>
-        <w:t xml:space="preserve"> The camera will follow player and is changed based on if the player is within or beyond a certain range. </w:t>
-      </w:r>
-      <w:bookmarkStart w:id="10" w:name="_GoBack"/>
-      <w:bookmarkEnd w:id="10"/>
+        <w:t xml:space="preserve"> The camera will follow </w:t>
+      </w:r>
+      <w:r>
+        <w:rPr>
+          <w:color w:val="000000" w:themeColor="text1"/>
+          <w:sz w:val="24"/>
+          <w:szCs w:val="24"/>
+        </w:rPr>
+        <w:t xml:space="preserve">the </w:t>
+      </w:r>
+      <w:r>
+        <w:rPr>
+          <w:color w:val="000000" w:themeColor="text1"/>
+          <w:sz w:val="24"/>
+          <w:szCs w:val="24"/>
+        </w:rPr>
+        <w:t xml:space="preserve">player and is changed based on if the player is within or beyond a certain range. </w:t>
+      </w:r>
     </w:p>
     <w:p>
       <w:pPr>
         <w:spacing w:after="0"/>
         <w:rPr>
+          <w:b/>
+          <w:color w:val="000000" w:themeColor="text1"/>
+          <w:sz w:val="24"/>
+          <w:szCs w:val="24"/>
+        </w:rPr>
+      </w:pPr>
+      <w:r>
+        <w:rPr>
+          <w:color w:val="000000" w:themeColor="text1"/>
+          <w:sz w:val="24"/>
+          <w:szCs w:val="24"/>
+        </w:rPr>
+        <w:tab/>
+        <w:t>*</w:t>
+      </w:r>
+      <w:r>
+        <w:rPr>
+          <w:b/>
+          <w:color w:val="000000" w:themeColor="text1"/>
+          <w:sz w:val="24"/>
+          <w:szCs w:val="24"/>
+        </w:rPr>
+        <w:t>See Appendix A</w:t>
+      </w:r>
+      <w:r>
+        <w:rPr>
+          <w:b/>
+          <w:color w:val="000000" w:themeColor="text1"/>
+          <w:sz w:val="24"/>
+          <w:szCs w:val="24"/>
+        </w:rPr>
+        <w:t xml:space="preserve"> for sample of background image.</w:t>
+      </w:r>
+    </w:p>
+    <w:p>
+      <w:pPr>
+        <w:spacing w:after="0"/>
+        <w:rPr>
+          <w:b/>
+          <w:color w:val="000000" w:themeColor="text1"/>
+          <w:sz w:val="24"/>
+          <w:szCs w:val="24"/>
+        </w:rPr>
+      </w:pPr>
+      <w:r>
+        <w:rPr>
+          <w:b/>
+          <w:color w:val="000000" w:themeColor="text1"/>
+          <w:sz w:val="24"/>
+          <w:szCs w:val="24"/>
+        </w:rPr>
+        <w:tab/>
+      </w:r>
+      <w:r>
+        <w:rPr>
+          <w:b/>
+          <w:color w:val="000000" w:themeColor="text1"/>
+          <w:sz w:val="24"/>
+          <w:szCs w:val="24"/>
+        </w:rPr>
+        <w:t>*</w:t>
+      </w:r>
+      <w:r>
+        <w:rPr>
+          <w:b/>
+          <w:color w:val="000000" w:themeColor="text1"/>
+          <w:sz w:val="24"/>
+          <w:szCs w:val="24"/>
+        </w:rPr>
+        <w:t xml:space="preserve">See Appendix B </w:t>
+      </w:r>
+      <w:r>
+        <w:rPr>
+          <w:b/>
+          <w:color w:val="000000" w:themeColor="text1"/>
+          <w:sz w:val="24"/>
+          <w:szCs w:val="24"/>
+        </w:rPr>
+        <w:t>for samples of characters concepts.</w:t>
+      </w:r>
+    </w:p>
+    <w:p>
+      <w:pPr>
+        <w:spacing w:after="0"/>
+        <w:rPr>
           <w:color w:val="000000" w:themeColor="text1"/>
           <w:sz w:val="28"/>
           <w:szCs w:val="28"/>
@@ -6472,11 +6653,11 @@
       <w:pPr>
         <w:pStyle w:val="GDD"/>
       </w:pPr>
-      <w:bookmarkStart w:id="11" w:name="_Toc377218704"/>
+      <w:bookmarkStart w:id="30" w:name="_Toc378001228"/>
       <w:r>
         <w:t>Audio Design:</w:t>
       </w:r>
-      <w:bookmarkEnd w:id="11"/>
+      <w:bookmarkEnd w:id="30"/>
     </w:p>
     <w:p>
       <w:pPr>
@@ -6487,6 +6668,15 @@
           <w:szCs w:val="24"/>
         </w:rPr>
       </w:pPr>
+      <w:r>
+        <w:rPr>
+          <w:color w:val="000000" w:themeColor="text1"/>
+          <w:sz w:val="24"/>
+          <w:szCs w:val="24"/>
+        </w:rPr>
+        <w:tab/>
+        <w:t>Mansion Mashers will feature and adventurous, upbeat background music. Sound effects will be implemented for various interactions and actions such as swinging weapons. Voice-overs will also be recorded and use to add humorous elements to the game.</w:t>
+      </w:r>
     </w:p>
     <w:p>
       <w:pPr>
@@ -6502,27 +6692,309 @@
       <w:pPr>
         <w:pStyle w:val="GDD"/>
       </w:pPr>
-      <w:bookmarkStart w:id="12" w:name="_Toc377218705"/>
+      <w:bookmarkStart w:id="31" w:name="_Toc378001229"/>
       <w:r>
         <w:t>Behavior Design:</w:t>
       </w:r>
-      <w:bookmarkEnd w:id="12"/>
+      <w:bookmarkEnd w:id="31"/>
+    </w:p>
+    <w:tbl>
+      <w:tblPr>
+        <w:tblStyle w:val="TableGrid"/>
+        <w:tblW w:w="0" w:type="auto"/>
+        <w:tblLook w:val="04A0" w:firstRow="1" w:lastRow="0" w:firstColumn="1" w:lastColumn="0" w:noHBand="0" w:noVBand="1"/>
+      </w:tblPr>
+      <w:tblGrid>
+        <w:gridCol w:w="1075"/>
+        <w:gridCol w:w="8275"/>
+      </w:tblGrid>
+      <w:tr>
+        <w:tc>
+          <w:tcPr>
+            <w:tcW w:w="1075" w:type="dxa"/>
+          </w:tcPr>
+          <w:p>
+            <w:pPr>
+              <w:jc w:val="center"/>
+              <w:rPr>
+                <w:b/>
+                <w:color w:val="000000" w:themeColor="text1"/>
+                <w:sz w:val="24"/>
+                <w:szCs w:val="24"/>
+              </w:rPr>
+            </w:pPr>
+            <w:r>
+              <w:rPr>
+                <w:b/>
+                <w:color w:val="000000" w:themeColor="text1"/>
+                <w:sz w:val="24"/>
+                <w:szCs w:val="24"/>
+              </w:rPr>
+              <w:t>Enemies</w:t>
+            </w:r>
+          </w:p>
+        </w:tc>
+        <w:tc>
+          <w:tcPr>
+            <w:tcW w:w="8275" w:type="dxa"/>
+          </w:tcPr>
+          <w:p>
+            <w:pPr>
+              <w:rPr>
+                <w:color w:val="000000" w:themeColor="text1"/>
+                <w:sz w:val="24"/>
+                <w:szCs w:val="24"/>
+              </w:rPr>
+            </w:pPr>
+            <w:r>
+              <w:rPr>
+                <w:color w:val="000000" w:themeColor="text1"/>
+                <w:sz w:val="24"/>
+                <w:szCs w:val="24"/>
+              </w:rPr>
+              <w:t>dumb/simple, rush player and attack or shoot from a distance</w:t>
+            </w:r>
+          </w:p>
+        </w:tc>
+      </w:tr>
+      <w:tr>
+        <w:tc>
+          <w:tcPr>
+            <w:tcW w:w="1075" w:type="dxa"/>
+          </w:tcPr>
+          <w:p>
+            <w:pPr>
+              <w:jc w:val="center"/>
+              <w:rPr>
+                <w:b/>
+                <w:color w:val="000000" w:themeColor="text1"/>
+                <w:sz w:val="24"/>
+                <w:szCs w:val="24"/>
+              </w:rPr>
+            </w:pPr>
+            <w:r>
+              <w:rPr>
+                <w:b/>
+                <w:color w:val="000000" w:themeColor="text1"/>
+                <w:sz w:val="24"/>
+                <w:szCs w:val="24"/>
+              </w:rPr>
+              <w:t>Bosses</w:t>
+            </w:r>
+          </w:p>
+        </w:tc>
+        <w:tc>
+          <w:tcPr>
+            <w:tcW w:w="8275" w:type="dxa"/>
+          </w:tcPr>
+          <w:p>
+            <w:pPr>
+              <w:rPr>
+                <w:color w:val="000000" w:themeColor="text1"/>
+                <w:sz w:val="24"/>
+                <w:szCs w:val="24"/>
+              </w:rPr>
+            </w:pPr>
+            <w:r>
+              <w:rPr>
+                <w:color w:val="000000" w:themeColor="text1"/>
+                <w:sz w:val="24"/>
+                <w:szCs w:val="24"/>
+              </w:rPr>
+              <w:t>unique ability to each boss, smarter than enemies</w:t>
+            </w:r>
+            <w:r>
+              <w:rPr>
+                <w:color w:val="000000" w:themeColor="text1"/>
+                <w:sz w:val="24"/>
+                <w:szCs w:val="24"/>
+              </w:rPr>
+              <w:t>, more tactical</w:t>
+            </w:r>
+          </w:p>
+        </w:tc>
+      </w:tr>
+      <w:tr>
+        <w:trPr>
+          <w:trHeight w:val="70"/>
+        </w:trPr>
+        <w:tc>
+          <w:tcPr>
+            <w:tcW w:w="1075" w:type="dxa"/>
+          </w:tcPr>
+          <w:p>
+            <w:pPr>
+              <w:jc w:val="center"/>
+              <w:rPr>
+                <w:b/>
+                <w:color w:val="000000" w:themeColor="text1"/>
+                <w:sz w:val="24"/>
+                <w:szCs w:val="24"/>
+              </w:rPr>
+            </w:pPr>
+            <w:r>
+              <w:rPr>
+                <w:b/>
+                <w:color w:val="000000" w:themeColor="text1"/>
+                <w:sz w:val="24"/>
+                <w:szCs w:val="24"/>
+              </w:rPr>
+              <w:t>Pets</w:t>
+            </w:r>
+          </w:p>
+        </w:tc>
+        <w:tc>
+          <w:tcPr>
+            <w:tcW w:w="8275" w:type="dxa"/>
+          </w:tcPr>
+          <w:p>
+            <w:pPr>
+              <w:rPr>
+                <w:color w:val="000000" w:themeColor="text1"/>
+                <w:sz w:val="24"/>
+                <w:szCs w:val="24"/>
+              </w:rPr>
+            </w:pPr>
+            <w:r>
+              <w:rPr>
+                <w:color w:val="000000" w:themeColor="text1"/>
+                <w:sz w:val="24"/>
+                <w:szCs w:val="24"/>
+              </w:rPr>
+              <w:t>c</w:t>
+            </w:r>
+            <w:r>
+              <w:rPr>
+                <w:color w:val="000000" w:themeColor="text1"/>
+                <w:sz w:val="24"/>
+                <w:szCs w:val="24"/>
+              </w:rPr>
+              <w:t>ooperative</w:t>
+            </w:r>
+            <w:r>
+              <w:rPr>
+                <w:color w:val="000000" w:themeColor="text1"/>
+                <w:sz w:val="24"/>
+                <w:szCs w:val="24"/>
+              </w:rPr>
+              <w:t xml:space="preserve">, </w:t>
+            </w:r>
+            <w:r>
+              <w:rPr>
+                <w:color w:val="000000" w:themeColor="text1"/>
+                <w:sz w:val="24"/>
+                <w:szCs w:val="24"/>
+              </w:rPr>
+              <w:t>follow/hover behind player, *stretch: able to attack enemy*</w:t>
+            </w:r>
+          </w:p>
+        </w:tc>
+      </w:tr>
+    </w:tbl>
+    <w:p>
+      <w:pPr>
+        <w:spacing w:after="0"/>
+        <w:rPr>
+          <w:color w:val="000000" w:themeColor="text1"/>
+          <w:sz w:val="28"/>
+          <w:szCs w:val="28"/>
+        </w:rPr>
+      </w:pPr>
     </w:p>
     <w:p>
       <w:pPr>
-        <w:spacing w:after="0"/>
-        <w:rPr>
-          <w:color w:val="000000" w:themeColor="text1"/>
-          <w:sz w:val="24"/>
-          <w:szCs w:val="24"/>
-        </w:rPr>
-      </w:pPr>
+        <w:pStyle w:val="GDD"/>
+      </w:pPr>
+      <w:bookmarkStart w:id="32" w:name="_Toc378001230"/>
+      <w:r>
+        <w:t>Physics Design:</w:t>
+      </w:r>
+      <w:bookmarkEnd w:id="32"/>
     </w:p>
     <w:p>
       <w:pPr>
         <w:spacing w:after="0"/>
         <w:rPr>
           <w:color w:val="000000" w:themeColor="text1"/>
+          <w:sz w:val="24"/>
+          <w:szCs w:val="24"/>
+        </w:rPr>
+      </w:pPr>
+      <w:r>
+        <w:rPr>
+          <w:color w:val="000000" w:themeColor="text1"/>
+          <w:sz w:val="24"/>
+          <w:szCs w:val="24"/>
+        </w:rPr>
+        <w:tab/>
+        <w:t>Mansion Mashers will utilize simple physics for gravity (jumping), collision, and</w:t>
+      </w:r>
+      <w:r>
+        <w:rPr>
+          <w:color w:val="000000" w:themeColor="text1"/>
+          <w:sz w:val="24"/>
+          <w:szCs w:val="24"/>
+        </w:rPr>
+        <w:t xml:space="preserve"> forces (bounce back when hit</w:t>
+      </w:r>
+      <w:r>
+        <w:rPr>
+          <w:color w:val="000000" w:themeColor="text1"/>
+          <w:sz w:val="24"/>
+          <w:szCs w:val="24"/>
+        </w:rPr>
+        <w:t>, drag/friction when stopping/slowing down characters</w:t>
+      </w:r>
+      <w:r>
+        <w:rPr>
+          <w:color w:val="000000" w:themeColor="text1"/>
+          <w:sz w:val="24"/>
+          <w:szCs w:val="24"/>
+        </w:rPr>
+        <w:t>).</w:t>
+      </w:r>
+      <w:r>
+        <w:rPr>
+          <w:color w:val="000000" w:themeColor="text1"/>
+          <w:sz w:val="24"/>
+          <w:szCs w:val="24"/>
+        </w:rPr>
+        <w:t xml:space="preserve"> </w:t>
+      </w:r>
+    </w:p>
+    <w:p>
+      <w:pPr>
+        <w:spacing w:after="0"/>
+        <w:rPr>
+          <w:b/>
+          <w:color w:val="000000" w:themeColor="text1"/>
+          <w:sz w:val="24"/>
+          <w:szCs w:val="24"/>
+        </w:rPr>
+      </w:pPr>
+      <w:r>
+        <w:rPr>
+          <w:color w:val="000000" w:themeColor="text1"/>
+          <w:sz w:val="24"/>
+          <w:szCs w:val="24"/>
+        </w:rPr>
+        <w:tab/>
+      </w:r>
+      <w:r>
+        <w:rPr>
+          <w:b/>
+          <w:color w:val="000000" w:themeColor="text1"/>
+          <w:sz w:val="24"/>
+          <w:szCs w:val="24"/>
+        </w:rPr>
+        <w:t>See Appendix C for examples of planned physics implementations.</w:t>
+      </w:r>
+    </w:p>
+    <w:p>
+      <w:pPr>
+        <w:spacing w:after="0"/>
+        <w:rPr>
+          <w:color w:val="000000" w:themeColor="text1"/>
           <w:sz w:val="28"/>
           <w:szCs w:val="28"/>
         </w:rPr>
@@ -6532,11 +7004,12 @@
       <w:pPr>
         <w:pStyle w:val="GDD"/>
       </w:pPr>
-      <w:bookmarkStart w:id="13" w:name="_Toc377218706"/>
-      <w:r>
-        <w:t>Physics Design:</w:t>
-      </w:r>
-      <w:bookmarkEnd w:id="13"/>
+      <w:bookmarkStart w:id="33" w:name="_Toc378001231"/>
+      <w:r>
+        <w:lastRenderedPageBreak/>
+        <w:t>Multiplayer Design:</w:t>
+      </w:r>
+      <w:bookmarkEnd w:id="33"/>
     </w:p>
     <w:p>
       <w:pPr>
@@ -6547,67 +7020,591 @@
           <w:szCs w:val="24"/>
         </w:rPr>
       </w:pPr>
+      <w:r>
+        <w:rPr>
+          <w:color w:val="000000" w:themeColor="text1"/>
+          <w:sz w:val="24"/>
+          <w:szCs w:val="24"/>
+        </w:rPr>
+        <w:tab/>
+        <w:t xml:space="preserve">Multiplayer will consist of 2-4 players. Number of enemies and health of bosses will be increase by a multiplier based on how many players are playing. For controls one player, player 1, will play on the keyboard while players 2-4 will use controllers. </w:t>
+      </w:r>
+      <w:r>
+        <w:rPr>
+          <w:color w:val="000000" w:themeColor="text1"/>
+          <w:sz w:val="24"/>
+          <w:szCs w:val="24"/>
+        </w:rPr>
+        <w:t xml:space="preserve">There will be one HUD per player that will display each individual player’s level, health, items, experience, and avatar to differentiate between HUDs. </w:t>
+      </w:r>
     </w:p>
     <w:p>
       <w:pPr>
         <w:spacing w:after="0"/>
+        <w:ind w:firstLine="720"/>
+        <w:rPr>
+          <w:b/>
+          <w:color w:val="000000" w:themeColor="text1"/>
+          <w:sz w:val="24"/>
+          <w:szCs w:val="24"/>
+        </w:rPr>
+      </w:pPr>
+      <w:r>
+        <w:rPr>
+          <w:b/>
+          <w:color w:val="000000" w:themeColor="text1"/>
+          <w:sz w:val="24"/>
+          <w:szCs w:val="24"/>
+        </w:rPr>
+        <w:t>*See Appendix D for sample of HUD setup.</w:t>
+      </w:r>
+    </w:p>
+    <w:p>
+      <w:pPr>
         <w:rPr>
           <w:color w:val="000000" w:themeColor="text1"/>
           <w:sz w:val="28"/>
           <w:szCs w:val="28"/>
         </w:rPr>
       </w:pPr>
+      <w:r>
+        <w:rPr>
+          <w:color w:val="000000" w:themeColor="text1"/>
+          <w:sz w:val="28"/>
+          <w:szCs w:val="28"/>
+        </w:rPr>
+        <w:br w:type="page"/>
+      </w:r>
     </w:p>
     <w:p>
       <w:pPr>
         <w:pStyle w:val="GDD"/>
       </w:pPr>
-      <w:bookmarkStart w:id="14" w:name="_Toc377218707"/>
-      <w:r>
-        <w:t>Multiplayer Design:</w:t>
-      </w:r>
-      <w:bookmarkEnd w:id="14"/>
+      <w:bookmarkStart w:id="34" w:name="_Toc378001232"/>
+      <w:r>
+        <w:lastRenderedPageBreak/>
+        <w:t>Appendices</w:t>
+      </w:r>
+      <w:bookmarkEnd w:id="34"/>
     </w:p>
     <w:p>
       <w:pPr>
-        <w:rPr>
-          <w:color w:val="000000" w:themeColor="text1"/>
-          <w:sz w:val="24"/>
-          <w:szCs w:val="24"/>
-        </w:rPr>
+        <w:pStyle w:val="GDD"/>
       </w:pPr>
     </w:p>
     <w:p>
       <w:pPr>
-        <w:rPr>
-          <w:color w:val="000000" w:themeColor="text1"/>
+        <w:pStyle w:val="Appendixs"/>
+      </w:pPr>
+      <w:bookmarkStart w:id="35" w:name="_Toc378001233"/>
+      <w:r>
+        <w:t>Appendix A</w:t>
+      </w:r>
+      <w:bookmarkEnd w:id="35"/>
+      <w:r>
+        <w:t>:</w:t>
+      </w:r>
+    </w:p>
+    <w:p>
+      <w:pPr>
+        <w:jc w:val="center"/>
+        <w:rPr>
+          <w:noProof/>
+          <w:sz w:val="24"/>
+          <w:szCs w:val="24"/>
+        </w:rPr>
+      </w:pPr>
+      <w:r>
+        <w:rPr>
+          <w:noProof/>
+          <w:sz w:val="24"/>
+          <w:szCs w:val="24"/>
+        </w:rPr>
+        <w:t>Backgroun</w:t>
+      </w:r>
+      <w:r>
+        <w:rPr>
+          <w:noProof/>
+          <w:sz w:val="24"/>
+          <w:szCs w:val="24"/>
+        </w:rPr>
+        <w:t>d</w:t>
+      </w:r>
+      <w:r>
+        <w:rPr>
+          <w:noProof/>
+          <w:sz w:val="24"/>
+          <w:szCs w:val="24"/>
+        </w:rPr>
+        <w:t xml:space="preserve"> Image</w:t>
+      </w:r>
+    </w:p>
+    <w:p>
+      <w:pPr>
+        <w:jc w:val="center"/>
+        <w:rPr>
+          <w:noProof/>
+          <w:sz w:val="24"/>
+          <w:szCs w:val="24"/>
+        </w:rPr>
+      </w:pPr>
+      <w:r>
+        <w:rPr>
+          <w:noProof/>
+          <w:sz w:val="24"/>
+          <w:szCs w:val="24"/>
+        </w:rPr>
+        <w:drawing>
+          <wp:inline distT="0" distB="0" distL="0" distR="0">
+            <wp:extent cx="5943600" cy="1114425"/>
+            <wp:effectExtent l="0" t="0" r="0" b="9525"/>
+            <wp:docPr id="6" name="Picture 6"/>
+            <wp:cNvGraphicFramePr>
+              <a:graphicFrameLocks xmlns:a="http://schemas.openxmlformats.org/drawingml/2006/main" noChangeAspect="1"/>
+            </wp:cNvGraphicFramePr>
+            <a:graphic xmlns:a="http://schemas.openxmlformats.org/drawingml/2006/main">
+              <a:graphicData uri="http://schemas.openxmlformats.org/drawingml/2006/picture">
+                <pic:pic xmlns:pic="http://schemas.openxmlformats.org/drawingml/2006/picture">
+                  <pic:nvPicPr>
+                    <pic:cNvPr id="6" name="LevelBackground.png"/>
+                    <pic:cNvPicPr/>
+                  </pic:nvPicPr>
+                  <pic:blipFill>
+                    <a:blip r:embed="rId10" cstate="print">
+                      <a:extLst>
+                        <a:ext uri="{28A0092B-C50C-407E-A947-70E740481C1C}">
+                          <a14:useLocalDpi xmlns:a14="http://schemas.microsoft.com/office/drawing/2010/main" val="0"/>
+                        </a:ext>
+                      </a:extLst>
+                    </a:blip>
+                    <a:stretch>
+                      <a:fillRect/>
+                    </a:stretch>
+                  </pic:blipFill>
+                  <pic:spPr>
+                    <a:xfrm>
+                      <a:off x="0" y="0"/>
+                      <a:ext cx="5943600" cy="1114425"/>
+                    </a:xfrm>
+                    <a:prstGeom prst="rect">
+                      <a:avLst/>
+                    </a:prstGeom>
+                  </pic:spPr>
+                </pic:pic>
+              </a:graphicData>
+            </a:graphic>
+          </wp:inline>
+        </w:drawing>
+      </w:r>
+    </w:p>
+    <w:p>
+      <w:pPr>
+        <w:jc w:val="center"/>
+        <w:rPr>
+          <w:noProof/>
+          <w:sz w:val="24"/>
+          <w:szCs w:val="24"/>
+        </w:rPr>
+      </w:pPr>
+    </w:p>
+    <w:p>
+      <w:pPr>
+        <w:jc w:val="center"/>
+        <w:rPr>
+          <w:noProof/>
+          <w:sz w:val="24"/>
+          <w:szCs w:val="24"/>
+        </w:rPr>
+      </w:pPr>
+      <w:r>
+        <w:rPr>
+          <w:noProof/>
+          <w:sz w:val="24"/>
+          <w:szCs w:val="24"/>
+        </w:rPr>
+        <w:t>(Larger version of one section of background image)</w:t>
+      </w:r>
+    </w:p>
+    <w:p>
+      <w:pPr>
+        <w:pStyle w:val="GDD"/>
+        <w:jc w:val="center"/>
+        <w:rPr>
+          <w:sz w:val="24"/>
+          <w:szCs w:val="24"/>
+        </w:rPr>
+      </w:pPr>
+      <w:r>
+        <w:rPr>
+          <w:noProof/>
+          <w:sz w:val="24"/>
+          <w:szCs w:val="24"/>
+        </w:rPr>
+        <w:drawing>
+          <wp:inline distT="0" distB="0" distL="0" distR="0">
+            <wp:extent cx="5915025" cy="3333921"/>
+            <wp:effectExtent l="0" t="0" r="0" b="0"/>
+            <wp:docPr id="3" name="Picture 3"/>
+            <wp:cNvGraphicFramePr>
+              <a:graphicFrameLocks xmlns:a="http://schemas.openxmlformats.org/drawingml/2006/main" noChangeAspect="1"/>
+            </wp:cNvGraphicFramePr>
+            <a:graphic xmlns:a="http://schemas.openxmlformats.org/drawingml/2006/main">
+              <a:graphicData uri="http://schemas.openxmlformats.org/drawingml/2006/picture">
+                <pic:pic xmlns:pic="http://schemas.openxmlformats.org/drawingml/2006/picture">
+                  <pic:nvPicPr>
+                    <pic:cNvPr id="3" name="LevelBackground.png"/>
+                    <pic:cNvPicPr/>
+                  </pic:nvPicPr>
+                  <pic:blipFill rotWithShape="1">
+                    <a:blip r:embed="rId11" cstate="print">
+                      <a:extLst>
+                        <a:ext uri="{28A0092B-C50C-407E-A947-70E740481C1C}">
+                          <a14:useLocalDpi xmlns:a14="http://schemas.microsoft.com/office/drawing/2010/main" val="0"/>
+                        </a:ext>
+                      </a:extLst>
+                    </a:blip>
+                    <a:srcRect r="66734"/>
+                    <a:stretch/>
+                  </pic:blipFill>
+                  <pic:spPr bwMode="auto">
+                    <a:xfrm>
+                      <a:off x="0" y="0"/>
+                      <a:ext cx="5957631" cy="3357935"/>
+                    </a:xfrm>
+                    <a:prstGeom prst="rect">
+                      <a:avLst/>
+                    </a:prstGeom>
+                    <a:ln>
+                      <a:noFill/>
+                    </a:ln>
+                    <a:extLst>
+                      <a:ext uri="{53640926-AAD7-44D8-BBD7-CCE9431645EC}">
+                        <a14:shadowObscured xmlns:a14="http://schemas.microsoft.com/office/drawing/2010/main"/>
+                      </a:ext>
+                    </a:extLst>
+                  </pic:spPr>
+                </pic:pic>
+              </a:graphicData>
+            </a:graphic>
+          </wp:inline>
+        </w:drawing>
+      </w:r>
+    </w:p>
+    <w:p>
+      <w:pPr>
+        <w:jc w:val="center"/>
+        <w:rPr>
+          <w:sz w:val="24"/>
+          <w:szCs w:val="24"/>
+        </w:rPr>
+      </w:pPr>
+      <w:r>
+        <w:rPr>
+          <w:sz w:val="24"/>
+          <w:szCs w:val="24"/>
+        </w:rPr>
+        <w:br/>
+      </w:r>
+    </w:p>
+    <w:p>
+      <w:pPr>
+        <w:rPr>
+          <w:sz w:val="24"/>
+          <w:szCs w:val="24"/>
+        </w:rPr>
+      </w:pPr>
+    </w:p>
+    <w:p>
+      <w:pPr>
+        <w:pStyle w:val="Appendixs"/>
+      </w:pPr>
+      <w:bookmarkStart w:id="36" w:name="_Toc378001234"/>
+      <w:r>
+        <w:br w:type="column"/>
+      </w:r>
+      <w:r>
+        <w:lastRenderedPageBreak/>
+        <w:t>Appendix B</w:t>
+      </w:r>
+      <w:bookmarkEnd w:id="36"/>
+      <w:r>
+        <w:t>:</w:t>
+      </w:r>
+    </w:p>
+    <w:p>
+      <w:pPr>
+        <w:jc w:val="center"/>
+        <w:rPr>
+          <w:noProof/>
+          <w:sz w:val="24"/>
+          <w:szCs w:val="24"/>
+        </w:rPr>
+      </w:pPr>
+      <w:r>
+        <w:rPr>
+          <w:noProof/>
+          <w:sz w:val="24"/>
+          <w:szCs w:val="24"/>
+        </w:rPr>
+        <w:t>Main Character Concepts (Image 1: as an animal, Image 2: as a human)</w:t>
+      </w:r>
+    </w:p>
+    <w:p>
+      <w:pPr>
+        <w:pStyle w:val="GDD"/>
+        <w:jc w:val="center"/>
+        <w:rPr>
+          <w:sz w:val="24"/>
+          <w:szCs w:val="24"/>
+        </w:rPr>
+      </w:pPr>
+      <w:r>
+        <w:rPr>
+          <w:noProof/>
+          <w:sz w:val="24"/>
+          <w:szCs w:val="24"/>
+        </w:rPr>
+        <w:drawing>
+          <wp:inline distT="0" distB="0" distL="0" distR="0">
+            <wp:extent cx="3235919" cy="2842009"/>
+            <wp:effectExtent l="6350" t="0" r="0" b="0"/>
+            <wp:docPr id="7" name="Picture 7"/>
+            <wp:cNvGraphicFramePr>
+              <a:graphicFrameLocks xmlns:a="http://schemas.openxmlformats.org/drawingml/2006/main" noChangeAspect="1"/>
+            </wp:cNvGraphicFramePr>
+            <a:graphic xmlns:a="http://schemas.openxmlformats.org/drawingml/2006/main">
+              <a:graphicData uri="http://schemas.openxmlformats.org/drawingml/2006/picture">
+                <pic:pic xmlns:pic="http://schemas.openxmlformats.org/drawingml/2006/picture">
+                  <pic:nvPicPr>
+                    <pic:cNvPr id="7" name="photo (2).JPG"/>
+                    <pic:cNvPicPr/>
+                  </pic:nvPicPr>
+                  <pic:blipFill rotWithShape="1">
+                    <a:blip r:embed="rId12" cstate="print">
+                      <a:extLst>
+                        <a:ext uri="{28A0092B-C50C-407E-A947-70E740481C1C}">
+                          <a14:useLocalDpi xmlns:a14="http://schemas.microsoft.com/office/drawing/2010/main" val="0"/>
+                        </a:ext>
+                      </a:extLst>
+                    </a:blip>
+                    <a:srcRect l="12235" r="2723"/>
+                    <a:stretch/>
+                  </pic:blipFill>
+                  <pic:spPr bwMode="auto">
+                    <a:xfrm rot="5400000">
+                      <a:off x="0" y="0"/>
+                      <a:ext cx="3240267" cy="2845828"/>
+                    </a:xfrm>
+                    <a:prstGeom prst="rect">
+                      <a:avLst/>
+                    </a:prstGeom>
+                    <a:ln>
+                      <a:noFill/>
+                    </a:ln>
+                    <a:extLst>
+                      <a:ext uri="{53640926-AAD7-44D8-BBD7-CCE9431645EC}">
+                        <a14:shadowObscured xmlns:a14="http://schemas.microsoft.com/office/drawing/2010/main"/>
+                      </a:ext>
+                    </a:extLst>
+                  </pic:spPr>
+                </pic:pic>
+              </a:graphicData>
+            </a:graphic>
+          </wp:inline>
+        </w:drawing>
+      </w:r>
+      <w:r>
+        <w:rPr>
+          <w:sz w:val="24"/>
+          <w:szCs w:val="24"/>
+        </w:rPr>
+        <w:t xml:space="preserve"> </w:t>
+      </w:r>
+      <w:r>
+        <w:rPr>
+          <w:noProof/>
+          <w:sz w:val="24"/>
+          <w:szCs w:val="24"/>
+        </w:rPr>
+        <w:drawing>
+          <wp:inline distT="0" distB="0" distL="0" distR="0">
+            <wp:extent cx="2337798" cy="3241040"/>
+            <wp:effectExtent l="0" t="0" r="5715" b="0"/>
+            <wp:docPr id="8" name="Picture 8"/>
+            <wp:cNvGraphicFramePr>
+              <a:graphicFrameLocks xmlns:a="http://schemas.openxmlformats.org/drawingml/2006/main" noChangeAspect="1"/>
+            </wp:cNvGraphicFramePr>
+            <a:graphic xmlns:a="http://schemas.openxmlformats.org/drawingml/2006/main">
+              <a:graphicData uri="http://schemas.openxmlformats.org/drawingml/2006/picture">
+                <pic:pic xmlns:pic="http://schemas.openxmlformats.org/drawingml/2006/picture">
+                  <pic:nvPicPr>
+                    <pic:cNvPr id="8" name="chartest1.png"/>
+                    <pic:cNvPicPr/>
+                  </pic:nvPicPr>
+                  <pic:blipFill rotWithShape="1">
+                    <a:blip r:embed="rId13" cstate="print">
+                      <a:extLst>
+                        <a:ext uri="{28A0092B-C50C-407E-A947-70E740481C1C}">
+                          <a14:useLocalDpi xmlns:a14="http://schemas.microsoft.com/office/drawing/2010/main" val="0"/>
+                        </a:ext>
+                      </a:extLst>
+                    </a:blip>
+                    <a:srcRect t="6846" r="57692" b="12323"/>
+                    <a:stretch/>
+                  </pic:blipFill>
+                  <pic:spPr bwMode="auto">
+                    <a:xfrm>
+                      <a:off x="0" y="0"/>
+                      <a:ext cx="2341446" cy="3246097"/>
+                    </a:xfrm>
+                    <a:prstGeom prst="rect">
+                      <a:avLst/>
+                    </a:prstGeom>
+                    <a:ln>
+                      <a:noFill/>
+                    </a:ln>
+                    <a:extLst>
+                      <a:ext uri="{53640926-AAD7-44D8-BBD7-CCE9431645EC}">
+                        <a14:shadowObscured xmlns:a14="http://schemas.microsoft.com/office/drawing/2010/main"/>
+                      </a:ext>
+                    </a:extLst>
+                  </pic:spPr>
+                </pic:pic>
+              </a:graphicData>
+            </a:graphic>
+          </wp:inline>
+        </w:drawing>
+      </w:r>
+      <w:bookmarkStart w:id="37" w:name="_GoBack"/>
+      <w:bookmarkEnd w:id="37"/>
+    </w:p>
+    <w:p>
+      <w:pPr>
+        <w:pStyle w:val="Appendixs"/>
+        <w:rPr>
           <w:sz w:val="28"/>
           <w:szCs w:val="28"/>
         </w:rPr>
       </w:pPr>
-      <w:r>
-        <w:rPr>
-          <w:color w:val="000000" w:themeColor="text1"/>
-          <w:sz w:val="28"/>
-          <w:szCs w:val="28"/>
-        </w:rPr>
-        <w:br w:type="page"/>
-      </w:r>
+      <w:bookmarkStart w:id="38" w:name="_Toc378001235"/>
     </w:p>
     <w:p>
       <w:pPr>
+        <w:pStyle w:val="Appendixs"/>
+      </w:pPr>
+      <w:r>
+        <w:t>Appendix C</w:t>
+      </w:r>
+      <w:bookmarkEnd w:id="38"/>
+      <w:r>
+        <w:t>:</w:t>
+      </w:r>
+    </w:p>
+    <w:p>
+      <w:pPr>
+        <w:jc w:val="center"/>
+        <w:rPr>
+          <w:noProof/>
+          <w:sz w:val="24"/>
+          <w:szCs w:val="24"/>
+        </w:rPr>
+      </w:pPr>
+      <w:r>
+        <w:rPr>
+          <w:noProof/>
+          <w:sz w:val="24"/>
+          <w:szCs w:val="24"/>
+        </w:rPr>
+        <w:t>Basic Physics Implementation Model/Diagram</w:t>
+      </w:r>
+    </w:p>
+    <w:p>
+      <w:pPr>
         <w:pStyle w:val="GDD"/>
-      </w:pPr>
-      <w:bookmarkStart w:id="15" w:name="_Toc377218708"/>
+        <w:jc w:val="center"/>
+        <w:rPr>
+          <w:sz w:val="24"/>
+          <w:szCs w:val="24"/>
+        </w:rPr>
+      </w:pPr>
+      <w:r>
+        <w:rPr>
+          <w:noProof/>
+          <w:sz w:val="24"/>
+          <w:szCs w:val="24"/>
+        </w:rPr>
+        <w:drawing>
+          <wp:inline distT="0" distB="0" distL="0" distR="0">
+            <wp:extent cx="5505450" cy="3124200"/>
+            <wp:effectExtent l="0" t="0" r="0" b="0"/>
+            <wp:docPr id="9" name="Picture 9"/>
+            <wp:cNvGraphicFramePr>
+              <a:graphicFrameLocks xmlns:a="http://schemas.openxmlformats.org/drawingml/2006/main" noChangeAspect="1"/>
+            </wp:cNvGraphicFramePr>
+            <a:graphic xmlns:a="http://schemas.openxmlformats.org/drawingml/2006/main">
+              <a:graphicData uri="http://schemas.openxmlformats.org/drawingml/2006/picture">
+                <pic:pic xmlns:pic="http://schemas.openxmlformats.org/drawingml/2006/picture">
+                  <pic:nvPicPr>
+                    <pic:cNvPr id="9" name="photo (3).JPG"/>
+                    <pic:cNvPicPr/>
+                  </pic:nvPicPr>
+                  <pic:blipFill rotWithShape="1">
+                    <a:blip r:embed="rId14" cstate="print">
+                      <a:extLst>
+                        <a:ext uri="{28A0092B-C50C-407E-A947-70E740481C1C}">
+                          <a14:useLocalDpi xmlns:a14="http://schemas.microsoft.com/office/drawing/2010/main" val="0"/>
+                        </a:ext>
+                      </a:extLst>
+                    </a:blip>
+                    <a:srcRect l="4647" t="7939" r="2724" b="21685"/>
+                    <a:stretch/>
+                  </pic:blipFill>
+                  <pic:spPr bwMode="auto">
+                    <a:xfrm>
+                      <a:off x="0" y="0"/>
+                      <a:ext cx="5505450" cy="3124200"/>
+                    </a:xfrm>
+                    <a:prstGeom prst="rect">
+                      <a:avLst/>
+                    </a:prstGeom>
+                    <a:ln>
+                      <a:noFill/>
+                    </a:ln>
+                    <a:extLst>
+                      <a:ext uri="{53640926-AAD7-44D8-BBD7-CCE9431645EC}">
+                        <a14:shadowObscured xmlns:a14="http://schemas.microsoft.com/office/drawing/2010/main"/>
+                      </a:ext>
+                    </a:extLst>
+                  </pic:spPr>
+                </pic:pic>
+              </a:graphicData>
+            </a:graphic>
+          </wp:inline>
+        </w:drawing>
+      </w:r>
+    </w:p>
+    <w:p>
+      <w:pPr>
+        <w:pStyle w:val="Appendixs"/>
+      </w:pPr>
+      <w:bookmarkStart w:id="39" w:name="_Toc378001236"/>
+    </w:p>
+    <w:p>
+      <w:pPr>
+        <w:pStyle w:val="Appendixs"/>
+      </w:pPr>
       <w:r>
         <w:lastRenderedPageBreak/>
-        <w:t>Appendices</w:t>
-      </w:r>
-      <w:bookmarkEnd w:id="15"/>
+        <w:t>Appendix D</w:t>
+      </w:r>
+      <w:bookmarkEnd w:id="39"/>
+      <w:r>
+        <w:t>:</w:t>
+      </w:r>
     </w:p>
     <w:sectPr>
-      <w:headerReference w:type="default" r:id="rId10"/>
-      <w:footerReference w:type="default" r:id="rId11"/>
+      <w:headerReference w:type="default" r:id="rId15"/>
+      <w:footerReference w:type="default" r:id="rId16"/>
       <w:pgSz w:w="12240" w:h="15840"/>
       <w:pgMar w:top="1440" w:right="1440" w:bottom="1440" w:left="1440" w:header="720" w:footer="720" w:gutter="0"/>
       <w:pgNumType w:start="0"/>
@@ -6733,7 +7730,7 @@
       <w:rPr>
         <w:noProof/>
       </w:rPr>
-      <w:t>6</w:t>
+      <w:t>9</w:t>
     </w:r>
     <w:r>
       <w:rPr>
@@ -8143,6 +9140,42 @@
       <w:contextualSpacing/>
     </w:pPr>
   </w:style>
+  <w:style w:type="paragraph" w:customStyle="1" w:styleId="Appendixs">
+    <w:name w:val="Appendixs"/>
+    <w:basedOn w:val="GDD"/>
+    <w:link w:val="AppendixsChar"/>
+    <w:qFormat/>
+    <w:rsid w:val="00D1386E"/>
+    <w:rPr>
+      <w:sz w:val="24"/>
+      <w:szCs w:val="24"/>
+    </w:rPr>
+  </w:style>
+  <w:style w:type="paragraph" w:styleId="TOC2">
+    <w:name w:val="toc 2"/>
+    <w:basedOn w:val="Normal"/>
+    <w:next w:val="Normal"/>
+    <w:autoRedefine/>
+    <w:uiPriority w:val="39"/>
+    <w:unhideWhenUsed/>
+    <w:rsid w:val="00D1386E"/>
+    <w:pPr>
+      <w:spacing w:after="100"/>
+      <w:ind w:left="210"/>
+    </w:pPr>
+  </w:style>
+  <w:style w:type="character" w:customStyle="1" w:styleId="AppendixsChar">
+    <w:name w:val="Appendixs Char"/>
+    <w:basedOn w:val="GDDChar"/>
+    <w:link w:val="Appendixs"/>
+    <w:rsid w:val="00D1386E"/>
+    <w:rPr>
+      <w:b/>
+      <w:color w:val="000000" w:themeColor="text1"/>
+      <w:sz w:val="24"/>
+      <w:szCs w:val="24"/>
+    </w:rPr>
+  </w:style>
 </w:styles>
 </file>
 
@@ -8412,7 +9445,7 @@
 </file>
 
 <file path=customXml/itemProps1.xml><?xml version="1.0" encoding="utf-8"?>
-<ds:datastoreItem xmlns:ds="http://schemas.openxmlformats.org/officeDocument/2006/customXml" ds:itemID="{3793B3AF-A5EA-43AD-A4CD-F2632C4F6EFD}">
+<ds:datastoreItem xmlns:ds="http://schemas.openxmlformats.org/officeDocument/2006/customXml" ds:itemID="{C3F147B8-E9D2-40DA-AD84-575373FBB901}">
   <ds:schemaRefs>
     <ds:schemaRef ds:uri="http://schemas.openxmlformats.org/officeDocument/2006/bibliography"/>
   </ds:schemaRefs>

</xml_diff>

<commit_message>
GDD is finished and formatted *Please don't mess with format*
</commit_message>
<xml_diff>
--- a/GDD.docx
+++ b/GDD.docx
@@ -454,7 +454,7 @@
             </w:rPr>
             <w:fldChar w:fldCharType="separate"/>
           </w:r>
-          <w:hyperlink w:anchor="_Toc378001208" w:history="1">
+          <w:hyperlink w:anchor="_Toc378028337" w:history="1">
             <w:r>
               <w:rPr>
                 <w:rStyle w:val="Hyperlink"/>
@@ -481,7 +481,7 @@
                 <w:noProof/>
                 <w:webHidden/>
               </w:rPr>
-              <w:instrText xml:space="preserve"> PAGEREF _Toc378001208 \h </w:instrText>
+              <w:instrText xml:space="preserve"> PAGEREF _Toc378028337 \h </w:instrText>
             </w:r>
             <w:r>
               <w:rPr>
@@ -524,7 +524,7 @@
               <w:szCs w:val="22"/>
             </w:rPr>
           </w:pPr>
-          <w:hyperlink w:anchor="_Toc378001209" w:history="1">
+          <w:hyperlink w:anchor="_Toc378028338" w:history="1">
             <w:r>
               <w:rPr>
                 <w:rStyle w:val="Hyperlink"/>
@@ -551,7 +551,7 @@
                 <w:noProof/>
                 <w:webHidden/>
               </w:rPr>
-              <w:instrText xml:space="preserve"> PAGEREF _Toc378001209 \h </w:instrText>
+              <w:instrText xml:space="preserve"> PAGEREF _Toc378028338 \h </w:instrText>
             </w:r>
             <w:r>
               <w:rPr>
@@ -594,7 +594,7 @@
               <w:szCs w:val="22"/>
             </w:rPr>
           </w:pPr>
-          <w:hyperlink w:anchor="_Toc378001210" w:history="1">
+          <w:hyperlink w:anchor="_Toc378028339" w:history="1">
             <w:r>
               <w:rPr>
                 <w:rStyle w:val="Hyperlink"/>
@@ -621,7 +621,7 @@
                 <w:noProof/>
                 <w:webHidden/>
               </w:rPr>
-              <w:instrText xml:space="preserve"> PAGEREF _Toc378001210 \h </w:instrText>
+              <w:instrText xml:space="preserve"> PAGEREF _Toc378028339 \h </w:instrText>
             </w:r>
             <w:r>
               <w:rPr>
@@ -664,7 +664,7 @@
               <w:szCs w:val="22"/>
             </w:rPr>
           </w:pPr>
-          <w:hyperlink w:anchor="_Toc378001211" w:history="1">
+          <w:hyperlink w:anchor="_Toc378028340" w:history="1">
             <w:r>
               <w:rPr>
                 <w:rStyle w:val="Hyperlink"/>
@@ -691,7 +691,7 @@
                 <w:noProof/>
                 <w:webHidden/>
               </w:rPr>
-              <w:instrText xml:space="preserve"> PAGEREF _Toc378001211 \h </w:instrText>
+              <w:instrText xml:space="preserve"> PAGEREF _Toc378028340 \h </w:instrText>
             </w:r>
             <w:r>
               <w:rPr>
@@ -711,7 +711,7 @@
                 <w:noProof/>
                 <w:webHidden/>
               </w:rPr>
-              <w:t>2</w:t>
+              <w:t>3</w:t>
             </w:r>
             <w:r>
               <w:rPr>
@@ -734,7 +734,7 @@
               <w:szCs w:val="22"/>
             </w:rPr>
           </w:pPr>
-          <w:hyperlink w:anchor="_Toc378001212" w:history="1">
+          <w:hyperlink w:anchor="_Toc378028341" w:history="1">
             <w:r>
               <w:rPr>
                 <w:rStyle w:val="Hyperlink"/>
@@ -761,7 +761,7 @@
                 <w:noProof/>
                 <w:webHidden/>
               </w:rPr>
-              <w:instrText xml:space="preserve"> PAGEREF _Toc378001212 \h </w:instrText>
+              <w:instrText xml:space="preserve"> PAGEREF _Toc378028341 \h </w:instrText>
             </w:r>
             <w:r>
               <w:rPr>
@@ -804,7 +804,7 @@
               <w:szCs w:val="22"/>
             </w:rPr>
           </w:pPr>
-          <w:hyperlink w:anchor="_Toc378001223" w:history="1">
+          <w:hyperlink w:anchor="_Toc378028352" w:history="1">
             <w:r>
               <w:rPr>
                 <w:rStyle w:val="Hyperlink"/>
@@ -831,7 +831,7 @@
                 <w:noProof/>
                 <w:webHidden/>
               </w:rPr>
-              <w:instrText xml:space="preserve"> PAGEREF _Toc378001223 \h </w:instrText>
+              <w:instrText xml:space="preserve"> PAGEREF _Toc378028352 \h </w:instrText>
             </w:r>
             <w:r>
               <w:rPr>
@@ -874,7 +874,7 @@
               <w:szCs w:val="22"/>
             </w:rPr>
           </w:pPr>
-          <w:hyperlink w:anchor="_Toc378001224" w:history="1">
+          <w:hyperlink w:anchor="_Toc378028353" w:history="1">
             <w:r>
               <w:rPr>
                 <w:rStyle w:val="Hyperlink"/>
@@ -901,7 +901,7 @@
                 <w:noProof/>
                 <w:webHidden/>
               </w:rPr>
-              <w:instrText xml:space="preserve"> PAGEREF _Toc378001224 \h </w:instrText>
+              <w:instrText xml:space="preserve"> PAGEREF _Toc378028353 \h </w:instrText>
             </w:r>
             <w:r>
               <w:rPr>
@@ -921,7 +921,7 @@
                 <w:noProof/>
                 <w:webHidden/>
               </w:rPr>
-              <w:t>3</w:t>
+              <w:t>4</w:t>
             </w:r>
             <w:r>
               <w:rPr>
@@ -944,7 +944,7 @@
               <w:szCs w:val="22"/>
             </w:rPr>
           </w:pPr>
-          <w:hyperlink w:anchor="_Toc378001225" w:history="1">
+          <w:hyperlink w:anchor="_Toc378028354" w:history="1">
             <w:r>
               <w:rPr>
                 <w:rStyle w:val="Hyperlink"/>
@@ -971,7 +971,7 @@
                 <w:noProof/>
                 <w:webHidden/>
               </w:rPr>
-              <w:instrText xml:space="preserve"> PAGEREF _Toc378001225 \h </w:instrText>
+              <w:instrText xml:space="preserve"> PAGEREF _Toc378028354 \h </w:instrText>
             </w:r>
             <w:r>
               <w:rPr>
@@ -991,7 +991,7 @@
                 <w:noProof/>
                 <w:webHidden/>
               </w:rPr>
-              <w:t>4</w:t>
+              <w:t>5</w:t>
             </w:r>
             <w:r>
               <w:rPr>
@@ -1014,7 +1014,7 @@
               <w:szCs w:val="22"/>
             </w:rPr>
           </w:pPr>
-          <w:hyperlink w:anchor="_Toc378001226" w:history="1">
+          <w:hyperlink w:anchor="_Toc378028355" w:history="1">
             <w:r>
               <w:rPr>
                 <w:rStyle w:val="Hyperlink"/>
@@ -1041,7 +1041,7 @@
                 <w:noProof/>
                 <w:webHidden/>
               </w:rPr>
-              <w:instrText xml:space="preserve"> PAGEREF _Toc378001226 \h </w:instrText>
+              <w:instrText xml:space="preserve"> PAGEREF _Toc378028355 \h </w:instrText>
             </w:r>
             <w:r>
               <w:rPr>
@@ -1084,7 +1084,7 @@
               <w:szCs w:val="22"/>
             </w:rPr>
           </w:pPr>
-          <w:hyperlink w:anchor="_Toc378001227" w:history="1">
+          <w:hyperlink w:anchor="_Toc378028356" w:history="1">
             <w:r>
               <w:rPr>
                 <w:rStyle w:val="Hyperlink"/>
@@ -1111,7 +1111,7 @@
                 <w:noProof/>
                 <w:webHidden/>
               </w:rPr>
-              <w:instrText xml:space="preserve"> PAGEREF _Toc378001227 \h </w:instrText>
+              <w:instrText xml:space="preserve"> PAGEREF _Toc378028356 \h </w:instrText>
             </w:r>
             <w:r>
               <w:rPr>
@@ -1154,7 +1154,7 @@
               <w:szCs w:val="22"/>
             </w:rPr>
           </w:pPr>
-          <w:hyperlink w:anchor="_Toc378001228" w:history="1">
+          <w:hyperlink w:anchor="_Toc378028357" w:history="1">
             <w:r>
               <w:rPr>
                 <w:rStyle w:val="Hyperlink"/>
@@ -1181,7 +1181,7 @@
                 <w:noProof/>
                 <w:webHidden/>
               </w:rPr>
-              <w:instrText xml:space="preserve"> PAGEREF _Toc378001228 \h </w:instrText>
+              <w:instrText xml:space="preserve"> PAGEREF _Toc378028357 \h </w:instrText>
             </w:r>
             <w:r>
               <w:rPr>
@@ -1224,7 +1224,7 @@
               <w:szCs w:val="22"/>
             </w:rPr>
           </w:pPr>
-          <w:hyperlink w:anchor="_Toc378001229" w:history="1">
+          <w:hyperlink w:anchor="_Toc378028358" w:history="1">
             <w:r>
               <w:rPr>
                 <w:rStyle w:val="Hyperlink"/>
@@ -1251,7 +1251,7 @@
                 <w:noProof/>
                 <w:webHidden/>
               </w:rPr>
-              <w:instrText xml:space="preserve"> PAGEREF _Toc378001229 \h </w:instrText>
+              <w:instrText xml:space="preserve"> PAGEREF _Toc378028358 \h </w:instrText>
             </w:r>
             <w:r>
               <w:rPr>
@@ -1294,7 +1294,7 @@
               <w:szCs w:val="22"/>
             </w:rPr>
           </w:pPr>
-          <w:hyperlink w:anchor="_Toc378001230" w:history="1">
+          <w:hyperlink w:anchor="_Toc378028359" w:history="1">
             <w:r>
               <w:rPr>
                 <w:rStyle w:val="Hyperlink"/>
@@ -1321,7 +1321,7 @@
                 <w:noProof/>
                 <w:webHidden/>
               </w:rPr>
-              <w:instrText xml:space="preserve"> PAGEREF _Toc378001230 \h </w:instrText>
+              <w:instrText xml:space="preserve"> PAGEREF _Toc378028359 \h </w:instrText>
             </w:r>
             <w:r>
               <w:rPr>
@@ -1341,7 +1341,7 @@
                 <w:noProof/>
                 <w:webHidden/>
               </w:rPr>
-              <w:t>5</w:t>
+              <w:t>6</w:t>
             </w:r>
             <w:r>
               <w:rPr>
@@ -1364,7 +1364,7 @@
               <w:szCs w:val="22"/>
             </w:rPr>
           </w:pPr>
-          <w:hyperlink w:anchor="_Toc378001231" w:history="1">
+          <w:hyperlink w:anchor="_Toc378028360" w:history="1">
             <w:r>
               <w:rPr>
                 <w:rStyle w:val="Hyperlink"/>
@@ -1391,7 +1391,7 @@
                 <w:noProof/>
                 <w:webHidden/>
               </w:rPr>
-              <w:instrText xml:space="preserve"> PAGEREF _Toc378001231 \h </w:instrText>
+              <w:instrText xml:space="preserve"> PAGEREF _Toc378028360 \h </w:instrText>
             </w:r>
             <w:r>
               <w:rPr>
@@ -1434,7 +1434,7 @@
               <w:szCs w:val="22"/>
             </w:rPr>
           </w:pPr>
-          <w:hyperlink w:anchor="_Toc378001232" w:history="1">
+          <w:hyperlink w:anchor="_Toc378028361" w:history="1">
             <w:r>
               <w:rPr>
                 <w:rStyle w:val="Hyperlink"/>
@@ -1461,7 +1461,7 @@
                 <w:noProof/>
                 <w:webHidden/>
               </w:rPr>
-              <w:instrText xml:space="preserve"> PAGEREF _Toc378001232 \h </w:instrText>
+              <w:instrText xml:space="preserve"> PAGEREF _Toc378028361 \h </w:instrText>
             </w:r>
             <w:r>
               <w:rPr>
@@ -1504,13 +1504,13 @@
               <w:szCs w:val="22"/>
             </w:rPr>
           </w:pPr>
-          <w:hyperlink w:anchor="_Toc378001233" w:history="1">
+          <w:hyperlink w:anchor="_Toc378028362" w:history="1">
             <w:r>
               <w:rPr>
                 <w:rStyle w:val="Hyperlink"/>
                 <w:noProof/>
               </w:rPr>
-              <w:t>Appendix A</w:t>
+              <w:t>Appendix A:</w:t>
             </w:r>
             <w:r>
               <w:rPr>
@@ -1531,7 +1531,7 @@
                 <w:noProof/>
                 <w:webHidden/>
               </w:rPr>
-              <w:instrText xml:space="preserve"> PAGEREF _Toc378001233 \h </w:instrText>
+              <w:instrText xml:space="preserve"> PAGEREF _Toc378028362 \h </w:instrText>
             </w:r>
             <w:r>
               <w:rPr>
@@ -1574,13 +1574,13 @@
               <w:szCs w:val="22"/>
             </w:rPr>
           </w:pPr>
-          <w:hyperlink w:anchor="_Toc378001234" w:history="1">
+          <w:hyperlink w:anchor="_Toc378028364" w:history="1">
             <w:r>
               <w:rPr>
                 <w:rStyle w:val="Hyperlink"/>
                 <w:noProof/>
               </w:rPr>
-              <w:t>Appendix B</w:t>
+              <w:t>Appendix B:</w:t>
             </w:r>
             <w:r>
               <w:rPr>
@@ -1601,7 +1601,7 @@
                 <w:noProof/>
                 <w:webHidden/>
               </w:rPr>
-              <w:instrText xml:space="preserve"> PAGEREF _Toc378001234 \h </w:instrText>
+              <w:instrText xml:space="preserve"> PAGEREF _Toc378028364 \h </w:instrText>
             </w:r>
             <w:r>
               <w:rPr>
@@ -1621,7 +1621,7 @@
                 <w:noProof/>
                 <w:webHidden/>
               </w:rPr>
-              <w:t>7</w:t>
+              <w:t>8</w:t>
             </w:r>
             <w:r>
               <w:rPr>
@@ -1644,13 +1644,13 @@
               <w:szCs w:val="22"/>
             </w:rPr>
           </w:pPr>
-          <w:hyperlink w:anchor="_Toc378001235" w:history="1">
+          <w:hyperlink w:anchor="_Toc378028366" w:history="1">
             <w:r>
               <w:rPr>
                 <w:rStyle w:val="Hyperlink"/>
                 <w:noProof/>
               </w:rPr>
-              <w:t>Appendix C</w:t>
+              <w:t>Appendix C:</w:t>
             </w:r>
             <w:r>
               <w:rPr>
@@ -1671,7 +1671,7 @@
                 <w:noProof/>
                 <w:webHidden/>
               </w:rPr>
-              <w:instrText xml:space="preserve"> PAGEREF _Toc378001235 \h </w:instrText>
+              <w:instrText xml:space="preserve"> PAGEREF _Toc378028366 \h </w:instrText>
             </w:r>
             <w:r>
               <w:rPr>
@@ -1714,13 +1714,13 @@
               <w:szCs w:val="22"/>
             </w:rPr>
           </w:pPr>
-          <w:hyperlink w:anchor="_Toc378001236" w:history="1">
+          <w:hyperlink w:anchor="_Toc378028368" w:history="1">
             <w:r>
               <w:rPr>
                 <w:rStyle w:val="Hyperlink"/>
                 <w:noProof/>
               </w:rPr>
-              <w:t>Appendix D</w:t>
+              <w:t>Appendix D:</w:t>
             </w:r>
             <w:r>
               <w:rPr>
@@ -1741,7 +1741,7 @@
                 <w:noProof/>
                 <w:webHidden/>
               </w:rPr>
-              <w:instrText xml:space="preserve"> PAGEREF _Toc378001236 \h </w:instrText>
+              <w:instrText xml:space="preserve"> PAGEREF _Toc378028368 \h </w:instrText>
             </w:r>
             <w:r>
               <w:rPr>
@@ -1761,7 +1761,7 @@
                 <w:noProof/>
                 <w:webHidden/>
               </w:rPr>
-              <w:t>8</w:t>
+              <w:t>9</w:t>
             </w:r>
             <w:r>
               <w:rPr>
@@ -1804,7 +1804,7 @@
       <w:pPr>
         <w:pStyle w:val="GDD"/>
       </w:pPr>
-      <w:bookmarkStart w:id="0" w:name="_Toc378001208"/>
+      <w:bookmarkStart w:id="0" w:name="_Toc378028337"/>
       <w:r>
         <w:lastRenderedPageBreak/>
         <w:t>High Concept:</w:t>
@@ -1826,7 +1826,47 @@
           <w:sz w:val="24"/>
           <w:szCs w:val="24"/>
         </w:rPr>
-        <w:t>A 2-D dungeon crawler side-scroller hack and slash game</w:t>
+        <w:t>A 2-D</w:t>
+      </w:r>
+      <w:r>
+        <w:rPr>
+          <w:color w:val="000000" w:themeColor="text1"/>
+          <w:sz w:val="24"/>
+          <w:szCs w:val="24"/>
+        </w:rPr>
+        <w:t xml:space="preserve"> </w:t>
+      </w:r>
+      <w:r>
+        <w:rPr>
+          <w:color w:val="000000" w:themeColor="text1"/>
+          <w:sz w:val="24"/>
+          <w:szCs w:val="24"/>
+        </w:rPr>
+        <w:t xml:space="preserve">cartoon </w:t>
+      </w:r>
+      <w:r>
+        <w:rPr>
+          <w:color w:val="000000" w:themeColor="text1"/>
+          <w:sz w:val="24"/>
+          <w:szCs w:val="24"/>
+        </w:rPr>
+        <w:t>fantasy</w:t>
+      </w:r>
+      <w:r>
+        <w:rPr>
+          <w:color w:val="000000" w:themeColor="text1"/>
+          <w:sz w:val="24"/>
+          <w:szCs w:val="24"/>
+        </w:rPr>
+        <w:t xml:space="preserve"> dungeon crawler side-scrolling</w:t>
+      </w:r>
+      <w:r>
+        <w:rPr>
+          <w:color w:val="000000" w:themeColor="text1"/>
+          <w:sz w:val="24"/>
+          <w:szCs w:val="24"/>
+        </w:rPr>
+        <w:t xml:space="preserve"> hack and slash game</w:t>
       </w:r>
       <w:r>
         <w:rPr>
@@ -1851,7 +1891,7 @@
       <w:pPr>
         <w:pStyle w:val="GDD"/>
       </w:pPr>
-      <w:bookmarkStart w:id="1" w:name="_Toc378001209"/>
+      <w:bookmarkStart w:id="1" w:name="_Toc378028338"/>
       <w:r>
         <w:t>Summary:</w:t>
       </w:r>
@@ -1969,7 +2009,15 @@
           <w:sz w:val="24"/>
           <w:szCs w:val="24"/>
         </w:rPr>
-        <w:t xml:space="preserve"> heir to the Fox Clan. </w:t>
+        <w:t xml:space="preserve"> heir of </w:t>
+      </w:r>
+      <w:r>
+        <w:rPr>
+          <w:color w:val="000000" w:themeColor="text1"/>
+          <w:sz w:val="24"/>
+          <w:szCs w:val="24"/>
+        </w:rPr>
+        <w:t xml:space="preserve">the Fox Clan. </w:t>
       </w:r>
       <w:r>
         <w:rPr>
@@ -2106,7 +2154,7 @@
       <w:pPr>
         <w:pStyle w:val="GDD"/>
       </w:pPr>
-      <w:bookmarkStart w:id="2" w:name="_Toc378001210"/>
+      <w:bookmarkStart w:id="2" w:name="_Toc378028339"/>
       <w:r>
         <w:t>Story:</w:t>
       </w:r>
@@ -2496,12 +2544,17 @@
         </w:rPr>
       </w:pPr>
     </w:p>
+    <w:p/>
     <w:p>
       <w:pPr>
         <w:pStyle w:val="GDD"/>
       </w:pPr>
-      <w:bookmarkStart w:id="3" w:name="_Toc378001211"/>
-      <w:r>
+      <w:r>
+        <w:br w:type="column"/>
+      </w:r>
+      <w:bookmarkStart w:id="3" w:name="_Toc378028340"/>
+      <w:r>
+        <w:lastRenderedPageBreak/>
         <w:t>Game Flow:</w:t>
       </w:r>
       <w:bookmarkEnd w:id="3"/>
@@ -2596,7 +2649,6 @@
                 <w:sz w:val="24"/>
                 <w:szCs w:val="24"/>
               </w:rPr>
-              <w:lastRenderedPageBreak/>
               <w:t>StoryPart1</w:t>
             </w:r>
             <w:r>
@@ -2831,7 +2883,7 @@
       <w:pPr>
         <w:pStyle w:val="GDD"/>
       </w:pPr>
-      <w:bookmarkStart w:id="4" w:name="_Toc378001212"/>
+      <w:bookmarkStart w:id="4" w:name="_Toc378028341"/>
       <w:r>
         <w:t>Game Mechanics</w:t>
       </w:r>
@@ -2866,6 +2918,9 @@
             </w:pPr>
             <w:bookmarkStart w:id="5" w:name="_Toc378001114"/>
             <w:bookmarkStart w:id="6" w:name="_Toc378001213"/>
+            <w:bookmarkStart w:id="7" w:name="_Toc378027988"/>
+            <w:bookmarkStart w:id="8" w:name="_Toc378028204"/>
+            <w:bookmarkStart w:id="9" w:name="_Toc378028342"/>
             <w:r>
               <w:rPr>
                 <w:sz w:val="24"/>
@@ -2875,33 +2930,42 @@
             </w:r>
             <w:bookmarkEnd w:id="5"/>
             <w:bookmarkEnd w:id="6"/>
-          </w:p>
-        </w:tc>
-        <w:tc>
-          <w:tcPr>
-            <w:tcW w:w="7555" w:type="dxa"/>
-          </w:tcPr>
-          <w:p>
-            <w:pPr>
-              <w:pStyle w:val="GDD"/>
-              <w:rPr>
-                <w:b w:val="0"/>
-                <w:sz w:val="24"/>
-                <w:szCs w:val="24"/>
-              </w:rPr>
-            </w:pPr>
-            <w:bookmarkStart w:id="7" w:name="_Toc378001115"/>
-            <w:bookmarkStart w:id="8" w:name="_Toc378001214"/>
-            <w:r>
-              <w:rPr>
-                <w:b w:val="0"/>
-                <w:sz w:val="24"/>
-                <w:szCs w:val="24"/>
-              </w:rPr>
-              <w:t>coordinate system, physics for slowing down/stopping</w:t>
-            </w:r>
             <w:bookmarkEnd w:id="7"/>
             <w:bookmarkEnd w:id="8"/>
+            <w:bookmarkEnd w:id="9"/>
+          </w:p>
+        </w:tc>
+        <w:tc>
+          <w:tcPr>
+            <w:tcW w:w="7555" w:type="dxa"/>
+          </w:tcPr>
+          <w:p>
+            <w:pPr>
+              <w:pStyle w:val="GDD"/>
+              <w:rPr>
+                <w:b w:val="0"/>
+                <w:sz w:val="24"/>
+                <w:szCs w:val="24"/>
+              </w:rPr>
+            </w:pPr>
+            <w:bookmarkStart w:id="10" w:name="_Toc378001115"/>
+            <w:bookmarkStart w:id="11" w:name="_Toc378001214"/>
+            <w:bookmarkStart w:id="12" w:name="_Toc378027989"/>
+            <w:bookmarkStart w:id="13" w:name="_Toc378028205"/>
+            <w:bookmarkStart w:id="14" w:name="_Toc378028343"/>
+            <w:r>
+              <w:rPr>
+                <w:b w:val="0"/>
+                <w:sz w:val="24"/>
+                <w:szCs w:val="24"/>
+              </w:rPr>
+              <w:t>coordinate system, physics for slowing down/stopping</w:t>
+            </w:r>
+            <w:bookmarkEnd w:id="10"/>
+            <w:bookmarkEnd w:id="11"/>
+            <w:bookmarkEnd w:id="12"/>
+            <w:bookmarkEnd w:id="13"/>
+            <w:bookmarkEnd w:id="14"/>
           </w:p>
         </w:tc>
       </w:tr>
@@ -2919,8 +2983,11 @@
                 <w:szCs w:val="24"/>
               </w:rPr>
             </w:pPr>
-            <w:bookmarkStart w:id="9" w:name="_Toc378001116"/>
-            <w:bookmarkStart w:id="10" w:name="_Toc378001215"/>
+            <w:bookmarkStart w:id="15" w:name="_Toc378001116"/>
+            <w:bookmarkStart w:id="16" w:name="_Toc378001215"/>
+            <w:bookmarkStart w:id="17" w:name="_Toc378027990"/>
+            <w:bookmarkStart w:id="18" w:name="_Toc378028206"/>
+            <w:bookmarkStart w:id="19" w:name="_Toc378028344"/>
             <w:r>
               <w:rPr>
                 <w:sz w:val="24"/>
@@ -2928,8 +2995,11 @@
               </w:rPr>
               <w:t>Damage</w:t>
             </w:r>
-            <w:bookmarkEnd w:id="9"/>
-            <w:bookmarkEnd w:id="10"/>
+            <w:bookmarkEnd w:id="15"/>
+            <w:bookmarkEnd w:id="16"/>
+            <w:bookmarkEnd w:id="17"/>
+            <w:bookmarkEnd w:id="18"/>
+            <w:bookmarkEnd w:id="19"/>
           </w:p>
         </w:tc>
         <w:tc>
@@ -2945,8 +3015,11 @@
                 <w:szCs w:val="24"/>
               </w:rPr>
             </w:pPr>
-            <w:bookmarkStart w:id="11" w:name="_Toc378001117"/>
-            <w:bookmarkStart w:id="12" w:name="_Toc378001216"/>
+            <w:bookmarkStart w:id="20" w:name="_Toc378001117"/>
+            <w:bookmarkStart w:id="21" w:name="_Toc378001216"/>
+            <w:bookmarkStart w:id="22" w:name="_Toc378027991"/>
+            <w:bookmarkStart w:id="23" w:name="_Toc378028207"/>
+            <w:bookmarkStart w:id="24" w:name="_Toc378028345"/>
             <w:r>
               <w:rPr>
                 <w:b w:val="0"/>
@@ -2995,8 +3068,11 @@
               </w:rPr>
               <w:t xml:space="preserve"> back</w:t>
             </w:r>
-            <w:bookmarkEnd w:id="11"/>
-            <w:bookmarkEnd w:id="12"/>
+            <w:bookmarkEnd w:id="20"/>
+            <w:bookmarkEnd w:id="21"/>
+            <w:bookmarkEnd w:id="22"/>
+            <w:bookmarkEnd w:id="23"/>
+            <w:bookmarkEnd w:id="24"/>
           </w:p>
         </w:tc>
       </w:tr>
@@ -3014,8 +3090,11 @@
                 <w:szCs w:val="24"/>
               </w:rPr>
             </w:pPr>
-            <w:bookmarkStart w:id="13" w:name="_Toc378001118"/>
-            <w:bookmarkStart w:id="14" w:name="_Toc378001217"/>
+            <w:bookmarkStart w:id="25" w:name="_Toc378001118"/>
+            <w:bookmarkStart w:id="26" w:name="_Toc378001217"/>
+            <w:bookmarkStart w:id="27" w:name="_Toc378027992"/>
+            <w:bookmarkStart w:id="28" w:name="_Toc378028208"/>
+            <w:bookmarkStart w:id="29" w:name="_Toc378028346"/>
             <w:r>
               <w:rPr>
                 <w:sz w:val="24"/>
@@ -3030,8 +3109,11 @@
               </w:rPr>
               <w:t xml:space="preserve"> Enemies</w:t>
             </w:r>
-            <w:bookmarkEnd w:id="13"/>
-            <w:bookmarkEnd w:id="14"/>
+            <w:bookmarkEnd w:id="25"/>
+            <w:bookmarkEnd w:id="26"/>
+            <w:bookmarkEnd w:id="27"/>
+            <w:bookmarkEnd w:id="28"/>
+            <w:bookmarkEnd w:id="29"/>
           </w:p>
         </w:tc>
         <w:tc>
@@ -3047,8 +3129,11 @@
                 <w:szCs w:val="24"/>
               </w:rPr>
             </w:pPr>
-            <w:bookmarkStart w:id="15" w:name="_Toc378001119"/>
-            <w:bookmarkStart w:id="16" w:name="_Toc378001218"/>
+            <w:bookmarkStart w:id="30" w:name="_Toc378001119"/>
+            <w:bookmarkStart w:id="31" w:name="_Toc378001218"/>
+            <w:bookmarkStart w:id="32" w:name="_Toc378027993"/>
+            <w:bookmarkStart w:id="33" w:name="_Toc378028209"/>
+            <w:bookmarkStart w:id="34" w:name="_Toc378028347"/>
             <w:r>
               <w:rPr>
                 <w:b w:val="0"/>
@@ -3089,8 +3174,11 @@
               </w:rPr>
               <w:t>or weapons</w:t>
             </w:r>
-            <w:bookmarkEnd w:id="15"/>
-            <w:bookmarkEnd w:id="16"/>
+            <w:bookmarkEnd w:id="30"/>
+            <w:bookmarkEnd w:id="31"/>
+            <w:bookmarkEnd w:id="32"/>
+            <w:bookmarkEnd w:id="33"/>
+            <w:bookmarkEnd w:id="34"/>
           </w:p>
         </w:tc>
       </w:tr>
@@ -3108,8 +3196,11 @@
                 <w:szCs w:val="24"/>
               </w:rPr>
             </w:pPr>
-            <w:bookmarkStart w:id="17" w:name="_Toc378001120"/>
-            <w:bookmarkStart w:id="18" w:name="_Toc378001219"/>
+            <w:bookmarkStart w:id="35" w:name="_Toc378001120"/>
+            <w:bookmarkStart w:id="36" w:name="_Toc378001219"/>
+            <w:bookmarkStart w:id="37" w:name="_Toc378027994"/>
+            <w:bookmarkStart w:id="38" w:name="_Toc378028210"/>
+            <w:bookmarkStart w:id="39" w:name="_Toc378028348"/>
             <w:r>
               <w:rPr>
                 <w:sz w:val="24"/>
@@ -3117,8 +3208,11 @@
               </w:rPr>
               <w:t>Winning</w:t>
             </w:r>
-            <w:bookmarkEnd w:id="17"/>
-            <w:bookmarkEnd w:id="18"/>
+            <w:bookmarkEnd w:id="35"/>
+            <w:bookmarkEnd w:id="36"/>
+            <w:bookmarkEnd w:id="37"/>
+            <w:bookmarkEnd w:id="38"/>
+            <w:bookmarkEnd w:id="39"/>
           </w:p>
         </w:tc>
         <w:tc>
@@ -3134,8 +3228,11 @@
                 <w:szCs w:val="24"/>
               </w:rPr>
             </w:pPr>
-            <w:bookmarkStart w:id="19" w:name="_Toc378001121"/>
-            <w:bookmarkStart w:id="20" w:name="_Toc378001220"/>
+            <w:bookmarkStart w:id="40" w:name="_Toc378001121"/>
+            <w:bookmarkStart w:id="41" w:name="_Toc378001220"/>
+            <w:bookmarkStart w:id="42" w:name="_Toc378027995"/>
+            <w:bookmarkStart w:id="43" w:name="_Toc378028211"/>
+            <w:bookmarkStart w:id="44" w:name="_Toc378028349"/>
             <w:r>
               <w:rPr>
                 <w:b w:val="0"/>
@@ -3144,8 +3241,11 @@
               </w:rPr>
               <w:t>Defeat bosses and destroy enemy mansion</w:t>
             </w:r>
-            <w:bookmarkEnd w:id="19"/>
-            <w:bookmarkEnd w:id="20"/>
+            <w:bookmarkEnd w:id="40"/>
+            <w:bookmarkEnd w:id="41"/>
+            <w:bookmarkEnd w:id="42"/>
+            <w:bookmarkEnd w:id="43"/>
+            <w:bookmarkEnd w:id="44"/>
           </w:p>
         </w:tc>
       </w:tr>
@@ -3163,8 +3263,11 @@
                 <w:szCs w:val="24"/>
               </w:rPr>
             </w:pPr>
-            <w:bookmarkStart w:id="21" w:name="_Toc378001122"/>
-            <w:bookmarkStart w:id="22" w:name="_Toc378001221"/>
+            <w:bookmarkStart w:id="45" w:name="_Toc378001122"/>
+            <w:bookmarkStart w:id="46" w:name="_Toc378001221"/>
+            <w:bookmarkStart w:id="47" w:name="_Toc378027996"/>
+            <w:bookmarkStart w:id="48" w:name="_Toc378028212"/>
+            <w:bookmarkStart w:id="49" w:name="_Toc378028350"/>
             <w:r>
               <w:rPr>
                 <w:sz w:val="24"/>
@@ -3172,8 +3275,11 @@
               </w:rPr>
               <w:t>Lose</w:t>
             </w:r>
-            <w:bookmarkEnd w:id="21"/>
-            <w:bookmarkEnd w:id="22"/>
+            <w:bookmarkEnd w:id="45"/>
+            <w:bookmarkEnd w:id="46"/>
+            <w:bookmarkEnd w:id="47"/>
+            <w:bookmarkEnd w:id="48"/>
+            <w:bookmarkEnd w:id="49"/>
           </w:p>
         </w:tc>
         <w:tc>
@@ -3189,8 +3295,11 @@
                 <w:szCs w:val="24"/>
               </w:rPr>
             </w:pPr>
-            <w:bookmarkStart w:id="23" w:name="_Toc378001123"/>
-            <w:bookmarkStart w:id="24" w:name="_Toc378001222"/>
+            <w:bookmarkStart w:id="50" w:name="_Toc378001123"/>
+            <w:bookmarkStart w:id="51" w:name="_Toc378001222"/>
+            <w:bookmarkStart w:id="52" w:name="_Toc378027997"/>
+            <w:bookmarkStart w:id="53" w:name="_Toc378028213"/>
+            <w:bookmarkStart w:id="54" w:name="_Toc378028351"/>
             <w:r>
               <w:rPr>
                 <w:b w:val="0"/>
@@ -3215,8 +3324,11 @@
               </w:rPr>
               <w:t>dodge stats effect hit points</w:t>
             </w:r>
-            <w:bookmarkEnd w:id="23"/>
-            <w:bookmarkEnd w:id="24"/>
+            <w:bookmarkEnd w:id="50"/>
+            <w:bookmarkEnd w:id="51"/>
+            <w:bookmarkEnd w:id="52"/>
+            <w:bookmarkEnd w:id="53"/>
+            <w:bookmarkEnd w:id="54"/>
           </w:p>
         </w:tc>
       </w:tr>
@@ -3235,11 +3347,11 @@
       <w:pPr>
         <w:pStyle w:val="GDD"/>
       </w:pPr>
-      <w:bookmarkStart w:id="25" w:name="_Toc378001223"/>
+      <w:bookmarkStart w:id="55" w:name="_Toc378028352"/>
       <w:r>
         <w:t>Game Characters:</w:t>
       </w:r>
-      <w:bookmarkEnd w:id="25"/>
+      <w:bookmarkEnd w:id="55"/>
     </w:p>
     <w:tbl>
       <w:tblPr>
@@ -3560,6 +3672,178 @@
           </w:p>
         </w:tc>
       </w:tr>
+      <w:tr>
+        <w:tc>
+          <w:tcPr>
+            <w:tcW w:w="1345" w:type="dxa"/>
+          </w:tcPr>
+          <w:p>
+            <w:pPr>
+              <w:jc w:val="center"/>
+              <w:rPr>
+                <w:b/>
+                <w:color w:val="000000" w:themeColor="text1"/>
+                <w:sz w:val="24"/>
+                <w:szCs w:val="24"/>
+              </w:rPr>
+            </w:pPr>
+            <w:r>
+              <w:rPr>
+                <w:b/>
+                <w:color w:val="000000" w:themeColor="text1"/>
+                <w:sz w:val="24"/>
+                <w:szCs w:val="24"/>
+              </w:rPr>
+              <w:t>Enemies</w:t>
+            </w:r>
+          </w:p>
+          <w:p>
+            <w:pPr>
+              <w:jc w:val="center"/>
+              <w:rPr>
+                <w:b/>
+                <w:color w:val="000000" w:themeColor="text1"/>
+                <w:sz w:val="24"/>
+                <w:szCs w:val="24"/>
+              </w:rPr>
+            </w:pPr>
+            <w:r>
+              <w:rPr>
+                <w:b/>
+                <w:color w:val="000000" w:themeColor="text1"/>
+                <w:sz w:val="24"/>
+                <w:szCs w:val="24"/>
+              </w:rPr>
+              <w:t>(Dog Clan)</w:t>
+            </w:r>
+          </w:p>
+        </w:tc>
+        <w:tc>
+          <w:tcPr>
+            <w:tcW w:w="8005" w:type="dxa"/>
+          </w:tcPr>
+          <w:p>
+            <w:pPr>
+              <w:rPr>
+                <w:color w:val="000000" w:themeColor="text1"/>
+                <w:sz w:val="24"/>
+                <w:szCs w:val="24"/>
+              </w:rPr>
+            </w:pPr>
+            <w:r>
+              <w:rPr>
+                <w:color w:val="000000" w:themeColor="text1"/>
+                <w:sz w:val="24"/>
+                <w:szCs w:val="24"/>
+              </w:rPr>
+              <w:t>(Base enemies player will have to fight)</w:t>
+            </w:r>
+          </w:p>
+          <w:p>
+            <w:pPr>
+              <w:rPr>
+                <w:color w:val="000000" w:themeColor="text1"/>
+                <w:sz w:val="24"/>
+                <w:szCs w:val="24"/>
+              </w:rPr>
+            </w:pPr>
+            <w:r>
+              <w:rPr>
+                <w:color w:val="000000" w:themeColor="text1"/>
+                <w:sz w:val="24"/>
+                <w:szCs w:val="24"/>
+              </w:rPr>
+              <w:t>Creature: Dog</w:t>
+            </w:r>
+          </w:p>
+        </w:tc>
+      </w:tr>
+      <w:tr>
+        <w:tc>
+          <w:tcPr>
+            <w:tcW w:w="1345" w:type="dxa"/>
+          </w:tcPr>
+          <w:p>
+            <w:pPr>
+              <w:jc w:val="center"/>
+              <w:rPr>
+                <w:b/>
+                <w:color w:val="000000" w:themeColor="text1"/>
+                <w:sz w:val="24"/>
+                <w:szCs w:val="24"/>
+              </w:rPr>
+            </w:pPr>
+            <w:r>
+              <w:rPr>
+                <w:b/>
+                <w:color w:val="000000" w:themeColor="text1"/>
+                <w:sz w:val="24"/>
+                <w:szCs w:val="24"/>
+              </w:rPr>
+              <w:t>King</w:t>
+            </w:r>
+          </w:p>
+          <w:p>
+            <w:pPr>
+              <w:jc w:val="center"/>
+              <w:rPr>
+                <w:b/>
+                <w:color w:val="000000" w:themeColor="text1"/>
+                <w:sz w:val="24"/>
+                <w:szCs w:val="24"/>
+              </w:rPr>
+            </w:pPr>
+            <w:r>
+              <w:rPr>
+                <w:b/>
+                <w:color w:val="000000" w:themeColor="text1"/>
+                <w:sz w:val="24"/>
+                <w:szCs w:val="24"/>
+              </w:rPr>
+              <w:t>(Fox Clan)</w:t>
+            </w:r>
+          </w:p>
+        </w:tc>
+        <w:tc>
+          <w:tcPr>
+            <w:tcW w:w="8005" w:type="dxa"/>
+          </w:tcPr>
+          <w:p>
+            <w:pPr>
+              <w:rPr>
+                <w:color w:val="000000" w:themeColor="text1"/>
+                <w:sz w:val="24"/>
+                <w:szCs w:val="24"/>
+              </w:rPr>
+            </w:pPr>
+            <w:r>
+              <w:rPr>
+                <w:color w:val="000000" w:themeColor="text1"/>
+                <w:sz w:val="24"/>
+                <w:szCs w:val="24"/>
+              </w:rPr>
+              <w:t>(mortally wounded, incentive to retrieve prince)</w:t>
+            </w:r>
+          </w:p>
+          <w:p>
+            <w:pPr>
+              <w:rPr>
+                <w:color w:val="000000" w:themeColor="text1"/>
+                <w:sz w:val="24"/>
+                <w:szCs w:val="24"/>
+              </w:rPr>
+            </w:pPr>
+            <w:r>
+              <w:rPr>
+                <w:color w:val="000000" w:themeColor="text1"/>
+                <w:sz w:val="24"/>
+                <w:szCs w:val="24"/>
+              </w:rPr>
+              <w:t>Creature: Fox</w:t>
+            </w:r>
+          </w:p>
+        </w:tc>
+      </w:tr>
     </w:tbl>
     <w:p>
       <w:pPr>
@@ -3575,11 +3859,15 @@
       <w:pPr>
         <w:pStyle w:val="GDD"/>
       </w:pPr>
-      <w:bookmarkStart w:id="26" w:name="_Toc378001224"/>
-      <w:r>
+      <w:r>
+        <w:br w:type="column"/>
+      </w:r>
+      <w:bookmarkStart w:id="56" w:name="_Toc378028353"/>
+      <w:r>
+        <w:lastRenderedPageBreak/>
         <w:t>Game Resources:</w:t>
       </w:r>
-      <w:bookmarkEnd w:id="26"/>
+      <w:bookmarkEnd w:id="56"/>
     </w:p>
     <w:tbl>
       <w:tblPr>
@@ -3805,8 +4093,8 @@
           <w:p>
             <w:pPr>
               <w:rPr>
-                <w:sz w:val="20"/>
-                <w:szCs w:val="20"/>
+                <w:sz w:val="16"/>
+                <w:szCs w:val="16"/>
               </w:rPr>
             </w:pPr>
           </w:p>
@@ -4069,8 +4357,8 @@
           <w:p>
             <w:pPr>
               <w:rPr>
-                <w:sz w:val="20"/>
-                <w:szCs w:val="20"/>
+                <w:sz w:val="16"/>
+                <w:szCs w:val="16"/>
               </w:rPr>
             </w:pPr>
           </w:p>
@@ -4114,7 +4402,6 @@
                 <w:sz w:val="24"/>
                 <w:szCs w:val="24"/>
               </w:rPr>
-              <w:lastRenderedPageBreak/>
               <w:t>*Stretch*</w:t>
             </w:r>
           </w:p>
@@ -4136,11 +4423,12 @@
                 <w:sz w:val="24"/>
                 <w:szCs w:val="24"/>
               </w:rPr>
-              <w:lastRenderedPageBreak/>
               <w:t>Bomb</w:t>
             </w:r>
           </w:p>
         </w:tc>
+        <w:bookmarkStart w:id="57" w:name="_GoBack"/>
+        <w:bookmarkEnd w:id="57"/>
       </w:tr>
       <w:tr>
         <w:tc>
@@ -4229,8 +4517,8 @@
           <w:p>
             <w:pPr>
               <w:rPr>
-                <w:sz w:val="20"/>
-                <w:szCs w:val="20"/>
+                <w:sz w:val="16"/>
+                <w:szCs w:val="16"/>
               </w:rPr>
             </w:pPr>
           </w:p>
@@ -4819,8 +5107,8 @@
           <w:p>
             <w:pPr>
               <w:rPr>
-                <w:sz w:val="20"/>
-                <w:szCs w:val="20"/>
+                <w:sz w:val="16"/>
+                <w:szCs w:val="16"/>
               </w:rPr>
             </w:pPr>
             <w:r>
@@ -5006,8 +5294,8 @@
           <w:p>
             <w:pPr>
               <w:rPr>
-                <w:sz w:val="20"/>
-                <w:szCs w:val="20"/>
+                <w:sz w:val="16"/>
+                <w:szCs w:val="16"/>
               </w:rPr>
             </w:pPr>
           </w:p>
@@ -5427,13 +5715,6 @@
                 <w:szCs w:val="16"/>
               </w:rPr>
             </w:pPr>
-            <w:r>
-              <w:rPr>
-                <w:sz w:val="24"/>
-                <w:szCs w:val="24"/>
-              </w:rPr>
-              <w:t xml:space="preserve"> </w:t>
-            </w:r>
           </w:p>
         </w:tc>
       </w:tr>
@@ -5593,8 +5874,8 @@
             <w:pPr>
               <w:jc w:val="center"/>
               <w:rPr>
-                <w:sz w:val="20"/>
-                <w:szCs w:val="20"/>
+                <w:sz w:val="16"/>
+                <w:szCs w:val="16"/>
               </w:rPr>
             </w:pPr>
           </w:p>
@@ -5676,8 +5957,8 @@
           <w:p>
             <w:pPr>
               <w:rPr>
-                <w:sz w:val="20"/>
-                <w:szCs w:val="20"/>
+                <w:sz w:val="16"/>
+                <w:szCs w:val="16"/>
               </w:rPr>
             </w:pPr>
           </w:p>
@@ -5858,6 +6139,141 @@
         </w:tc>
       </w:tr>
     </w:tbl>
+    <w:p>
+      <w:pPr>
+        <w:pStyle w:val="GDD"/>
+      </w:pPr>
+      <w:bookmarkStart w:id="58" w:name="_Toc378028354"/>
+      <w:r>
+        <w:lastRenderedPageBreak/>
+        <w:t>Game Environment:</w:t>
+      </w:r>
+      <w:bookmarkEnd w:id="58"/>
+    </w:p>
+    <w:p>
+      <w:pPr>
+        <w:spacing w:after="0"/>
+        <w:rPr>
+          <w:color w:val="000000" w:themeColor="text1"/>
+          <w:sz w:val="24"/>
+          <w:szCs w:val="24"/>
+        </w:rPr>
+      </w:pPr>
+      <w:r>
+        <w:rPr>
+          <w:color w:val="000000" w:themeColor="text1"/>
+          <w:sz w:val="24"/>
+          <w:szCs w:val="24"/>
+        </w:rPr>
+        <w:tab/>
+        <w:t>The main environments the player will be playing in are mansions and forests. The art style for the levels will give the appearance of perspective and depth however the player will have one line/axis they can move along. The</w:t>
+      </w:r>
+      <w:r>
+        <w:rPr>
+          <w:color w:val="000000" w:themeColor="text1"/>
+          <w:sz w:val="24"/>
+          <w:szCs w:val="24"/>
+        </w:rPr>
+        <w:t>re are no plans to allow the</w:t>
+      </w:r>
+      <w:r>
+        <w:rPr>
+          <w:color w:val="000000" w:themeColor="text1"/>
+          <w:sz w:val="24"/>
+          <w:szCs w:val="24"/>
+        </w:rPr>
+        <w:t xml:space="preserve"> </w:t>
+      </w:r>
+      <w:r>
+        <w:rPr>
+          <w:color w:val="000000" w:themeColor="text1"/>
+          <w:sz w:val="24"/>
+          <w:szCs w:val="24"/>
+        </w:rPr>
+        <w:t>player/</w:t>
+      </w:r>
+      <w:r>
+        <w:rPr>
+          <w:color w:val="000000" w:themeColor="text1"/>
+          <w:sz w:val="24"/>
+          <w:szCs w:val="24"/>
+        </w:rPr>
+        <w:t xml:space="preserve">character </w:t>
+      </w:r>
+      <w:r>
+        <w:rPr>
+          <w:color w:val="000000" w:themeColor="text1"/>
+          <w:sz w:val="24"/>
+          <w:szCs w:val="24"/>
+        </w:rPr>
+        <w:t>to</w:t>
+      </w:r>
+      <w:r>
+        <w:rPr>
+          <w:color w:val="000000" w:themeColor="text1"/>
+          <w:sz w:val="24"/>
+          <w:szCs w:val="24"/>
+        </w:rPr>
+        <w:t xml:space="preserve"> be able to interact with background. There will be 1-3 levels in a set and each set will feature a boss. There will be 3-4 sets. A map will be used as a level select screen. </w:t>
+      </w:r>
+    </w:p>
+    <w:p>
+      <w:pPr>
+        <w:spacing w:after="0"/>
+        <w:ind w:firstLine="720"/>
+        <w:rPr>
+          <w:b/>
+          <w:color w:val="000000" w:themeColor="text1"/>
+          <w:sz w:val="24"/>
+          <w:szCs w:val="24"/>
+        </w:rPr>
+      </w:pPr>
+      <w:r>
+        <w:rPr>
+          <w:b/>
+          <w:color w:val="000000" w:themeColor="text1"/>
+          <w:sz w:val="24"/>
+          <w:szCs w:val="24"/>
+        </w:rPr>
+        <w:t>*</w:t>
+      </w:r>
+      <w:r>
+        <w:rPr>
+          <w:b/>
+          <w:color w:val="000000" w:themeColor="text1"/>
+          <w:sz w:val="24"/>
+          <w:szCs w:val="24"/>
+        </w:rPr>
+        <w:t>See Appendix A</w:t>
+      </w:r>
+      <w:r>
+        <w:rPr>
+          <w:b/>
+          <w:color w:val="000000" w:themeColor="text1"/>
+          <w:sz w:val="24"/>
+          <w:szCs w:val="24"/>
+        </w:rPr>
+        <w:t xml:space="preserve"> for sample</w:t>
+      </w:r>
+      <w:r>
+        <w:rPr>
+          <w:b/>
+          <w:color w:val="000000" w:themeColor="text1"/>
+          <w:sz w:val="24"/>
+          <w:szCs w:val="24"/>
+        </w:rPr>
+        <w:t xml:space="preserve"> level</w:t>
+      </w:r>
+      <w:r>
+        <w:rPr>
+          <w:b/>
+          <w:color w:val="000000" w:themeColor="text1"/>
+          <w:sz w:val="24"/>
+          <w:szCs w:val="24"/>
+        </w:rPr>
+        <w:t xml:space="preserve"> background image.</w:t>
+      </w:r>
+    </w:p>
     <w:p>
       <w:pPr>
         <w:spacing w:after="0"/>
@@ -5872,155 +6288,11 @@
       <w:pPr>
         <w:pStyle w:val="GDD"/>
       </w:pPr>
-      <w:bookmarkStart w:id="27" w:name="_Toc378001225"/>
-      <w:r>
-        <w:t>Game Environment:</w:t>
-      </w:r>
-      <w:bookmarkEnd w:id="27"/>
-    </w:p>
-    <w:p>
-      <w:pPr>
-        <w:spacing w:after="0"/>
-        <w:rPr>
-          <w:color w:val="000000" w:themeColor="text1"/>
-          <w:sz w:val="24"/>
-          <w:szCs w:val="24"/>
-        </w:rPr>
-      </w:pPr>
-      <w:r>
-        <w:rPr>
-          <w:color w:val="000000" w:themeColor="text1"/>
-          <w:sz w:val="24"/>
-          <w:szCs w:val="24"/>
-        </w:rPr>
-        <w:tab/>
-        <w:t>The main environments the player will be playing in are mansions and forests. The art style for the levels will give the appearance of perspective and depth however the player will have one line/axis they can move along. The</w:t>
-      </w:r>
-      <w:r>
-        <w:rPr>
-          <w:color w:val="000000" w:themeColor="text1"/>
-          <w:sz w:val="24"/>
-          <w:szCs w:val="24"/>
-        </w:rPr>
-        <w:t>re are no plans to allow the</w:t>
-      </w:r>
-      <w:r>
-        <w:rPr>
-          <w:color w:val="000000" w:themeColor="text1"/>
-          <w:sz w:val="24"/>
-          <w:szCs w:val="24"/>
-        </w:rPr>
-        <w:t xml:space="preserve"> </w:t>
-      </w:r>
-      <w:r>
-        <w:rPr>
-          <w:color w:val="000000" w:themeColor="text1"/>
-          <w:sz w:val="24"/>
-          <w:szCs w:val="24"/>
-        </w:rPr>
-        <w:t>player/</w:t>
-      </w:r>
-      <w:r>
-        <w:rPr>
-          <w:color w:val="000000" w:themeColor="text1"/>
-          <w:sz w:val="24"/>
-          <w:szCs w:val="24"/>
-        </w:rPr>
-        <w:t xml:space="preserve">character </w:t>
-      </w:r>
-      <w:r>
-        <w:rPr>
-          <w:color w:val="000000" w:themeColor="text1"/>
-          <w:sz w:val="24"/>
-          <w:szCs w:val="24"/>
-        </w:rPr>
-        <w:t>to</w:t>
-      </w:r>
-      <w:r>
-        <w:rPr>
-          <w:color w:val="000000" w:themeColor="text1"/>
-          <w:sz w:val="24"/>
-          <w:szCs w:val="24"/>
-        </w:rPr>
-        <w:t xml:space="preserve"> be able to interact with background. There will be 1-3 levels in a set and each set will feature a boss. There will be 3-4 sets. A map will be used as a level select screen. </w:t>
-      </w:r>
-    </w:p>
-    <w:p>
-      <w:pPr>
-        <w:spacing w:after="0"/>
-        <w:ind w:firstLine="720"/>
-        <w:rPr>
-          <w:b/>
-          <w:color w:val="000000" w:themeColor="text1"/>
-          <w:sz w:val="24"/>
-          <w:szCs w:val="24"/>
-        </w:rPr>
-      </w:pPr>
-      <w:r>
-        <w:rPr>
-          <w:b/>
-          <w:color w:val="000000" w:themeColor="text1"/>
-          <w:sz w:val="24"/>
-          <w:szCs w:val="24"/>
-        </w:rPr>
-        <w:t>*</w:t>
-      </w:r>
-      <w:r>
-        <w:rPr>
-          <w:b/>
-          <w:color w:val="000000" w:themeColor="text1"/>
-          <w:sz w:val="24"/>
-          <w:szCs w:val="24"/>
-        </w:rPr>
-        <w:t>See Appendix A</w:t>
-      </w:r>
-      <w:r>
-        <w:rPr>
-          <w:b/>
-          <w:color w:val="000000" w:themeColor="text1"/>
-          <w:sz w:val="24"/>
-          <w:szCs w:val="24"/>
-        </w:rPr>
-        <w:t xml:space="preserve"> for sample</w:t>
-      </w:r>
-      <w:r>
-        <w:rPr>
-          <w:b/>
-          <w:color w:val="000000" w:themeColor="text1"/>
-          <w:sz w:val="24"/>
-          <w:szCs w:val="24"/>
-        </w:rPr>
-        <w:t xml:space="preserve"> level</w:t>
-      </w:r>
-      <w:r>
-        <w:rPr>
-          <w:b/>
-          <w:color w:val="000000" w:themeColor="text1"/>
-          <w:sz w:val="24"/>
-          <w:szCs w:val="24"/>
-        </w:rPr>
-        <w:t xml:space="preserve"> background image.</w:t>
-      </w:r>
-    </w:p>
-    <w:p>
-      <w:pPr>
-        <w:spacing w:after="0"/>
-        <w:rPr>
-          <w:color w:val="000000" w:themeColor="text1"/>
-          <w:sz w:val="28"/>
-          <w:szCs w:val="28"/>
-        </w:rPr>
-      </w:pPr>
-    </w:p>
-    <w:p>
-      <w:pPr>
-        <w:pStyle w:val="GDD"/>
-      </w:pPr>
-      <w:bookmarkStart w:id="28" w:name="_Toc378001226"/>
+      <w:bookmarkStart w:id="59" w:name="_Toc378028355"/>
       <w:r>
         <w:t>Game Controls:</w:t>
       </w:r>
-      <w:bookmarkEnd w:id="28"/>
+      <w:bookmarkEnd w:id="59"/>
     </w:p>
     <w:tbl>
       <w:tblPr>
@@ -6446,7 +6718,27 @@
                 <w:sz w:val="24"/>
                 <w:szCs w:val="24"/>
               </w:rPr>
-              <w:t>Game Controller</w:t>
+              <w:t>Game</w:t>
+            </w:r>
+          </w:p>
+          <w:p>
+            <w:pPr>
+              <w:jc w:val="center"/>
+              <w:rPr>
+                <w:b/>
+                <w:color w:val="000000" w:themeColor="text1"/>
+                <w:sz w:val="24"/>
+                <w:szCs w:val="24"/>
+              </w:rPr>
+            </w:pPr>
+            <w:r>
+              <w:rPr>
+                <w:b/>
+                <w:color w:val="000000" w:themeColor="text1"/>
+                <w:sz w:val="24"/>
+                <w:szCs w:val="24"/>
+              </w:rPr>
+              <w:t xml:space="preserve"> Controller</w:t>
             </w:r>
           </w:p>
         </w:tc>
@@ -6505,11 +6797,11 @@
       <w:pPr>
         <w:pStyle w:val="GDD"/>
       </w:pPr>
-      <w:bookmarkStart w:id="29" w:name="_Toc378001227"/>
+      <w:bookmarkStart w:id="60" w:name="_Toc378028356"/>
       <w:r>
         <w:t>Visual Design:</w:t>
       </w:r>
-      <w:bookmarkEnd w:id="29"/>
+      <w:bookmarkEnd w:id="60"/>
     </w:p>
     <w:p>
       <w:pPr>
@@ -6653,11 +6945,11 @@
       <w:pPr>
         <w:pStyle w:val="GDD"/>
       </w:pPr>
-      <w:bookmarkStart w:id="30" w:name="_Toc378001228"/>
+      <w:bookmarkStart w:id="61" w:name="_Toc378028357"/>
       <w:r>
         <w:t>Audio Design:</w:t>
       </w:r>
-      <w:bookmarkEnd w:id="30"/>
+      <w:bookmarkEnd w:id="61"/>
     </w:p>
     <w:p>
       <w:pPr>
@@ -6675,28 +6967,39 @@
           <w:szCs w:val="24"/>
         </w:rPr>
         <w:tab/>
-        <w:t>Mansion Mashers will feature and adventurous, upbeat background music. Sound effects will be implemented for various interactions and actions such as swinging weapons. Voice-overs will also be recorded and use to add humorous elements to the game.</w:t>
+        <w:t>Mansion Mashers will feature and adventurous, upbeat background music. Sound effects will be implemented for various interactions and actions such as swinging weapons. Voice-overs will also be recorded and use</w:t>
+      </w:r>
+      <w:r>
+        <w:rPr>
+          <w:color w:val="000000" w:themeColor="text1"/>
+          <w:sz w:val="24"/>
+          <w:szCs w:val="24"/>
+        </w:rPr>
+        <w:t>d</w:t>
+      </w:r>
+      <w:r>
+        <w:rPr>
+          <w:color w:val="000000" w:themeColor="text1"/>
+          <w:sz w:val="24"/>
+          <w:szCs w:val="24"/>
+        </w:rPr>
+        <w:t xml:space="preserve"> to add humorous elements to the game.</w:t>
       </w:r>
     </w:p>
     <w:p>
       <w:pPr>
-        <w:spacing w:after="0"/>
-        <w:rPr>
-          <w:color w:val="000000" w:themeColor="text1"/>
-          <w:sz w:val="28"/>
-          <w:szCs w:val="28"/>
-        </w:rPr>
+        <w:pStyle w:val="GDD"/>
       </w:pPr>
     </w:p>
     <w:p>
       <w:pPr>
         <w:pStyle w:val="GDD"/>
       </w:pPr>
-      <w:bookmarkStart w:id="31" w:name="_Toc378001229"/>
+      <w:bookmarkStart w:id="62" w:name="_Toc378028358"/>
       <w:r>
         <w:t>Behavior Design:</w:t>
       </w:r>
-      <w:bookmarkEnd w:id="31"/>
+      <w:bookmarkEnd w:id="62"/>
     </w:p>
     <w:tbl>
       <w:tblPr>
@@ -6893,6 +7196,104 @@
     </w:tbl>
     <w:p>
       <w:pPr>
+        <w:pStyle w:val="GDD"/>
+      </w:pPr>
+      <w:bookmarkStart w:id="63" w:name="_Toc378028359"/>
+      <w:r>
+        <w:lastRenderedPageBreak/>
+        <w:t>Physics Design:</w:t>
+      </w:r>
+      <w:bookmarkEnd w:id="63"/>
+    </w:p>
+    <w:p>
+      <w:pPr>
+        <w:spacing w:after="0"/>
+        <w:rPr>
+          <w:color w:val="000000" w:themeColor="text1"/>
+          <w:sz w:val="24"/>
+          <w:szCs w:val="24"/>
+        </w:rPr>
+      </w:pPr>
+      <w:r>
+        <w:rPr>
+          <w:color w:val="000000" w:themeColor="text1"/>
+          <w:sz w:val="24"/>
+          <w:szCs w:val="24"/>
+        </w:rPr>
+        <w:tab/>
+        <w:t>Mansion Mashers will utilize simple physics for gravity (jumping), collision, and</w:t>
+      </w:r>
+      <w:r>
+        <w:rPr>
+          <w:color w:val="000000" w:themeColor="text1"/>
+          <w:sz w:val="24"/>
+          <w:szCs w:val="24"/>
+        </w:rPr>
+        <w:t xml:space="preserve"> forces (bounce back when hit</w:t>
+      </w:r>
+      <w:r>
+        <w:rPr>
+          <w:color w:val="000000" w:themeColor="text1"/>
+          <w:sz w:val="24"/>
+          <w:szCs w:val="24"/>
+        </w:rPr>
+        <w:t>, drag/friction when stopping/slowing down characters</w:t>
+      </w:r>
+      <w:r>
+        <w:rPr>
+          <w:color w:val="000000" w:themeColor="text1"/>
+          <w:sz w:val="24"/>
+          <w:szCs w:val="24"/>
+        </w:rPr>
+        <w:t>).</w:t>
+      </w:r>
+      <w:r>
+        <w:rPr>
+          <w:color w:val="000000" w:themeColor="text1"/>
+          <w:sz w:val="24"/>
+          <w:szCs w:val="24"/>
+        </w:rPr>
+        <w:t xml:space="preserve"> </w:t>
+      </w:r>
+    </w:p>
+    <w:p>
+      <w:pPr>
+        <w:spacing w:after="0"/>
+        <w:rPr>
+          <w:b/>
+          <w:color w:val="000000" w:themeColor="text1"/>
+          <w:sz w:val="24"/>
+          <w:szCs w:val="24"/>
+        </w:rPr>
+      </w:pPr>
+      <w:r>
+        <w:rPr>
+          <w:color w:val="000000" w:themeColor="text1"/>
+          <w:sz w:val="24"/>
+          <w:szCs w:val="24"/>
+        </w:rPr>
+        <w:tab/>
+      </w:r>
+      <w:r>
+        <w:rPr>
+          <w:color w:val="000000" w:themeColor="text1"/>
+          <w:sz w:val="24"/>
+          <w:szCs w:val="24"/>
+        </w:rPr>
+        <w:t>*</w:t>
+      </w:r>
+      <w:r>
+        <w:rPr>
+          <w:b/>
+          <w:color w:val="000000" w:themeColor="text1"/>
+          <w:sz w:val="24"/>
+          <w:szCs w:val="24"/>
+        </w:rPr>
+        <w:t>See Appendix C for examples of planned physics implementations.</w:t>
+      </w:r>
+    </w:p>
+    <w:p>
+      <w:pPr>
         <w:spacing w:after="0"/>
         <w:rPr>
           <w:color w:val="000000" w:themeColor="text1"/>
@@ -6905,11 +7306,11 @@
       <w:pPr>
         <w:pStyle w:val="GDD"/>
       </w:pPr>
-      <w:bookmarkStart w:id="32" w:name="_Toc378001230"/>
-      <w:r>
-        <w:t>Physics Design:</w:t>
-      </w:r>
-      <w:bookmarkEnd w:id="32"/>
+      <w:bookmarkStart w:id="64" w:name="_Toc378028360"/>
+      <w:r>
+        <w:t>Multiplayer Design:</w:t>
+      </w:r>
+      <w:bookmarkEnd w:id="64"/>
     </w:p>
     <w:p>
       <w:pPr>
@@ -6927,44 +7328,36 @@
           <w:szCs w:val="24"/>
         </w:rPr>
         <w:tab/>
-        <w:t>Mansion Mashers will utilize simple physics for gravity (jumping), collision, and</w:t>
-      </w:r>
-      <w:r>
-        <w:rPr>
-          <w:color w:val="000000" w:themeColor="text1"/>
-          <w:sz w:val="24"/>
-          <w:szCs w:val="24"/>
-        </w:rPr>
-        <w:t xml:space="preserve"> forces (bounce back when hit</w:t>
-      </w:r>
-      <w:r>
-        <w:rPr>
-          <w:color w:val="000000" w:themeColor="text1"/>
-          <w:sz w:val="24"/>
-          <w:szCs w:val="24"/>
-        </w:rPr>
-        <w:t>, drag/friction when stopping/slowing down characters</w:t>
-      </w:r>
-      <w:r>
-        <w:rPr>
-          <w:color w:val="000000" w:themeColor="text1"/>
-          <w:sz w:val="24"/>
-          <w:szCs w:val="24"/>
-        </w:rPr>
-        <w:t>).</w:t>
-      </w:r>
-      <w:r>
-        <w:rPr>
-          <w:color w:val="000000" w:themeColor="text1"/>
-          <w:sz w:val="24"/>
-          <w:szCs w:val="24"/>
-        </w:rPr>
-        <w:t xml:space="preserve"> </w:t>
+      </w:r>
+      <w:r>
+        <w:rPr>
+          <w:color w:val="000000" w:themeColor="text1"/>
+          <w:sz w:val="24"/>
+          <w:szCs w:val="24"/>
+        </w:rPr>
+        <w:t xml:space="preserve">*Stretch* </w:t>
+      </w:r>
+      <w:r>
+        <w:rPr>
+          <w:color w:val="000000" w:themeColor="text1"/>
+          <w:sz w:val="24"/>
+          <w:szCs w:val="24"/>
+        </w:rPr>
+        <w:t xml:space="preserve">Multiplayer will consist of 2-4 players. Number of enemies and health of bosses will be increase by a multiplier based on how many players are playing. For controls one player, player 1, will play on the keyboard while players 2-4 will use controllers. </w:t>
+      </w:r>
+      <w:r>
+        <w:rPr>
+          <w:color w:val="000000" w:themeColor="text1"/>
+          <w:sz w:val="24"/>
+          <w:szCs w:val="24"/>
+        </w:rPr>
+        <w:t xml:space="preserve">There will be one HUD per player that will display each individual player’s level, health, items, experience, and avatar to differentiate between HUDs. </w:t>
       </w:r>
     </w:p>
     <w:p>
       <w:pPr>
         <w:spacing w:after="0"/>
+        <w:ind w:firstLine="720"/>
         <w:rPr>
           <w:b/>
           <w:color w:val="000000" w:themeColor="text1"/>
@@ -6974,118 +7367,41 @@
       </w:pPr>
       <w:r>
         <w:rPr>
-          <w:color w:val="000000" w:themeColor="text1"/>
-          <w:sz w:val="24"/>
-          <w:szCs w:val="24"/>
-        </w:rPr>
-        <w:tab/>
-      </w:r>
-      <w:r>
-        <w:rPr>
           <w:b/>
           <w:color w:val="000000" w:themeColor="text1"/>
           <w:sz w:val="24"/>
           <w:szCs w:val="24"/>
         </w:rPr>
-        <w:t>See Appendix C for examples of planned physics implementations.</w:t>
+        <w:t>*See Appendix D for sample of HUD setup.</w:t>
       </w:r>
     </w:p>
     <w:p>
       <w:pPr>
-        <w:spacing w:after="0"/>
         <w:rPr>
           <w:color w:val="000000" w:themeColor="text1"/>
           <w:sz w:val="28"/>
           <w:szCs w:val="28"/>
         </w:rPr>
       </w:pPr>
+      <w:r>
+        <w:rPr>
+          <w:color w:val="000000" w:themeColor="text1"/>
+          <w:sz w:val="28"/>
+          <w:szCs w:val="28"/>
+        </w:rPr>
+        <w:br w:type="page"/>
+      </w:r>
     </w:p>
     <w:p>
       <w:pPr>
         <w:pStyle w:val="GDD"/>
       </w:pPr>
-      <w:bookmarkStart w:id="33" w:name="_Toc378001231"/>
-      <w:r>
-        <w:lastRenderedPageBreak/>
-        <w:t>Multiplayer Design:</w:t>
-      </w:r>
-      <w:bookmarkEnd w:id="33"/>
-    </w:p>
-    <w:p>
-      <w:pPr>
-        <w:spacing w:after="0"/>
-        <w:rPr>
-          <w:color w:val="000000" w:themeColor="text1"/>
-          <w:sz w:val="24"/>
-          <w:szCs w:val="24"/>
-        </w:rPr>
-      </w:pPr>
-      <w:r>
-        <w:rPr>
-          <w:color w:val="000000" w:themeColor="text1"/>
-          <w:sz w:val="24"/>
-          <w:szCs w:val="24"/>
-        </w:rPr>
-        <w:tab/>
-        <w:t xml:space="preserve">Multiplayer will consist of 2-4 players. Number of enemies and health of bosses will be increase by a multiplier based on how many players are playing. For controls one player, player 1, will play on the keyboard while players 2-4 will use controllers. </w:t>
-      </w:r>
-      <w:r>
-        <w:rPr>
-          <w:color w:val="000000" w:themeColor="text1"/>
-          <w:sz w:val="24"/>
-          <w:szCs w:val="24"/>
-        </w:rPr>
-        <w:t xml:space="preserve">There will be one HUD per player that will display each individual player’s level, health, items, experience, and avatar to differentiate between HUDs. </w:t>
-      </w:r>
-    </w:p>
-    <w:p>
-      <w:pPr>
-        <w:spacing w:after="0"/>
-        <w:ind w:firstLine="720"/>
-        <w:rPr>
-          <w:b/>
-          <w:color w:val="000000" w:themeColor="text1"/>
-          <w:sz w:val="24"/>
-          <w:szCs w:val="24"/>
-        </w:rPr>
-      </w:pPr>
-      <w:r>
-        <w:rPr>
-          <w:b/>
-          <w:color w:val="000000" w:themeColor="text1"/>
-          <w:sz w:val="24"/>
-          <w:szCs w:val="24"/>
-        </w:rPr>
-        <w:t>*See Appendix D for sample of HUD setup.</w:t>
-      </w:r>
-    </w:p>
-    <w:p>
-      <w:pPr>
-        <w:rPr>
-          <w:color w:val="000000" w:themeColor="text1"/>
-          <w:sz w:val="28"/>
-          <w:szCs w:val="28"/>
-        </w:rPr>
-      </w:pPr>
-      <w:r>
-        <w:rPr>
-          <w:color w:val="000000" w:themeColor="text1"/>
-          <w:sz w:val="28"/>
-          <w:szCs w:val="28"/>
-        </w:rPr>
-        <w:br w:type="page"/>
-      </w:r>
-    </w:p>
-    <w:p>
-      <w:pPr>
-        <w:pStyle w:val="GDD"/>
-      </w:pPr>
-      <w:bookmarkStart w:id="34" w:name="_Toc378001232"/>
+      <w:bookmarkStart w:id="65" w:name="_Toc378028361"/>
       <w:r>
         <w:lastRenderedPageBreak/>
         <w:t>Appendices</w:t>
       </w:r>
-      <w:bookmarkEnd w:id="34"/>
+      <w:bookmarkEnd w:id="65"/>
     </w:p>
     <w:p>
       <w:pPr>
@@ -7096,14 +7412,14 @@
       <w:pPr>
         <w:pStyle w:val="Appendixs"/>
       </w:pPr>
-      <w:bookmarkStart w:id="35" w:name="_Toc378001233"/>
+      <w:bookmarkStart w:id="66" w:name="_Toc378028362"/>
       <w:r>
         <w:t>Appendix A</w:t>
       </w:r>
-      <w:bookmarkEnd w:id="35"/>
       <w:r>
         <w:t>:</w:t>
       </w:r>
+      <w:bookmarkEnd w:id="66"/>
     </w:p>
     <w:p>
       <w:pPr>
@@ -7155,7 +7471,7 @@
           <w:szCs w:val="24"/>
         </w:rPr>
         <w:drawing>
-          <wp:inline distT="0" distB="0" distL="0" distR="0">
+          <wp:inline distT="0" distB="0" distL="0" distR="0" wp14:anchorId="13095038" wp14:editId="67572040">
             <wp:extent cx="5943600" cy="1114425"/>
             <wp:effectExtent l="0" t="0" r="0" b="9525"/>
             <wp:docPr id="6" name="Picture 6"/>
@@ -7234,6 +7550,9 @@
           <w:szCs w:val="24"/>
         </w:rPr>
       </w:pPr>
+      <w:bookmarkStart w:id="67" w:name="_Toc378028009"/>
+      <w:bookmarkStart w:id="68" w:name="_Toc378028225"/>
+      <w:bookmarkStart w:id="69" w:name="_Toc378028363"/>
       <w:r>
         <w:rPr>
           <w:noProof/>
@@ -7241,7 +7560,7 @@
           <w:szCs w:val="24"/>
         </w:rPr>
         <w:drawing>
-          <wp:inline distT="0" distB="0" distL="0" distR="0">
+          <wp:inline distT="0" distB="0" distL="0" distR="0" wp14:anchorId="147D2207" wp14:editId="1F8F13CD">
             <wp:extent cx="5915025" cy="3333921"/>
             <wp:effectExtent l="0" t="0" r="0" b="0"/>
             <wp:docPr id="3" name="Picture 3"/>
@@ -7289,22 +7608,57 @@
           </wp:inline>
         </w:drawing>
       </w:r>
+      <w:bookmarkEnd w:id="67"/>
+      <w:bookmarkEnd w:id="68"/>
+      <w:bookmarkEnd w:id="69"/>
+    </w:p>
+    <w:p>
+      <w:pPr>
+        <w:pStyle w:val="GDD"/>
+        <w:jc w:val="center"/>
+        <w:rPr>
+          <w:sz w:val="24"/>
+          <w:szCs w:val="24"/>
+        </w:rPr>
+      </w:pPr>
     </w:p>
     <w:p>
       <w:pPr>
         <w:jc w:val="center"/>
         <w:rPr>
-          <w:sz w:val="24"/>
-          <w:szCs w:val="24"/>
+          <w:b/>
         </w:rPr>
       </w:pPr>
       <w:r>
         <w:rPr>
+          <w:b/>
+        </w:rPr>
+        <w:t>Assets by Luke Conlon</w:t>
+      </w:r>
+    </w:p>
+    <w:p>
+      <w:pPr>
+        <w:jc w:val="center"/>
+        <w:rPr>
+          <w:sz w:val="24"/>
+          <w:szCs w:val="24"/>
+        </w:rPr>
+      </w:pPr>
+      <w:r>
+        <w:rPr>
           <w:sz w:val="24"/>
           <w:szCs w:val="24"/>
         </w:rPr>
         <w:br/>
       </w:r>
+    </w:p>
+    <w:p>
+      <w:pPr>
+        <w:rPr>
+          <w:sz w:val="24"/>
+          <w:szCs w:val="24"/>
+        </w:rPr>
+      </w:pPr>
     </w:p>
     <w:p>
       <w:pPr>
@@ -7318,18 +7672,15 @@
       <w:pPr>
         <w:pStyle w:val="Appendixs"/>
       </w:pPr>
-      <w:bookmarkStart w:id="36" w:name="_Toc378001234"/>
-      <w:r>
-        <w:br w:type="column"/>
-      </w:r>
+      <w:bookmarkStart w:id="70" w:name="_Toc378028364"/>
       <w:r>
         <w:lastRenderedPageBreak/>
         <w:t>Appendix B</w:t>
       </w:r>
-      <w:bookmarkEnd w:id="36"/>
       <w:r>
         <w:t>:</w:t>
       </w:r>
+      <w:bookmarkEnd w:id="70"/>
     </w:p>
     <w:p>
       <w:pPr>
@@ -7358,6 +7709,9 @@
           <w:szCs w:val="24"/>
         </w:rPr>
       </w:pPr>
+      <w:bookmarkStart w:id="71" w:name="_Toc378028011"/>
+      <w:bookmarkStart w:id="72" w:name="_Toc378028227"/>
+      <w:bookmarkStart w:id="73" w:name="_Toc378028365"/>
       <w:r>
         <w:rPr>
           <w:noProof/>
@@ -7365,7 +7719,7 @@
           <w:szCs w:val="24"/>
         </w:rPr>
         <w:drawing>
-          <wp:inline distT="0" distB="0" distL="0" distR="0">
+          <wp:inline distT="0" distB="0" distL="0" distR="0" wp14:anchorId="4EF76E39" wp14:editId="054C56E1">
             <wp:extent cx="3235919" cy="2842009"/>
             <wp:effectExtent l="6350" t="0" r="0" b="0"/>
             <wp:docPr id="7" name="Picture 7"/>
@@ -7427,7 +7781,7 @@
           <w:szCs w:val="24"/>
         </w:rPr>
         <w:drawing>
-          <wp:inline distT="0" distB="0" distL="0" distR="0">
+          <wp:inline distT="0" distB="0" distL="0" distR="0" wp14:anchorId="5CADA4DE" wp14:editId="0C9ABC28">
             <wp:extent cx="2337798" cy="3241040"/>
             <wp:effectExtent l="0" t="0" r="5715" b="0"/>
             <wp:docPr id="8" name="Picture 8"/>
@@ -7475,30 +7829,36 @@
           </wp:inline>
         </w:drawing>
       </w:r>
-      <w:bookmarkStart w:id="37" w:name="_GoBack"/>
-      <w:bookmarkEnd w:id="37"/>
+      <w:bookmarkEnd w:id="71"/>
+      <w:bookmarkEnd w:id="72"/>
+      <w:bookmarkEnd w:id="73"/>
     </w:p>
     <w:p>
       <w:pPr>
-        <w:pStyle w:val="Appendixs"/>
-        <w:rPr>
-          <w:sz w:val="28"/>
-          <w:szCs w:val="28"/>
+        <w:jc w:val="center"/>
+        <w:rPr>
+          <w:b/>
         </w:rPr>
       </w:pPr>
-      <w:bookmarkStart w:id="38" w:name="_Toc378001235"/>
+      <w:r>
+        <w:rPr>
+          <w:b/>
+        </w:rPr>
+        <w:t>Assets by Juli Gregg</w:t>
+      </w:r>
     </w:p>
     <w:p>
       <w:pPr>
         <w:pStyle w:val="Appendixs"/>
       </w:pPr>
+      <w:bookmarkStart w:id="74" w:name="_Toc378028366"/>
       <w:r>
         <w:t>Appendix C</w:t>
       </w:r>
-      <w:bookmarkEnd w:id="38"/>
       <w:r>
         <w:t>:</w:t>
       </w:r>
+      <w:bookmarkEnd w:id="74"/>
     </w:p>
     <w:p>
       <w:pPr>
@@ -7527,6 +7887,9 @@
           <w:szCs w:val="24"/>
         </w:rPr>
       </w:pPr>
+      <w:bookmarkStart w:id="75" w:name="_Toc378028013"/>
+      <w:bookmarkStart w:id="76" w:name="_Toc378028229"/>
+      <w:bookmarkStart w:id="77" w:name="_Toc378028367"/>
       <w:r>
         <w:rPr>
           <w:noProof/>
@@ -7534,7 +7897,7 @@
           <w:szCs w:val="24"/>
         </w:rPr>
         <w:drawing>
-          <wp:inline distT="0" distB="0" distL="0" distR="0">
+          <wp:inline distT="0" distB="0" distL="0" distR="0" wp14:anchorId="27310667" wp14:editId="1ECF55EB">
             <wp:extent cx="5505450" cy="3124200"/>
             <wp:effectExtent l="0" t="0" r="0" b="0"/>
             <wp:docPr id="9" name="Picture 9"/>
@@ -7582,29 +7945,397 @@
           </wp:inline>
         </w:drawing>
       </w:r>
+      <w:bookmarkEnd w:id="75"/>
+      <w:bookmarkEnd w:id="76"/>
+      <w:bookmarkEnd w:id="77"/>
+    </w:p>
+    <w:p>
+      <w:pPr>
+        <w:jc w:val="center"/>
+        <w:rPr>
+          <w:b/>
+        </w:rPr>
+      </w:pPr>
+      <w:r>
+        <w:rPr>
+          <w:b/>
+        </w:rPr>
+        <w:t xml:space="preserve">Assets by </w:t>
+      </w:r>
+      <w:r>
+        <w:rPr>
+          <w:b/>
+        </w:rPr>
+        <w:t xml:space="preserve">Juli Gregg (Visual), </w:t>
+      </w:r>
+      <w:r>
+        <w:rPr>
+          <w:b/>
+        </w:rPr>
+        <w:t>Dan Muller</w:t>
+      </w:r>
+      <w:r>
+        <w:rPr>
+          <w:b/>
+        </w:rPr>
+        <w:t xml:space="preserve"> (Logic)</w:t>
+      </w:r>
     </w:p>
     <w:p>
       <w:pPr>
         <w:pStyle w:val="Appendixs"/>
       </w:pPr>
-      <w:bookmarkStart w:id="39" w:name="_Toc378001236"/>
     </w:p>
     <w:p>
       <w:pPr>
         <w:pStyle w:val="Appendixs"/>
       </w:pPr>
-      <w:r>
-        <w:lastRenderedPageBreak/>
+      <w:bookmarkStart w:id="78" w:name="_Toc378028368"/>
+      <w:r>
         <w:t>Appendix D</w:t>
       </w:r>
-      <w:bookmarkEnd w:id="39"/>
       <w:r>
         <w:t>:</w:t>
+      </w:r>
+      <w:bookmarkEnd w:id="78"/>
+    </w:p>
+    <w:p>
+      <w:pPr>
+        <w:pStyle w:val="Appendixs"/>
+      </w:pPr>
+    </w:p>
+    <w:p>
+      <w:pPr>
+        <w:jc w:val="center"/>
+        <w:rPr>
+          <w:sz w:val="24"/>
+          <w:szCs w:val="24"/>
+        </w:rPr>
+      </w:pPr>
+      <w:r>
+        <w:rPr>
+          <w:sz w:val="24"/>
+          <w:szCs w:val="24"/>
+        </w:rPr>
+        <w:t>Four HUD Setups for Main Characters</w:t>
+      </w:r>
+    </w:p>
+    <w:p>
+      <w:pPr>
+        <w:pStyle w:val="Appendixs"/>
+      </w:pPr>
+      <w:bookmarkStart w:id="79" w:name="_Toc378028015"/>
+      <w:bookmarkStart w:id="80" w:name="_Toc378028231"/>
+      <w:bookmarkStart w:id="81" w:name="_Toc378028369"/>
+      <w:r>
+        <w:rPr>
+          <w:noProof/>
+        </w:rPr>
+        <w:drawing>
+          <wp:inline distT="0" distB="0" distL="0" distR="0">
+            <wp:extent cx="2914512" cy="1247775"/>
+            <wp:effectExtent l="0" t="0" r="0" b="0"/>
+            <wp:docPr id="11" name="Picture 11"/>
+            <wp:cNvGraphicFramePr>
+              <a:graphicFrameLocks xmlns:a="http://schemas.openxmlformats.org/drawingml/2006/main" noChangeAspect="1"/>
+            </wp:cNvGraphicFramePr>
+            <a:graphic xmlns:a="http://schemas.openxmlformats.org/drawingml/2006/main">
+              <a:graphicData uri="http://schemas.openxmlformats.org/drawingml/2006/picture">
+                <pic:pic xmlns:pic="http://schemas.openxmlformats.org/drawingml/2006/picture">
+                  <pic:nvPicPr>
+                    <pic:cNvPr id="11" name="GinkoHUD.png"/>
+                    <pic:cNvPicPr/>
+                  </pic:nvPicPr>
+                  <pic:blipFill>
+                    <a:blip r:embed="rId15">
+                      <a:extLst>
+                        <a:ext uri="{28A0092B-C50C-407E-A947-70E740481C1C}">
+                          <a14:useLocalDpi xmlns:a14="http://schemas.microsoft.com/office/drawing/2010/main" val="0"/>
+                        </a:ext>
+                      </a:extLst>
+                    </a:blip>
+                    <a:stretch>
+                      <a:fillRect/>
+                    </a:stretch>
+                  </pic:blipFill>
+                  <pic:spPr>
+                    <a:xfrm>
+                      <a:off x="0" y="0"/>
+                      <a:ext cx="2923628" cy="1251678"/>
+                    </a:xfrm>
+                    <a:prstGeom prst="rect">
+                      <a:avLst/>
+                    </a:prstGeom>
+                  </pic:spPr>
+                </pic:pic>
+              </a:graphicData>
+            </a:graphic>
+          </wp:inline>
+        </w:drawing>
+      </w:r>
+      <w:r>
+        <w:t xml:space="preserve"> </w:t>
+      </w:r>
+      <w:r>
+        <w:rPr>
+          <w:noProof/>
+        </w:rPr>
+        <w:drawing>
+          <wp:inline distT="0" distB="0" distL="0" distR="0">
+            <wp:extent cx="2803272" cy="1200150"/>
+            <wp:effectExtent l="0" t="0" r="0" b="0"/>
+            <wp:docPr id="12" name="Picture 12"/>
+            <wp:cNvGraphicFramePr>
+              <a:graphicFrameLocks xmlns:a="http://schemas.openxmlformats.org/drawingml/2006/main" noChangeAspect="1"/>
+            </wp:cNvGraphicFramePr>
+            <a:graphic xmlns:a="http://schemas.openxmlformats.org/drawingml/2006/main">
+              <a:graphicData uri="http://schemas.openxmlformats.org/drawingml/2006/picture">
+                <pic:pic xmlns:pic="http://schemas.openxmlformats.org/drawingml/2006/picture">
+                  <pic:nvPicPr>
+                    <pic:cNvPr id="12" name="HollyHUD.png"/>
+                    <pic:cNvPicPr/>
+                  </pic:nvPicPr>
+                  <pic:blipFill>
+                    <a:blip r:embed="rId16">
+                      <a:extLst>
+                        <a:ext uri="{28A0092B-C50C-407E-A947-70E740481C1C}">
+                          <a14:useLocalDpi xmlns:a14="http://schemas.microsoft.com/office/drawing/2010/main" val="0"/>
+                        </a:ext>
+                      </a:extLst>
+                    </a:blip>
+                    <a:stretch>
+                      <a:fillRect/>
+                    </a:stretch>
+                  </pic:blipFill>
+                  <pic:spPr>
+                    <a:xfrm>
+                      <a:off x="0" y="0"/>
+                      <a:ext cx="2820219" cy="1207406"/>
+                    </a:xfrm>
+                    <a:prstGeom prst="rect">
+                      <a:avLst/>
+                    </a:prstGeom>
+                  </pic:spPr>
+                </pic:pic>
+              </a:graphicData>
+            </a:graphic>
+          </wp:inline>
+        </w:drawing>
+      </w:r>
+      <w:r>
+        <w:rPr>
+          <w:noProof/>
+        </w:rPr>
+        <w:drawing>
+          <wp:inline distT="0" distB="0" distL="0" distR="0">
+            <wp:extent cx="2933700" cy="1255990"/>
+            <wp:effectExtent l="0" t="0" r="0" b="0"/>
+            <wp:docPr id="13" name="Picture 13"/>
+            <wp:cNvGraphicFramePr>
+              <a:graphicFrameLocks xmlns:a="http://schemas.openxmlformats.org/drawingml/2006/main" noChangeAspect="1"/>
+            </wp:cNvGraphicFramePr>
+            <a:graphic xmlns:a="http://schemas.openxmlformats.org/drawingml/2006/main">
+              <a:graphicData uri="http://schemas.openxmlformats.org/drawingml/2006/picture">
+                <pic:pic xmlns:pic="http://schemas.openxmlformats.org/drawingml/2006/picture">
+                  <pic:nvPicPr>
+                    <pic:cNvPr id="13" name="KayaHUD.png"/>
+                    <pic:cNvPicPr/>
+                  </pic:nvPicPr>
+                  <pic:blipFill>
+                    <a:blip r:embed="rId17">
+                      <a:extLst>
+                        <a:ext uri="{28A0092B-C50C-407E-A947-70E740481C1C}">
+                          <a14:useLocalDpi xmlns:a14="http://schemas.microsoft.com/office/drawing/2010/main" val="0"/>
+                        </a:ext>
+                      </a:extLst>
+                    </a:blip>
+                    <a:stretch>
+                      <a:fillRect/>
+                    </a:stretch>
+                  </pic:blipFill>
+                  <pic:spPr>
+                    <a:xfrm>
+                      <a:off x="0" y="0"/>
+                      <a:ext cx="2937483" cy="1257610"/>
+                    </a:xfrm>
+                    <a:prstGeom prst="rect">
+                      <a:avLst/>
+                    </a:prstGeom>
+                  </pic:spPr>
+                </pic:pic>
+              </a:graphicData>
+            </a:graphic>
+          </wp:inline>
+        </w:drawing>
+      </w:r>
+      <w:r>
+        <w:rPr>
+          <w:noProof/>
+        </w:rPr>
+        <w:drawing>
+          <wp:inline distT="0" distB="0" distL="0" distR="0">
+            <wp:extent cx="2847766" cy="1219200"/>
+            <wp:effectExtent l="0" t="0" r="0" b="0"/>
+            <wp:docPr id="14" name="Picture 14"/>
+            <wp:cNvGraphicFramePr>
+              <a:graphicFrameLocks xmlns:a="http://schemas.openxmlformats.org/drawingml/2006/main" noChangeAspect="1"/>
+            </wp:cNvGraphicFramePr>
+            <a:graphic xmlns:a="http://schemas.openxmlformats.org/drawingml/2006/main">
+              <a:graphicData uri="http://schemas.openxmlformats.org/drawingml/2006/picture">
+                <pic:pic xmlns:pic="http://schemas.openxmlformats.org/drawingml/2006/picture">
+                  <pic:nvPicPr>
+                    <pic:cNvPr id="14" name="MaypleHUD.png"/>
+                    <pic:cNvPicPr/>
+                  </pic:nvPicPr>
+                  <pic:blipFill>
+                    <a:blip r:embed="rId18">
+                      <a:extLst>
+                        <a:ext uri="{28A0092B-C50C-407E-A947-70E740481C1C}">
+                          <a14:useLocalDpi xmlns:a14="http://schemas.microsoft.com/office/drawing/2010/main" val="0"/>
+                        </a:ext>
+                      </a:extLst>
+                    </a:blip>
+                    <a:stretch>
+                      <a:fillRect/>
+                    </a:stretch>
+                  </pic:blipFill>
+                  <pic:spPr>
+                    <a:xfrm>
+                      <a:off x="0" y="0"/>
+                      <a:ext cx="2856789" cy="1223063"/>
+                    </a:xfrm>
+                    <a:prstGeom prst="rect">
+                      <a:avLst/>
+                    </a:prstGeom>
+                  </pic:spPr>
+                </pic:pic>
+              </a:graphicData>
+            </a:graphic>
+          </wp:inline>
+        </w:drawing>
+      </w:r>
+      <w:bookmarkEnd w:id="79"/>
+      <w:bookmarkEnd w:id="80"/>
+      <w:bookmarkEnd w:id="81"/>
+    </w:p>
+    <w:p>
+      <w:pPr>
+        <w:pStyle w:val="Appendixs"/>
+      </w:pPr>
+    </w:p>
+    <w:p>
+      <w:pPr>
+        <w:pStyle w:val="Appendixs"/>
+      </w:pPr>
+    </w:p>
+    <w:p>
+      <w:pPr>
+        <w:jc w:val="center"/>
+        <w:rPr>
+          <w:sz w:val="24"/>
+          <w:szCs w:val="24"/>
+        </w:rPr>
+      </w:pPr>
+      <w:r>
+        <w:rPr>
+          <w:sz w:val="24"/>
+          <w:szCs w:val="24"/>
+        </w:rPr>
+        <w:t>Four HUDs Setup in Game</w:t>
+      </w:r>
+    </w:p>
+    <w:p>
+      <w:pPr>
+        <w:jc w:val="center"/>
+        <w:rPr>
+          <w:sz w:val="24"/>
+          <w:szCs w:val="24"/>
+        </w:rPr>
+      </w:pPr>
+      <w:r>
+        <w:rPr>
+          <w:noProof/>
+          <w:sz w:val="24"/>
+          <w:szCs w:val="24"/>
+        </w:rPr>
+        <w:drawing>
+          <wp:inline distT="0" distB="0" distL="0" distR="0">
+            <wp:extent cx="5943600" cy="3174365"/>
+            <wp:effectExtent l="0" t="0" r="0" b="6985"/>
+            <wp:docPr id="15" name="Picture 15"/>
+            <wp:cNvGraphicFramePr>
+              <a:graphicFrameLocks xmlns:a="http://schemas.openxmlformats.org/drawingml/2006/main" noChangeAspect="1"/>
+            </wp:cNvGraphicFramePr>
+            <a:graphic xmlns:a="http://schemas.openxmlformats.org/drawingml/2006/main">
+              <a:graphicData uri="http://schemas.openxmlformats.org/drawingml/2006/picture">
+                <pic:pic xmlns:pic="http://schemas.openxmlformats.org/drawingml/2006/picture">
+                  <pic:nvPicPr>
+                    <pic:cNvPr id="15" name="huds.png"/>
+                    <pic:cNvPicPr/>
+                  </pic:nvPicPr>
+                  <pic:blipFill>
+                    <a:blip r:embed="rId19">
+                      <a:extLst>
+                        <a:ext uri="{28A0092B-C50C-407E-A947-70E740481C1C}">
+                          <a14:useLocalDpi xmlns:a14="http://schemas.microsoft.com/office/drawing/2010/main" val="0"/>
+                        </a:ext>
+                      </a:extLst>
+                    </a:blip>
+                    <a:stretch>
+                      <a:fillRect/>
+                    </a:stretch>
+                  </pic:blipFill>
+                  <pic:spPr>
+                    <a:xfrm>
+                      <a:off x="0" y="0"/>
+                      <a:ext cx="5943600" cy="3174365"/>
+                    </a:xfrm>
+                    <a:prstGeom prst="rect">
+                      <a:avLst/>
+                    </a:prstGeom>
+                  </pic:spPr>
+                </pic:pic>
+              </a:graphicData>
+            </a:graphic>
+          </wp:inline>
+        </w:drawing>
+      </w:r>
+    </w:p>
+    <w:p>
+      <w:pPr>
+        <w:jc w:val="center"/>
+        <w:rPr>
+          <w:b/>
+        </w:rPr>
+      </w:pPr>
+      <w:r>
+        <w:rPr>
+          <w:b/>
+        </w:rPr>
+        <w:t>Assets by Luke Conlon</w:t>
+      </w:r>
+      <w:r>
+        <w:rPr>
+          <w:b/>
+        </w:rPr>
+        <w:t xml:space="preserve"> (HUD, Background)</w:t>
+      </w:r>
+      <w:r>
+        <w:rPr>
+          <w:b/>
+        </w:rPr>
+        <w:t>, Dan Muller</w:t>
+      </w:r>
+      <w:r>
+        <w:rPr>
+          <w:b/>
+        </w:rPr>
+        <w:t xml:space="preserve"> (Fox, Enemy)</w:t>
       </w:r>
     </w:p>
     <w:sectPr>
-      <w:headerReference w:type="default" r:id="rId15"/>
-      <w:footerReference w:type="default" r:id="rId16"/>
+      <w:headerReference w:type="default" r:id="rId20"/>
+      <w:footerReference w:type="default" r:id="rId21"/>
       <w:pgSz w:w="12240" w:h="15840"/>
       <w:pgMar w:top="1440" w:right="1440" w:bottom="1440" w:left="1440" w:header="720" w:footer="720" w:gutter="0"/>
       <w:pgNumType w:start="0"/>
@@ -9176,7 +9907,558 @@
       <w:szCs w:val="24"/>
     </w:rPr>
   </w:style>
+  <w:style w:type="paragraph" w:styleId="TOC3">
+    <w:name w:val="toc 3"/>
+    <w:basedOn w:val="Normal"/>
+    <w:next w:val="Normal"/>
+    <w:autoRedefine/>
+    <w:uiPriority w:val="39"/>
+    <w:unhideWhenUsed/>
+    <w:rsid w:val="00A40B99"/>
+    <w:pPr>
+      <w:spacing w:after="100" w:line="259" w:lineRule="auto"/>
+      <w:ind w:left="440"/>
+    </w:pPr>
+    <w:rPr>
+      <w:rFonts w:cs="Times New Roman"/>
+      <w:sz w:val="22"/>
+      <w:szCs w:val="22"/>
+    </w:rPr>
+  </w:style>
 </w:styles>
+</file>
+
+<file path=word/glossary/document.xml><?xml version="1.0" encoding="utf-8"?>
+<w:glossaryDocument xmlns:wpc="http://schemas.microsoft.com/office/word/2010/wordprocessingCanvas" xmlns:mc="http://schemas.openxmlformats.org/markup-compatibility/2006" xmlns:o="urn:schemas-microsoft-com:office:office" xmlns:r="http://schemas.openxmlformats.org/officeDocument/2006/relationships" xmlns:m="http://schemas.openxmlformats.org/officeDocument/2006/math" xmlns:v="urn:schemas-microsoft-com:vml" xmlns:wp14="http://schemas.microsoft.com/office/word/2010/wordprocessingDrawing" xmlns:wp="http://schemas.openxmlformats.org/drawingml/2006/wordprocessingDrawing" xmlns:w10="urn:schemas-microsoft-com:office:word" xmlns:w="http://schemas.openxmlformats.org/wordprocessingml/2006/main" xmlns:w14="http://schemas.microsoft.com/office/word/2010/wordml" xmlns:w15="http://schemas.microsoft.com/office/word/2012/wordml" xmlns:wpg="http://schemas.microsoft.com/office/word/2010/wordprocessingGroup" xmlns:wpi="http://schemas.microsoft.com/office/word/2010/wordprocessingInk" xmlns:wne="http://schemas.microsoft.com/office/word/2006/wordml" xmlns:wps="http://schemas.microsoft.com/office/word/2010/wordprocessingShape" mc:Ignorable="w14 w15 wp14"/>
+</file>
+
+<file path=word/glossary/fontTable.xml><?xml version="1.0" encoding="utf-8"?>
+<w:fonts xmlns:mc="http://schemas.openxmlformats.org/markup-compatibility/2006" xmlns:r="http://schemas.openxmlformats.org/officeDocument/2006/relationships" xmlns:w="http://schemas.openxmlformats.org/wordprocessingml/2006/main" xmlns:w14="http://schemas.microsoft.com/office/word/2010/wordml" xmlns:w15="http://schemas.microsoft.com/office/word/2012/wordml" mc:Ignorable="w14 w15">
+  <w:font w:name="Symbol">
+    <w:panose1 w:val="05050102010706020507"/>
+    <w:charset w:val="02"/>
+    <w:family w:val="roman"/>
+    <w:pitch w:val="variable"/>
+    <w:sig w:usb0="00000000" w:usb1="10000000" w:usb2="00000000" w:usb3="00000000" w:csb0="80000000" w:csb1="00000000"/>
+  </w:font>
+  <w:font w:name="Times New Roman">
+    <w:panose1 w:val="02020603050405020304"/>
+    <w:charset w:val="00"/>
+    <w:family w:val="roman"/>
+    <w:pitch w:val="variable"/>
+    <w:sig w:usb0="E0002EFF" w:usb1="C0007843" w:usb2="00000009" w:usb3="00000000" w:csb0="000001FF" w:csb1="00000000"/>
+  </w:font>
+  <w:font w:name="Courier New">
+    <w:panose1 w:val="02070309020205020404"/>
+    <w:charset w:val="00"/>
+    <w:family w:val="modern"/>
+    <w:pitch w:val="fixed"/>
+    <w:sig w:usb0="E0002AFF" w:usb1="C0007843" w:usb2="00000009" w:usb3="00000000" w:csb0="000001FF" w:csb1="00000000"/>
+  </w:font>
+  <w:font w:name="Wingdings">
+    <w:panose1 w:val="05000000000000000000"/>
+    <w:charset w:val="02"/>
+    <w:family w:val="auto"/>
+    <w:pitch w:val="variable"/>
+    <w:sig w:usb0="00000000" w:usb1="10000000" w:usb2="00000000" w:usb3="00000000" w:csb0="80000000" w:csb1="00000000"/>
+  </w:font>
+  <w:font w:name="Calibri">
+    <w:panose1 w:val="020F0502020204030204"/>
+    <w:charset w:val="00"/>
+    <w:family w:val="swiss"/>
+    <w:pitch w:val="variable"/>
+    <w:sig w:usb0="E00002FF" w:usb1="4000ACFF" w:usb2="00000001" w:usb3="00000000" w:csb0="0000019F" w:csb1="00000000"/>
+  </w:font>
+  <w:font w:name="Calibri Light">
+    <w:panose1 w:val="020F0302020204030204"/>
+    <w:charset w:val="00"/>
+    <w:family w:val="swiss"/>
+    <w:pitch w:val="variable"/>
+    <w:sig w:usb0="A00002EF" w:usb1="4000207B" w:usb2="00000000" w:usb3="00000000" w:csb0="0000019F" w:csb1="00000000"/>
+  </w:font>
+</w:fonts>
+</file>
+
+<file path=word/glossary/settings.xml><?xml version="1.0" encoding="utf-8"?>
+<w:settings xmlns:mc="http://schemas.openxmlformats.org/markup-compatibility/2006" xmlns:o="urn:schemas-microsoft-com:office:office" xmlns:r="http://schemas.openxmlformats.org/officeDocument/2006/relationships" xmlns:m="http://schemas.openxmlformats.org/officeDocument/2006/math" xmlns:v="urn:schemas-microsoft-com:vml" xmlns:w10="urn:schemas-microsoft-com:office:word" xmlns:w="http://schemas.openxmlformats.org/wordprocessingml/2006/main" xmlns:w14="http://schemas.microsoft.com/office/word/2010/wordml" xmlns:w15="http://schemas.microsoft.com/office/word/2012/wordml" xmlns:sl="http://schemas.openxmlformats.org/schemaLibrary/2006/main" mc:Ignorable="w14 w15">
+  <w:view w:val="normal"/>
+  <w:defaultTabStop w:val="720"/>
+  <w:characterSpacingControl w:val="doNotCompress"/>
+  <w:compat>
+    <w:useFELayout/>
+    <w:compatSetting w:name="compatibilityMode" w:uri="http://schemas.microsoft.com/office/word" w:val="15"/>
+    <w:compatSetting w:name="overrideTableStyleFontSizeAndJustification" w:uri="http://schemas.microsoft.com/office/word" w:val="1"/>
+    <w:compatSetting w:name="enableOpenTypeFeatures" w:uri="http://schemas.microsoft.com/office/word" w:val="1"/>
+    <w:compatSetting w:name="doNotFlipMirrorIndents" w:uri="http://schemas.microsoft.com/office/word" w:val="1"/>
+    <w:compatSetting w:name="differentiateMultirowTableHeaders" w:uri="http://schemas.microsoft.com/office/word" w:val="1"/>
+  </w:compat>
+  <w:rsids>
+    <w:rsidRoot w:val="00E059C9"/>
+    <w:rsid w:val="00E059C9"/>
+    <w:rsid w:val="00FD63DD"/>
+  </w:rsids>
+  <m:mathPr>
+    <m:mathFont m:val="Cambria Math"/>
+    <m:brkBin m:val="before"/>
+    <m:brkBinSub m:val="--"/>
+    <m:smallFrac m:val="0"/>
+    <m:dispDef/>
+    <m:lMargin m:val="0"/>
+    <m:rMargin m:val="0"/>
+    <m:defJc m:val="centerGroup"/>
+    <m:wrapIndent m:val="1440"/>
+    <m:intLim m:val="subSup"/>
+    <m:naryLim m:val="undOvr"/>
+  </m:mathPr>
+  <w:themeFontLang w:val="en-US"/>
+  <w:clrSchemeMapping w:bg1="light1" w:t1="dark1" w:bg2="light2" w:t2="dark2" w:accent1="accent1" w:accent2="accent2" w:accent3="accent3" w:accent4="accent4" w:accent5="accent5" w:accent6="accent6" w:hyperlink="hyperlink" w:followedHyperlink="followedHyperlink"/>
+  <w:decimalSymbol w:val="."/>
+  <w:listSeparator w:val=","/>
+  <w15:chartTrackingRefBased/>
+</w:settings>
+</file>
+
+<file path=word/glossary/styles.xml><?xml version="1.0" encoding="utf-8"?>
+<w:styles xmlns:mc="http://schemas.openxmlformats.org/markup-compatibility/2006" xmlns:r="http://schemas.openxmlformats.org/officeDocument/2006/relationships" xmlns:w="http://schemas.openxmlformats.org/wordprocessingml/2006/main" xmlns:w14="http://schemas.microsoft.com/office/word/2010/wordml" xmlns:w15="http://schemas.microsoft.com/office/word/2012/wordml" mc:Ignorable="w14 w15">
+  <w:docDefaults>
+    <w:rPrDefault>
+      <w:rPr>
+        <w:rFonts w:asciiTheme="minorHAnsi" w:eastAsiaTheme="minorEastAsia" w:hAnsiTheme="minorHAnsi" w:cstheme="minorBidi"/>
+        <w:sz w:val="22"/>
+        <w:szCs w:val="22"/>
+        <w:lang w:val="en-US" w:eastAsia="en-US" w:bidi="ar-SA"/>
+      </w:rPr>
+    </w:rPrDefault>
+    <w:pPrDefault>
+      <w:pPr>
+        <w:spacing w:after="160" w:line="259" w:lineRule="auto"/>
+      </w:pPr>
+    </w:pPrDefault>
+  </w:docDefaults>
+  <w:latentStyles w:defLockedState="0" w:defUIPriority="99" w:defSemiHidden="0" w:defUnhideWhenUsed="0" w:defQFormat="0" w:count="371">
+    <w:lsdException w:name="Normal" w:uiPriority="0" w:qFormat="1"/>
+    <w:lsdException w:name="heading 1" w:uiPriority="9" w:qFormat="1"/>
+    <w:lsdException w:name="heading 2" w:semiHidden="1" w:uiPriority="9" w:unhideWhenUsed="1" w:qFormat="1"/>
+    <w:lsdException w:name="heading 3" w:semiHidden="1" w:uiPriority="9" w:unhideWhenUsed="1" w:qFormat="1"/>
+    <w:lsdException w:name="heading 4" w:semiHidden="1" w:uiPriority="9" w:unhideWhenUsed="1" w:qFormat="1"/>
+    <w:lsdException w:name="heading 5" w:semiHidden="1" w:uiPriority="9" w:unhideWhenUsed="1" w:qFormat="1"/>
+    <w:lsdException w:name="heading 6" w:semiHidden="1" w:uiPriority="9" w:unhideWhenUsed="1" w:qFormat="1"/>
+    <w:lsdException w:name="heading 7" w:semiHidden="1" w:uiPriority="9" w:unhideWhenUsed="1" w:qFormat="1"/>
+    <w:lsdException w:name="heading 8" w:semiHidden="1" w:uiPriority="9" w:unhideWhenUsed="1" w:qFormat="1"/>
+    <w:lsdException w:name="heading 9" w:semiHidden="1" w:uiPriority="9" w:unhideWhenUsed="1" w:qFormat="1"/>
+    <w:lsdException w:name="index 1" w:semiHidden="1" w:unhideWhenUsed="1"/>
+    <w:lsdException w:name="index 2" w:semiHidden="1" w:unhideWhenUsed="1"/>
+    <w:lsdException w:name="index 3" w:semiHidden="1" w:unhideWhenUsed="1"/>
+    <w:lsdException w:name="index 4" w:semiHidden="1" w:unhideWhenUsed="1"/>
+    <w:lsdException w:name="index 5" w:semiHidden="1" w:unhideWhenUsed="1"/>
+    <w:lsdException w:name="index 6" w:semiHidden="1" w:unhideWhenUsed="1"/>
+    <w:lsdException w:name="index 7" w:semiHidden="1" w:unhideWhenUsed="1"/>
+    <w:lsdException w:name="index 8" w:semiHidden="1" w:unhideWhenUsed="1"/>
+    <w:lsdException w:name="index 9" w:semiHidden="1" w:unhideWhenUsed="1"/>
+    <w:lsdException w:name="toc 1" w:semiHidden="1" w:uiPriority="39" w:unhideWhenUsed="1"/>
+    <w:lsdException w:name="toc 2" w:semiHidden="1" w:uiPriority="39" w:unhideWhenUsed="1"/>
+    <w:lsdException w:name="toc 3" w:semiHidden="1" w:uiPriority="39" w:unhideWhenUsed="1"/>
+    <w:lsdException w:name="toc 4" w:semiHidden="1" w:uiPriority="39" w:unhideWhenUsed="1"/>
+    <w:lsdException w:name="toc 5" w:semiHidden="1" w:uiPriority="39" w:unhideWhenUsed="1"/>
+    <w:lsdException w:name="toc 6" w:semiHidden="1" w:uiPriority="39" w:unhideWhenUsed="1"/>
+    <w:lsdException w:name="toc 7" w:semiHidden="1" w:uiPriority="39" w:unhideWhenUsed="1"/>
+    <w:lsdException w:name="toc 8" w:semiHidden="1" w:uiPriority="39" w:unhideWhenUsed="1"/>
+    <w:lsdException w:name="toc 9" w:semiHidden="1" w:uiPriority="39" w:unhideWhenUsed="1"/>
+    <w:lsdException w:name="Normal Indent" w:semiHidden="1" w:unhideWhenUsed="1"/>
+    <w:lsdException w:name="footnote text" w:semiHidden="1" w:unhideWhenUsed="1"/>
+    <w:lsdException w:name="annotation text" w:semiHidden="1" w:unhideWhenUsed="1"/>
+    <w:lsdException w:name="header" w:semiHidden="1" w:unhideWhenUsed="1"/>
+    <w:lsdException w:name="footer" w:semiHidden="1" w:unhideWhenUsed="1"/>
+    <w:lsdException w:name="index heading" w:semiHidden="1" w:unhideWhenUsed="1"/>
+    <w:lsdException w:name="caption" w:semiHidden="1" w:uiPriority="35" w:unhideWhenUsed="1" w:qFormat="1"/>
+    <w:lsdException w:name="table of figures" w:semiHidden="1" w:unhideWhenUsed="1"/>
+    <w:lsdException w:name="envelope address" w:semiHidden="1" w:unhideWhenUsed="1"/>
+    <w:lsdException w:name="envelope return" w:semiHidden="1" w:unhideWhenUsed="1"/>
+    <w:lsdException w:name="footnote reference" w:semiHidden="1" w:unhideWhenUsed="1"/>
+    <w:lsdException w:name="annotation reference" w:semiHidden="1" w:unhideWhenUsed="1"/>
+    <w:lsdException w:name="line number" w:semiHidden="1" w:unhideWhenUsed="1"/>
+    <w:lsdException w:name="page number" w:semiHidden="1" w:unhideWhenUsed="1"/>
+    <w:lsdException w:name="endnote reference" w:semiHidden="1" w:unhideWhenUsed="1"/>
+    <w:lsdException w:name="endnote text" w:semiHidden="1" w:unhideWhenUsed="1"/>
+    <w:lsdException w:name="table of authorities" w:semiHidden="1" w:unhideWhenUsed="1"/>
+    <w:lsdException w:name="macro" w:semiHidden="1" w:unhideWhenUsed="1"/>
+    <w:lsdException w:name="toa heading" w:semiHidden="1" w:unhideWhenUsed="1"/>
+    <w:lsdException w:name="List" w:semiHidden="1" w:unhideWhenUsed="1"/>
+    <w:lsdException w:name="List Bullet" w:semiHidden="1" w:unhideWhenUsed="1"/>
+    <w:lsdException w:name="List Number" w:semiHidden="1" w:unhideWhenUsed="1"/>
+    <w:lsdException w:name="List 2" w:semiHidden="1" w:unhideWhenUsed="1"/>
+    <w:lsdException w:name="List 3" w:semiHidden="1" w:unhideWhenUsed="1"/>
+    <w:lsdException w:name="List 4" w:semiHidden="1" w:unhideWhenUsed="1"/>
+    <w:lsdException w:name="List 5" w:semiHidden="1" w:unhideWhenUsed="1"/>
+    <w:lsdException w:name="List Bullet 2" w:semiHidden="1" w:unhideWhenUsed="1"/>
+    <w:lsdException w:name="List Bullet 3" w:semiHidden="1" w:unhideWhenUsed="1"/>
+    <w:lsdException w:name="List Bullet 4" w:semiHidden="1" w:unhideWhenUsed="1"/>
+    <w:lsdException w:name="List Bullet 5" w:semiHidden="1" w:unhideWhenUsed="1"/>
+    <w:lsdException w:name="List Number 2" w:semiHidden="1" w:unhideWhenUsed="1"/>
+    <w:lsdException w:name="List Number 3" w:semiHidden="1" w:unhideWhenUsed="1"/>
+    <w:lsdException w:name="List Number 4" w:semiHidden="1" w:unhideWhenUsed="1"/>
+    <w:lsdException w:name="List Number 5" w:semiHidden="1" w:unhideWhenUsed="1"/>
+    <w:lsdException w:name="Title" w:uiPriority="10" w:qFormat="1"/>
+    <w:lsdException w:name="Closing" w:semiHidden="1" w:unhideWhenUsed="1"/>
+    <w:lsdException w:name="Signature" w:semiHidden="1" w:unhideWhenUsed="1"/>
+    <w:lsdException w:name="Default Paragraph Font" w:semiHidden="1" w:uiPriority="1" w:unhideWhenUsed="1"/>
+    <w:lsdException w:name="Body Text" w:semiHidden="1" w:unhideWhenUsed="1"/>
+    <w:lsdException w:name="Body Text Indent" w:semiHidden="1" w:unhideWhenUsed="1"/>
+    <w:lsdException w:name="List Continue" w:semiHidden="1" w:unhideWhenUsed="1"/>
+    <w:lsdException w:name="List Continue 2" w:semiHidden="1" w:unhideWhenUsed="1"/>
+    <w:lsdException w:name="List Continue 3" w:semiHidden="1" w:unhideWhenUsed="1"/>
+    <w:lsdException w:name="List Continue 4" w:semiHidden="1" w:unhideWhenUsed="1"/>
+    <w:lsdException w:name="List Continue 5" w:semiHidden="1" w:unhideWhenUsed="1"/>
+    <w:lsdException w:name="Message Header" w:semiHidden="1" w:unhideWhenUsed="1"/>
+    <w:lsdException w:name="Subtitle" w:uiPriority="11" w:qFormat="1"/>
+    <w:lsdException w:name="Salutation" w:semiHidden="1" w:unhideWhenUsed="1"/>
+    <w:lsdException w:name="Date" w:semiHidden="1" w:unhideWhenUsed="1"/>
+    <w:lsdException w:name="Body Text First Indent" w:semiHidden="1" w:unhideWhenUsed="1"/>
+    <w:lsdException w:name="Body Text First Indent 2" w:semiHidden="1" w:unhideWhenUsed="1"/>
+    <w:lsdException w:name="Note Heading" w:semiHidden="1" w:unhideWhenUsed="1"/>
+    <w:lsdException w:name="Body Text 2" w:semiHidden="1" w:unhideWhenUsed="1"/>
+    <w:lsdException w:name="Body Text 3" w:semiHidden="1" w:unhideWhenUsed="1"/>
+    <w:lsdException w:name="Body Text Indent 2" w:semiHidden="1" w:unhideWhenUsed="1"/>
+    <w:lsdException w:name="Body Text Indent 3" w:semiHidden="1" w:unhideWhenUsed="1"/>
+    <w:lsdException w:name="Block Text" w:semiHidden="1" w:unhideWhenUsed="1"/>
+    <w:lsdException w:name="Hyperlink" w:semiHidden="1" w:unhideWhenUsed="1"/>
+    <w:lsdException w:name="FollowedHyperlink" w:semiHidden="1" w:unhideWhenUsed="1"/>
+    <w:lsdException w:name="Strong" w:uiPriority="22" w:qFormat="1"/>
+    <w:lsdException w:name="Emphasis" w:uiPriority="20" w:qFormat="1"/>
+    <w:lsdException w:name="Document Map" w:semiHidden="1" w:unhideWhenUsed="1"/>
+    <w:lsdException w:name="Plain Text" w:semiHidden="1" w:unhideWhenUsed="1"/>
+    <w:lsdException w:name="E-mail Signature" w:semiHidden="1" w:unhideWhenUsed="1"/>
+    <w:lsdException w:name="HTML Top of Form" w:semiHidden="1" w:unhideWhenUsed="1"/>
+    <w:lsdException w:name="HTML Bottom of Form" w:semiHidden="1" w:unhideWhenUsed="1"/>
+    <w:lsdException w:name="Normal (Web)" w:semiHidden="1" w:unhideWhenUsed="1"/>
+    <w:lsdException w:name="HTML Acronym" w:semiHidden="1" w:unhideWhenUsed="1"/>
+    <w:lsdException w:name="HTML Address" w:semiHidden="1" w:unhideWhenUsed="1"/>
+    <w:lsdException w:name="HTML Cite" w:semiHidden="1" w:unhideWhenUsed="1"/>
+    <w:lsdException w:name="HTML Code" w:semiHidden="1" w:unhideWhenUsed="1"/>
+    <w:lsdException w:name="HTML Definition" w:semiHidden="1" w:unhideWhenUsed="1"/>
+    <w:lsdException w:name="HTML Keyboard" w:semiHidden="1" w:unhideWhenUsed="1"/>
+    <w:lsdException w:name="HTML Preformatted" w:semiHidden="1" w:unhideWhenUsed="1"/>
+    <w:lsdException w:name="HTML Sample" w:semiHidden="1" w:unhideWhenUsed="1"/>
+    <w:lsdException w:name="HTML Typewriter" w:semiHidden="1" w:unhideWhenUsed="1"/>
+    <w:lsdException w:name="HTML Variable" w:semiHidden="1" w:unhideWhenUsed="1"/>
+    <w:lsdException w:name="Normal Table" w:semiHidden="1" w:unhideWhenUsed="1"/>
+    <w:lsdException w:name="annotation subject" w:semiHidden="1" w:unhideWhenUsed="1"/>
+    <w:lsdException w:name="No List" w:semiHidden="1" w:unhideWhenUsed="1"/>
+    <w:lsdException w:name="Outline List 1" w:semiHidden="1" w:unhideWhenUsed="1"/>
+    <w:lsdException w:name="Outline List 2" w:semiHidden="1" w:unhideWhenUsed="1"/>
+    <w:lsdException w:name="Outline List 3" w:semiHidden="1" w:unhideWhenUsed="1"/>
+    <w:lsdException w:name="Table Simple 1" w:semiHidden="1" w:unhideWhenUsed="1"/>
+    <w:lsdException w:name="Table Simple 2" w:semiHidden="1" w:unhideWhenUsed="1"/>
+    <w:lsdException w:name="Table Simple 3" w:semiHidden="1" w:unhideWhenUsed="1"/>
+    <w:lsdException w:name="Table Classic 1" w:semiHidden="1" w:unhideWhenUsed="1"/>
+    <w:lsdException w:name="Table Classic 2" w:semiHidden="1" w:unhideWhenUsed="1"/>
+    <w:lsdException w:name="Table Classic 3" w:semiHidden="1" w:unhideWhenUsed="1"/>
+    <w:lsdException w:name="Table Classic 4" w:semiHidden="1" w:unhideWhenUsed="1"/>
+    <w:lsdException w:name="Table Colorful 1" w:semiHidden="1" w:unhideWhenUsed="1"/>
+    <w:lsdException w:name="Table Colorful 2" w:semiHidden="1" w:unhideWhenUsed="1"/>
+    <w:lsdException w:name="Table Colorful 3" w:semiHidden="1" w:unhideWhenUsed="1"/>
+    <w:lsdException w:name="Table Columns 1" w:semiHidden="1" w:unhideWhenUsed="1"/>
+    <w:lsdException w:name="Table Columns 2" w:semiHidden="1" w:unhideWhenUsed="1"/>
+    <w:lsdException w:name="Table Columns 3" w:semiHidden="1" w:unhideWhenUsed="1"/>
+    <w:lsdException w:name="Table Columns 4" w:semiHidden="1" w:unhideWhenUsed="1"/>
+    <w:lsdException w:name="Table Columns 5" w:semiHidden="1" w:unhideWhenUsed="1"/>
+    <w:lsdException w:name="Table Grid 1" w:semiHidden="1" w:unhideWhenUsed="1"/>
+    <w:lsdException w:name="Table Grid 2" w:semiHidden="1" w:unhideWhenUsed="1"/>
+    <w:lsdException w:name="Table Grid 3" w:semiHidden="1" w:unhideWhenUsed="1"/>
+    <w:lsdException w:name="Table Grid 4" w:semiHidden="1" w:unhideWhenUsed="1"/>
+    <w:lsdException w:name="Table Grid 5" w:semiHidden="1" w:unhideWhenUsed="1"/>
+    <w:lsdException w:name="Table Grid 6" w:semiHidden="1" w:unhideWhenUsed="1"/>
+    <w:lsdException w:name="Table Grid 7" w:semiHidden="1" w:unhideWhenUsed="1"/>
+    <w:lsdException w:name="Table Grid 8" w:semiHidden="1" w:unhideWhenUsed="1"/>
+    <w:lsdException w:name="Table List 1" w:semiHidden="1" w:unhideWhenUsed="1"/>
+    <w:lsdException w:name="Table List 2" w:semiHidden="1" w:unhideWhenUsed="1"/>
+    <w:lsdException w:name="Table List 3" w:semiHidden="1" w:unhideWhenUsed="1"/>
+    <w:lsdException w:name="Table List 4" w:semiHidden="1" w:unhideWhenUsed="1"/>
+    <w:lsdException w:name="Table List 5" w:semiHidden="1" w:unhideWhenUsed="1"/>
+    <w:lsdException w:name="Table List 6" w:semiHidden="1" w:unhideWhenUsed="1"/>
+    <w:lsdException w:name="Table List 7" w:semiHidden="1" w:unhideWhenUsed="1"/>
+    <w:lsdException w:name="Table List 8" w:semiHidden="1" w:unhideWhenUsed="1"/>
+    <w:lsdException w:name="Table 3D effects 1" w:semiHidden="1" w:unhideWhenUsed="1"/>
+    <w:lsdException w:name="Table 3D effects 2" w:semiHidden="1" w:unhideWhenUsed="1"/>
+    <w:lsdException w:name="Table 3D effects 3" w:semiHidden="1" w:unhideWhenUsed="1"/>
+    <w:lsdException w:name="Table Contemporary" w:semiHidden="1" w:unhideWhenUsed="1"/>
+    <w:lsdException w:name="Table Elegant" w:semiHidden="1" w:unhideWhenUsed="1"/>
+    <w:lsdException w:name="Table Professional" w:semiHidden="1" w:unhideWhenUsed="1"/>
+    <w:lsdException w:name="Table Subtle 1" w:semiHidden="1" w:unhideWhenUsed="1"/>
+    <w:lsdException w:name="Table Subtle 2" w:semiHidden="1" w:unhideWhenUsed="1"/>
+    <w:lsdException w:name="Table Web 1" w:semiHidden="1" w:unhideWhenUsed="1"/>
+    <w:lsdException w:name="Table Web 2" w:semiHidden="1" w:unhideWhenUsed="1"/>
+    <w:lsdException w:name="Table Web 3" w:semiHidden="1" w:unhideWhenUsed="1"/>
+    <w:lsdException w:name="Balloon Text" w:semiHidden="1" w:unhideWhenUsed="1"/>
+    <w:lsdException w:name="Table Grid" w:uiPriority="39"/>
+    <w:lsdException w:name="Table Theme" w:semiHidden="1" w:unhideWhenUsed="1"/>
+    <w:lsdException w:name="Placeholder Text" w:semiHidden="1"/>
+    <w:lsdException w:name="No Spacing" w:uiPriority="1" w:qFormat="1"/>
+    <w:lsdException w:name="Light Shading" w:uiPriority="60"/>
+    <w:lsdException w:name="Light List" w:uiPriority="61"/>
+    <w:lsdException w:name="Light Grid" w:uiPriority="62"/>
+    <w:lsdException w:name="Medium Shading 1" w:uiPriority="63"/>
+    <w:lsdException w:name="Medium Shading 2" w:uiPriority="64"/>
+    <w:lsdException w:name="Medium List 1" w:uiPriority="65"/>
+    <w:lsdException w:name="Medium List 2" w:uiPriority="66"/>
+    <w:lsdException w:name="Medium Grid 1" w:uiPriority="67"/>
+    <w:lsdException w:name="Medium Grid 2" w:uiPriority="68"/>
+    <w:lsdException w:name="Medium Grid 3" w:uiPriority="69"/>
+    <w:lsdException w:name="Dark List" w:uiPriority="70"/>
+    <w:lsdException w:name="Colorful Shading" w:uiPriority="71"/>
+    <w:lsdException w:name="Colorful List" w:uiPriority="72"/>
+    <w:lsdException w:name="Colorful Grid" w:uiPriority="73"/>
+    <w:lsdException w:name="Light Shading Accent 1" w:uiPriority="60"/>
+    <w:lsdException w:name="Light List Accent 1" w:uiPriority="61"/>
+    <w:lsdException w:name="Light Grid Accent 1" w:uiPriority="62"/>
+    <w:lsdException w:name="Medium Shading 1 Accent 1" w:uiPriority="63"/>
+    <w:lsdException w:name="Medium Shading 2 Accent 1" w:uiPriority="64"/>
+    <w:lsdException w:name="Medium List 1 Accent 1" w:uiPriority="65"/>
+    <w:lsdException w:name="Revision" w:semiHidden="1"/>
+    <w:lsdException w:name="List Paragraph" w:uiPriority="34" w:qFormat="1"/>
+    <w:lsdException w:name="Quote" w:uiPriority="29" w:qFormat="1"/>
+    <w:lsdException w:name="Intense Quote" w:uiPriority="30" w:qFormat="1"/>
+    <w:lsdException w:name="Medium List 2 Accent 1" w:uiPriority="66"/>
+    <w:lsdException w:name="Medium Grid 1 Accent 1" w:uiPriority="67"/>
+    <w:lsdException w:name="Medium Grid 2 Accent 1" w:uiPriority="68"/>
+    <w:lsdException w:name="Medium Grid 3 Accent 1" w:uiPriority="69"/>
+    <w:lsdException w:name="Dark List Accent 1" w:uiPriority="70"/>
+    <w:lsdException w:name="Colorful Shading Accent 1" w:uiPriority="71"/>
+    <w:lsdException w:name="Colorful List Accent 1" w:uiPriority="72"/>
+    <w:lsdException w:name="Colorful Grid Accent 1" w:uiPriority="73"/>
+    <w:lsdException w:name="Light Shading Accent 2" w:uiPriority="60"/>
+    <w:lsdException w:name="Light List Accent 2" w:uiPriority="61"/>
+    <w:lsdException w:name="Light Grid Accent 2" w:uiPriority="62"/>
+    <w:lsdException w:name="Medium Shading 1 Accent 2" w:uiPriority="63"/>
+    <w:lsdException w:name="Medium Shading 2 Accent 2" w:uiPriority="64"/>
+    <w:lsdException w:name="Medium List 1 Accent 2" w:uiPriority="65"/>
+    <w:lsdException w:name="Medium List 2 Accent 2" w:uiPriority="66"/>
+    <w:lsdException w:name="Medium Grid 1 Accent 2" w:uiPriority="67"/>
+    <w:lsdException w:name="Medium Grid 2 Accent 2" w:uiPriority="68"/>
+    <w:lsdException w:name="Medium Grid 3 Accent 2" w:uiPriority="69"/>
+    <w:lsdException w:name="Dark List Accent 2" w:uiPriority="70"/>
+    <w:lsdException w:name="Colorful Shading Accent 2" w:uiPriority="71"/>
+    <w:lsdException w:name="Colorful List Accent 2" w:uiPriority="72"/>
+    <w:lsdException w:name="Colorful Grid Accent 2" w:uiPriority="73"/>
+    <w:lsdException w:name="Light Shading Accent 3" w:uiPriority="60"/>
+    <w:lsdException w:name="Light List Accent 3" w:uiPriority="61"/>
+    <w:lsdException w:name="Light Grid Accent 3" w:uiPriority="62"/>
+    <w:lsdException w:name="Medium Shading 1 Accent 3" w:uiPriority="63"/>
+    <w:lsdException w:name="Medium Shading 2 Accent 3" w:uiPriority="64"/>
+    <w:lsdException w:name="Medium List 1 Accent 3" w:uiPriority="65"/>
+    <w:lsdException w:name="Medium List 2 Accent 3" w:uiPriority="66"/>
+    <w:lsdException w:name="Medium Grid 1 Accent 3" w:uiPriority="67"/>
+    <w:lsdException w:name="Medium Grid 2 Accent 3" w:uiPriority="68"/>
+    <w:lsdException w:name="Medium Grid 3 Accent 3" w:uiPriority="69"/>
+    <w:lsdException w:name="Dark List Accent 3" w:uiPriority="70"/>
+    <w:lsdException w:name="Colorful Shading Accent 3" w:uiPriority="71"/>
+    <w:lsdException w:name="Colorful List Accent 3" w:uiPriority="72"/>
+    <w:lsdException w:name="Colorful Grid Accent 3" w:uiPriority="73"/>
+    <w:lsdException w:name="Light Shading Accent 4" w:uiPriority="60"/>
+    <w:lsdException w:name="Light List Accent 4" w:uiPriority="61"/>
+    <w:lsdException w:name="Light Grid Accent 4" w:uiPriority="62"/>
+    <w:lsdException w:name="Medium Shading 1 Accent 4" w:uiPriority="63"/>
+    <w:lsdException w:name="Medium Shading 2 Accent 4" w:uiPriority="64"/>
+    <w:lsdException w:name="Medium List 1 Accent 4" w:uiPriority="65"/>
+    <w:lsdException w:name="Medium List 2 Accent 4" w:uiPriority="66"/>
+    <w:lsdException w:name="Medium Grid 1 Accent 4" w:uiPriority="67"/>
+    <w:lsdException w:name="Medium Grid 2 Accent 4" w:uiPriority="68"/>
+    <w:lsdException w:name="Medium Grid 3 Accent 4" w:uiPriority="69"/>
+    <w:lsdException w:name="Dark List Accent 4" w:uiPriority="70"/>
+    <w:lsdException w:name="Colorful Shading Accent 4" w:uiPriority="71"/>
+    <w:lsdException w:name="Colorful List Accent 4" w:uiPriority="72"/>
+    <w:lsdException w:name="Colorful Grid Accent 4" w:uiPriority="73"/>
+    <w:lsdException w:name="Light Shading Accent 5" w:uiPriority="60"/>
+    <w:lsdException w:name="Light List Accent 5" w:uiPriority="61"/>
+    <w:lsdException w:name="Light Grid Accent 5" w:uiPriority="62"/>
+    <w:lsdException w:name="Medium Shading 1 Accent 5" w:uiPriority="63"/>
+    <w:lsdException w:name="Medium Shading 2 Accent 5" w:uiPriority="64"/>
+    <w:lsdException w:name="Medium List 1 Accent 5" w:uiPriority="65"/>
+    <w:lsdException w:name="Medium List 2 Accent 5" w:uiPriority="66"/>
+    <w:lsdException w:name="Medium Grid 1 Accent 5" w:uiPriority="67"/>
+    <w:lsdException w:name="Medium Grid 2 Accent 5" w:uiPriority="68"/>
+    <w:lsdException w:name="Medium Grid 3 Accent 5" w:uiPriority="69"/>
+    <w:lsdException w:name="Dark List Accent 5" w:uiPriority="70"/>
+    <w:lsdException w:name="Colorful Shading Accent 5" w:uiPriority="71"/>
+    <w:lsdException w:name="Colorful List Accent 5" w:uiPriority="72"/>
+    <w:lsdException w:name="Colorful Grid Accent 5" w:uiPriority="73"/>
+    <w:lsdException w:name="Light Shading Accent 6" w:uiPriority="60"/>
+    <w:lsdException w:name="Light List Accent 6" w:uiPriority="61"/>
+    <w:lsdException w:name="Light Grid Accent 6" w:uiPriority="62"/>
+    <w:lsdException w:name="Medium Shading 1 Accent 6" w:uiPriority="63"/>
+    <w:lsdException w:name="Medium Shading 2 Accent 6" w:uiPriority="64"/>
+    <w:lsdException w:name="Medium List 1 Accent 6" w:uiPriority="65"/>
+    <w:lsdException w:name="Medium List 2 Accent 6" w:uiPriority="66"/>
+    <w:lsdException w:name="Medium Grid 1 Accent 6" w:uiPriority="67"/>
+    <w:lsdException w:name="Medium Grid 2 Accent 6" w:uiPriority="68"/>
+    <w:lsdException w:name="Medium Grid 3 Accent 6" w:uiPriority="69"/>
+    <w:lsdException w:name="Dark List Accent 6" w:uiPriority="70"/>
+    <w:lsdException w:name="Colorful Shading Accent 6" w:uiPriority="71"/>
+    <w:lsdException w:name="Colorful List Accent 6" w:uiPriority="72"/>
+    <w:lsdException w:name="Colorful Grid Accent 6" w:uiPriority="73"/>
+    <w:lsdException w:name="Subtle Emphasis" w:uiPriority="19" w:qFormat="1"/>
+    <w:lsdException w:name="Intense Emphasis" w:uiPriority="21" w:qFormat="1"/>
+    <w:lsdException w:name="Subtle Reference" w:uiPriority="31" w:qFormat="1"/>
+    <w:lsdException w:name="Intense Reference" w:uiPriority="32" w:qFormat="1"/>
+    <w:lsdException w:name="Book Title" w:uiPriority="33" w:qFormat="1"/>
+    <w:lsdException w:name="Bibliography" w:semiHidden="1" w:uiPriority="37" w:unhideWhenUsed="1"/>
+    <w:lsdException w:name="TOC Heading" w:semiHidden="1" w:uiPriority="39" w:unhideWhenUsed="1" w:qFormat="1"/>
+    <w:lsdException w:name="Plain Table 1" w:uiPriority="41"/>
+    <w:lsdException w:name="Plain Table 2" w:uiPriority="42"/>
+    <w:lsdException w:name="Plain Table 3" w:uiPriority="43"/>
+    <w:lsdException w:name="Plain Table 4" w:uiPriority="44"/>
+    <w:lsdException w:name="Plain Table 5" w:uiPriority="45"/>
+    <w:lsdException w:name="Grid Table Light" w:uiPriority="40"/>
+    <w:lsdException w:name="Grid Table 1 Light" w:uiPriority="46"/>
+    <w:lsdException w:name="Grid Table 2" w:uiPriority="47"/>
+    <w:lsdException w:name="Grid Table 3" w:uiPriority="48"/>
+    <w:lsdException w:name="Grid Table 4" w:uiPriority="49"/>
+    <w:lsdException w:name="Grid Table 5 Dark" w:uiPriority="50"/>
+    <w:lsdException w:name="Grid Table 6 Colorful" w:uiPriority="51"/>
+    <w:lsdException w:name="Grid Table 7 Colorful" w:uiPriority="52"/>
+    <w:lsdException w:name="Grid Table 1 Light Accent 1" w:uiPriority="46"/>
+    <w:lsdException w:name="Grid Table 2 Accent 1" w:uiPriority="47"/>
+    <w:lsdException w:name="Grid Table 3 Accent 1" w:uiPriority="48"/>
+    <w:lsdException w:name="Grid Table 4 Accent 1" w:uiPriority="49"/>
+    <w:lsdException w:name="Grid Table 5 Dark Accent 1" w:uiPriority="50"/>
+    <w:lsdException w:name="Grid Table 6 Colorful Accent 1" w:uiPriority="51"/>
+    <w:lsdException w:name="Grid Table 7 Colorful Accent 1" w:uiPriority="52"/>
+    <w:lsdException w:name="Grid Table 1 Light Accent 2" w:uiPriority="46"/>
+    <w:lsdException w:name="Grid Table 2 Accent 2" w:uiPriority="47"/>
+    <w:lsdException w:name="Grid Table 3 Accent 2" w:uiPriority="48"/>
+    <w:lsdException w:name="Grid Table 4 Accent 2" w:uiPriority="49"/>
+    <w:lsdException w:name="Grid Table 5 Dark Accent 2" w:uiPriority="50"/>
+    <w:lsdException w:name="Grid Table 6 Colorful Accent 2" w:uiPriority="51"/>
+    <w:lsdException w:name="Grid Table 7 Colorful Accent 2" w:uiPriority="52"/>
+    <w:lsdException w:name="Grid Table 1 Light Accent 3" w:uiPriority="46"/>
+    <w:lsdException w:name="Grid Table 2 Accent 3" w:uiPriority="47"/>
+    <w:lsdException w:name="Grid Table 3 Accent 3" w:uiPriority="48"/>
+    <w:lsdException w:name="Grid Table 4 Accent 3" w:uiPriority="49"/>
+    <w:lsdException w:name="Grid Table 5 Dark Accent 3" w:uiPriority="50"/>
+    <w:lsdException w:name="Grid Table 6 Colorful Accent 3" w:uiPriority="51"/>
+    <w:lsdException w:name="Grid Table 7 Colorful Accent 3" w:uiPriority="52"/>
+    <w:lsdException w:name="Grid Table 1 Light Accent 4" w:uiPriority="46"/>
+    <w:lsdException w:name="Grid Table 2 Accent 4" w:uiPriority="47"/>
+    <w:lsdException w:name="Grid Table 3 Accent 4" w:uiPriority="48"/>
+    <w:lsdException w:name="Grid Table 4 Accent 4" w:uiPriority="49"/>
+    <w:lsdException w:name="Grid Table 5 Dark Accent 4" w:uiPriority="50"/>
+    <w:lsdException w:name="Grid Table 6 Colorful Accent 4" w:uiPriority="51"/>
+    <w:lsdException w:name="Grid Table 7 Colorful Accent 4" w:uiPriority="52"/>
+    <w:lsdException w:name="Grid Table 1 Light Accent 5" w:uiPriority="46"/>
+    <w:lsdException w:name="Grid Table 2 Accent 5" w:uiPriority="47"/>
+    <w:lsdException w:name="Grid Table 3 Accent 5" w:uiPriority="48"/>
+    <w:lsdException w:name="Grid Table 4 Accent 5" w:uiPriority="49"/>
+    <w:lsdException w:name="Grid Table 5 Dark Accent 5" w:uiPriority="50"/>
+    <w:lsdException w:name="Grid Table 6 Colorful Accent 5" w:uiPriority="51"/>
+    <w:lsdException w:name="Grid Table 7 Colorful Accent 5" w:uiPriority="52"/>
+    <w:lsdException w:name="Grid Table 1 Light Accent 6" w:uiPriority="46"/>
+    <w:lsdException w:name="Grid Table 2 Accent 6" w:uiPriority="47"/>
+    <w:lsdException w:name="Grid Table 3 Accent 6" w:uiPriority="48"/>
+    <w:lsdException w:name="Grid Table 4 Accent 6" w:uiPriority="49"/>
+    <w:lsdException w:name="Grid Table 5 Dark Accent 6" w:uiPriority="50"/>
+    <w:lsdException w:name="Grid Table 6 Colorful Accent 6" w:uiPriority="51"/>
+    <w:lsdException w:name="Grid Table 7 Colorful Accent 6" w:uiPriority="52"/>
+    <w:lsdException w:name="List Table 1 Light" w:uiPriority="46"/>
+    <w:lsdException w:name="List Table 2" w:uiPriority="47"/>
+    <w:lsdException w:name="List Table 3" w:uiPriority="48"/>
+    <w:lsdException w:name="List Table 4" w:uiPriority="49"/>
+    <w:lsdException w:name="List Table 5 Dark" w:uiPriority="50"/>
+    <w:lsdException w:name="List Table 6 Colorful" w:uiPriority="51"/>
+    <w:lsdException w:name="List Table 7 Colorful" w:uiPriority="52"/>
+    <w:lsdException w:name="List Table 1 Light Accent 1" w:uiPriority="46"/>
+    <w:lsdException w:name="List Table 2 Accent 1" w:uiPriority="47"/>
+    <w:lsdException w:name="List Table 3 Accent 1" w:uiPriority="48"/>
+    <w:lsdException w:name="List Table 4 Accent 1" w:uiPriority="49"/>
+    <w:lsdException w:name="List Table 5 Dark Accent 1" w:uiPriority="50"/>
+    <w:lsdException w:name="List Table 6 Colorful Accent 1" w:uiPriority="51"/>
+    <w:lsdException w:name="List Table 7 Colorful Accent 1" w:uiPriority="52"/>
+    <w:lsdException w:name="List Table 1 Light Accent 2" w:uiPriority="46"/>
+    <w:lsdException w:name="List Table 2 Accent 2" w:uiPriority="47"/>
+    <w:lsdException w:name="List Table 3 Accent 2" w:uiPriority="48"/>
+    <w:lsdException w:name="List Table 4 Accent 2" w:uiPriority="49"/>
+    <w:lsdException w:name="List Table 5 Dark Accent 2" w:uiPriority="50"/>
+    <w:lsdException w:name="List Table 6 Colorful Accent 2" w:uiPriority="51"/>
+    <w:lsdException w:name="List Table 7 Colorful Accent 2" w:uiPriority="52"/>
+    <w:lsdException w:name="List Table 1 Light Accent 3" w:uiPriority="46"/>
+    <w:lsdException w:name="List Table 2 Accent 3" w:uiPriority="47"/>
+    <w:lsdException w:name="List Table 3 Accent 3" w:uiPriority="48"/>
+    <w:lsdException w:name="List Table 4 Accent 3" w:uiPriority="49"/>
+    <w:lsdException w:name="List Table 5 Dark Accent 3" w:uiPriority="50"/>
+    <w:lsdException w:name="List Table 6 Colorful Accent 3" w:uiPriority="51"/>
+    <w:lsdException w:name="List Table 7 Colorful Accent 3" w:uiPriority="52"/>
+    <w:lsdException w:name="List Table 1 Light Accent 4" w:uiPriority="46"/>
+    <w:lsdException w:name="List Table 2 Accent 4" w:uiPriority="47"/>
+    <w:lsdException w:name="List Table 3 Accent 4" w:uiPriority="48"/>
+    <w:lsdException w:name="List Table 4 Accent 4" w:uiPriority="49"/>
+    <w:lsdException w:name="List Table 5 Dark Accent 4" w:uiPriority="50"/>
+    <w:lsdException w:name="List Table 6 Colorful Accent 4" w:uiPriority="51"/>
+    <w:lsdException w:name="List Table 7 Colorful Accent 4" w:uiPriority="52"/>
+    <w:lsdException w:name="List Table 1 Light Accent 5" w:uiPriority="46"/>
+    <w:lsdException w:name="List Table 2 Accent 5" w:uiPriority="47"/>
+    <w:lsdException w:name="List Table 3 Accent 5" w:uiPriority="48"/>
+    <w:lsdException w:name="List Table 4 Accent 5" w:uiPriority="49"/>
+    <w:lsdException w:name="List Table 5 Dark Accent 5" w:uiPriority="50"/>
+    <w:lsdException w:name="List Table 6 Colorful Accent 5" w:uiPriority="51"/>
+    <w:lsdException w:name="List Table 7 Colorful Accent 5" w:uiPriority="52"/>
+    <w:lsdException w:name="List Table 1 Light Accent 6" w:uiPriority="46"/>
+    <w:lsdException w:name="List Table 2 Accent 6" w:uiPriority="47"/>
+    <w:lsdException w:name="List Table 3 Accent 6" w:uiPriority="48"/>
+    <w:lsdException w:name="List Table 4 Accent 6" w:uiPriority="49"/>
+    <w:lsdException w:name="List Table 5 Dark Accent 6" w:uiPriority="50"/>
+    <w:lsdException w:name="List Table 6 Colorful Accent 6" w:uiPriority="51"/>
+    <w:lsdException w:name="List Table 7 Colorful Accent 6" w:uiPriority="52"/>
+  </w:latentStyles>
+  <w:style w:type="paragraph" w:default="1" w:styleId="Normal">
+    <w:name w:val="Normal"/>
+    <w:qFormat/>
+  </w:style>
+  <w:style w:type="character" w:default="1" w:styleId="DefaultParagraphFont">
+    <w:name w:val="Default Paragraph Font"/>
+    <w:uiPriority w:val="1"/>
+    <w:semiHidden/>
+    <w:unhideWhenUsed/>
+  </w:style>
+  <w:style w:type="table" w:default="1" w:styleId="TableNormal">
+    <w:name w:val="Normal Table"/>
+    <w:uiPriority w:val="99"/>
+    <w:semiHidden/>
+    <w:unhideWhenUsed/>
+    <w:tblPr>
+      <w:tblInd w:w="0" w:type="dxa"/>
+      <w:tblCellMar>
+        <w:top w:w="0" w:type="dxa"/>
+        <w:left w:w="108" w:type="dxa"/>
+        <w:bottom w:w="0" w:type="dxa"/>
+        <w:right w:w="108" w:type="dxa"/>
+      </w:tblCellMar>
+    </w:tblPr>
+  </w:style>
+  <w:style w:type="numbering" w:default="1" w:styleId="NoList">
+    <w:name w:val="No List"/>
+    <w:uiPriority w:val="99"/>
+    <w:semiHidden/>
+    <w:unhideWhenUsed/>
+  </w:style>
+  <w:style w:type="paragraph" w:customStyle="1" w:styleId="CA245DF848ED49E4A5F5FE72081046AF">
+    <w:name w:val="CA245DF848ED49E4A5F5FE72081046AF"/>
+    <w:rsid w:val="00E059C9"/>
+  </w:style>
+  <w:style w:type="paragraph" w:customStyle="1" w:styleId="BC309AAAED954C4F875C6F4A8FD34131">
+    <w:name w:val="BC309AAAED954C4F875C6F4A8FD34131"/>
+    <w:rsid w:val="00E059C9"/>
+  </w:style>
+  <w:style w:type="paragraph" w:customStyle="1" w:styleId="45E393D946884363A29601D09F4B6F8A">
+    <w:name w:val="45E393D946884363A29601D09F4B6F8A"/>
+    <w:rsid w:val="00E059C9"/>
+  </w:style>
+</w:styles>
+</file>
+
+<file path=word/glossary/webSettings.xml><?xml version="1.0" encoding="utf-8"?>
+<w:webSettings xmlns:mc="http://schemas.openxmlformats.org/markup-compatibility/2006" xmlns:r="http://schemas.openxmlformats.org/officeDocument/2006/relationships" xmlns:w="http://schemas.openxmlformats.org/wordprocessingml/2006/main" xmlns:w14="http://schemas.microsoft.com/office/word/2010/wordml" xmlns:w15="http://schemas.microsoft.com/office/word/2012/wordml" mc:Ignorable="w14 w15">
+  <w:optimizeForBrowser/>
+  <w:allowPNG/>
+</w:webSettings>
 </file>
 
 <file path=word/theme/theme1.xml><?xml version="1.0" encoding="utf-8"?>
@@ -9445,7 +10727,7 @@
 </file>
 
 <file path=customXml/itemProps1.xml><?xml version="1.0" encoding="utf-8"?>
-<ds:datastoreItem xmlns:ds="http://schemas.openxmlformats.org/officeDocument/2006/customXml" ds:itemID="{C3F147B8-E9D2-40DA-AD84-575373FBB901}">
+<ds:datastoreItem xmlns:ds="http://schemas.openxmlformats.org/officeDocument/2006/customXml" ds:itemID="{A2DAC23D-2074-43C6-B018-7B3AD9EA47DC}">
   <ds:schemaRefs>
     <ds:schemaRef ds:uri="http://schemas.openxmlformats.org/officeDocument/2006/bibliography"/>
   </ds:schemaRefs>

</xml_diff>